<commit_message>
added an abstract, keywords, and figure captions
</commit_message>
<xml_diff>
--- a/Paper_Analyses.docx
+++ b/Paper_Analyses.docx
@@ -302,22 +302,7 @@
         <w:pStyle w:val="Textkrper"/>
       </w:pPr>
       <w:r>
-        <w:t xml:space="preserve">One or two sentences providing a</w:t>
-      </w:r>
-      <w:r>
-        <w:t xml:space="preserve"> </w:t>
-      </w:r>
-      <w:r>
-        <w:rPr>
-          <w:b/>
-        </w:rPr>
-        <w:t xml:space="preserve">basic introduction</w:t>
-      </w:r>
-      <w:r>
-        <w:t xml:space="preserve"> </w:t>
-      </w:r>
-      <w:r>
-        <w:t xml:space="preserve">to the field, comprehensible to a scientist in any discipline.</w:t>
+        <w:t xml:space="preserve">As they develop into mature speakers of their native language, infants must not only learn words but also the sounds that make up those words. To do so, they must strike a balance between accepting some variation (e.g. mood, voice, accent), but appropriately rejecting variation when it changes a word’s meaning (e.g. cat vs. hat). We focus on studies investigating infants’ ability to detect mispronunciations in familiar words, which we refer to as mispronunciation sensitivity. The goal of this meta-analysis was to evaluate the development of mispronunciation sensitivity in infancy, allowing for a test of competing mainstream theoretical frameworks. The results show that although infants are sensitive to mispronunciations, they still accept these altered forms as labels for target objects. Interestingly, this ability is not modulated by age or vocabulary size, challenging existing theories and suggesting that a mature understanding of native language phonology is present in infants from an early age. Despite this finding, we discuss potential data analysis choices that may influence different conclusions about mispronunciation sensitivity development as well as offer recommendations to improve best practices in the study of mispronunciation sensitivity.</w:t>
       </w:r>
     </w:p>
     <w:p>
@@ -325,141 +310,6 @@
         <w:pStyle w:val="Textkrper"/>
       </w:pPr>
       <w:r>
-        <w:t xml:space="preserve">Two to three sentences of</w:t>
-      </w:r>
-      <w:r>
-        <w:t xml:space="preserve"> </w:t>
-      </w:r>
-      <w:r>
-        <w:rPr>
-          <w:b/>
-        </w:rPr>
-        <w:t xml:space="preserve">more detailed background</w:t>
-      </w:r>
-      <w:r>
-        <w:t xml:space="preserve">, comprehensible to scientists in related disciplines.</w:t>
-      </w:r>
-    </w:p>
-    <w:p>
-      <w:pPr>
-        <w:pStyle w:val="Textkrper"/>
-      </w:pPr>
-      <w:r>
-        <w:t xml:space="preserve">One sentence clearly stating the</w:t>
-      </w:r>
-      <w:r>
-        <w:t xml:space="preserve"> </w:t>
-      </w:r>
-      <w:r>
-        <w:rPr>
-          <w:b/>
-        </w:rPr>
-        <w:t xml:space="preserve">general problem</w:t>
-      </w:r>
-      <w:r>
-        <w:t xml:space="preserve"> </w:t>
-      </w:r>
-      <w:r>
-        <w:t xml:space="preserve">being addressed by this particular study.</w:t>
-      </w:r>
-    </w:p>
-    <w:p>
-      <w:pPr>
-        <w:pStyle w:val="Textkrper"/>
-      </w:pPr>
-      <w:r>
-        <w:t xml:space="preserve">One sentence summarizing the main result (with the words</w:t>
-      </w:r>
-      <w:r>
-        <w:t xml:space="preserve"> </w:t>
-      </w:r>
-      <w:r>
-        <w:t xml:space="preserve">“</w:t>
-      </w:r>
-      <w:r>
-        <w:rPr>
-          <w:b/>
-        </w:rPr>
-        <w:t xml:space="preserve">here we show</w:t>
-      </w:r>
-      <w:r>
-        <w:t xml:space="preserve">”</w:t>
-      </w:r>
-      <w:r>
-        <w:t xml:space="preserve"> </w:t>
-      </w:r>
-      <w:r>
-        <w:t xml:space="preserve">or their equivalent).</w:t>
-      </w:r>
-    </w:p>
-    <w:p>
-      <w:pPr>
-        <w:pStyle w:val="Textkrper"/>
-      </w:pPr>
-      <w:r>
-        <w:t xml:space="preserve">Two or three sentences explaining what the</w:t>
-      </w:r>
-      <w:r>
-        <w:t xml:space="preserve"> </w:t>
-      </w:r>
-      <w:r>
-        <w:rPr>
-          <w:b/>
-        </w:rPr>
-        <w:t xml:space="preserve">main result</w:t>
-      </w:r>
-      <w:r>
-        <w:t xml:space="preserve"> </w:t>
-      </w:r>
-      <w:r>
-        <w:t xml:space="preserve">reveals in direct comparison to what was thought to be the case previously, or how the main result adds to previous knowledge.</w:t>
-      </w:r>
-    </w:p>
-    <w:p>
-      <w:pPr>
-        <w:pStyle w:val="Textkrper"/>
-      </w:pPr>
-      <w:r>
-        <w:t xml:space="preserve">One or two sentences to put the results into a more</w:t>
-      </w:r>
-      <w:r>
-        <w:t xml:space="preserve"> </w:t>
-      </w:r>
-      <w:r>
-        <w:rPr>
-          <w:b/>
-        </w:rPr>
-        <w:t xml:space="preserve">general context</w:t>
-      </w:r>
-      <w:r>
-        <w:t xml:space="preserve">.</w:t>
-      </w:r>
-    </w:p>
-    <w:p>
-      <w:pPr>
-        <w:pStyle w:val="Textkrper"/>
-      </w:pPr>
-      <w:r>
-        <w:t xml:space="preserve">Two or three sentences to provide a</w:t>
-      </w:r>
-      <w:r>
-        <w:t xml:space="preserve"> </w:t>
-      </w:r>
-      <w:r>
-        <w:rPr>
-          <w:b/>
-        </w:rPr>
-        <w:t xml:space="preserve">broader perspective</w:t>
-      </w:r>
-      <w:r>
-        <w:t xml:space="preserve">, readily comprehensible to a scientist in any discipline.</w:t>
-      </w:r>
-    </w:p>
-    <w:p>
-      <w:pPr>
-        <w:pStyle w:val="Textkrper"/>
-      </w:pPr>
-      <w:r>
         <w:rPr>
           <w:i/>
         </w:rPr>
@@ -469,7 +319,7 @@
         <w:t xml:space="preserve"> </w:t>
       </w:r>
       <w:r>
-        <w:t xml:space="preserve">keywords</w:t>
+        <w:t xml:space="preserve">language acquisition; mispronunciation sensitivity; word recognition; meta-analysis; lexicon</w:t>
       </w:r>
     </w:p>
     <w:p>
@@ -491,14 +341,6 @@
     </w:p>
     <w:p>
       <w:pPr>
-        <w:pStyle w:val="Textkrper"/>
-      </w:pPr>
-      <w:r>
-        <w:t xml:space="preserve">[Christina: Big change: I just realized that we also need to report where we could not compute effect sizes, added this info. ]</w:t>
-      </w:r>
-    </w:p>
-    <w:p>
-      <w:pPr>
         <w:pStyle w:val="berschrift1"/>
       </w:pPr>
       <w:bookmarkStart w:id="23" w:name="introduction"/>
@@ -649,20 +491,6 @@
       </w:r>
       <w:r>
         <w:t xml:space="preserve">. Phonological constancy is the ability to resolve phonological variation across different instances of a word, as long as the variation does not compromise the overall identity of the word. For example, different speakers - particularly across genders and accents - produce the same word with notable acoustic variation, although the word remains the same. In contrast, phonological distinctiveness describes the ability to differentiate between different words that happen to be phonologically similar, such as bad/bed or cat/hat. To successfully recognize words, speakers of a given language must therefore simultaneously use both phonological constancy and distinctiveness to determine where phonological variation is appropriate and where it changes a word’s meaning. Both abilities have to be acquired, because language systems differ in which sounds signal a meaning change.</w:t>
-      </w:r>
-    </w:p>
-    <w:p>
-      <w:pPr>
-        <w:pStyle w:val="Textkrper"/>
-      </w:pPr>
-      <w:r>
-        <w:t xml:space="preserve">[Katie: since we actually don’t have theoretical framework support for the no-change theory, I’ve changed around the sentence below to explicitly say that only 2 of the 3 are predicted by theoretical accounts.][Christina: Works for me. I am just thinking what the Vihman-style framework says. do you happen to know? I think the Renner thesis discusses it.]</w:t>
-      </w:r>
-      <w:r>
-        <w:t xml:space="preserve"> </w:t>
-      </w:r>
-      <w:r>
-        <w:t xml:space="preserve">[Katie: I wasn’t really familiar with the Vihman framework, but looking at Renner’s thesis and some of the original papers suggests that it really is about production, not perception.]</w:t>
       </w:r>
     </w:p>
     <w:p>
@@ -867,23 +695,80 @@
         <w:t xml:space="preserve">[@R, @RMarkdown, @papaja]</w:t>
       </w:r>
       <w:r>
-        <w:t xml:space="preserve">, it is always possible to re-analyze an updated dataset. In addition, we follow the Preferred Reporting Items for Systematic Reviews and Meta-Analyses (PRISMA) guidelines and make the corresponding information available as supplementary materials (Moher, Liberati, Tetzlaff, Altman &amp; PRISMAGroup, 2009). Figure X plots our PRISMA flowchart illustrating the paper selection procedure.</w:t>
-      </w:r>
-    </w:p>
-    <w:p>
-      <w:pPr>
-        <w:pStyle w:val="Textkrper"/>
-      </w:pPr>
-      <w:r>
-        <w:t xml:space="preserve">! [Figure X. PRISMA Flowchart.] (figures/PRISMA_MA_Mispronunciation.png)</w:t>
+        <w:t xml:space="preserve">, it is always possible to re-analyze an updated dataset. In addition, we followed the Preferred Reporting Items for Systematic Reviews and Meta-Analyses (PRISMA) guidelines and make the corresponding information available as supplementary materials (Moher, Liberati, Tetzlaff, Altman &amp; PRISMAGroup, 2009). Figure 1 plots our PRISMA flowchart illustrating the paper selection procedure.</w:t>
       </w:r>
     </w:p>
     <w:p>
       <w:pPr>
         <w:pStyle w:val="berschrift2"/>
       </w:pPr>
-      <w:bookmarkStart w:id="26" w:name="study-selection"/>
+      <w:bookmarkStart w:id="26" w:name="insert-figure-1-about-here"/>
       <w:bookmarkEnd w:id="26"/>
+      <w:r>
+        <w:t xml:space="preserve">(Insert Figure 1 about here)</w:t>
+      </w:r>
+    </w:p>
+    <w:p>
+      <w:pPr>
+        <w:pStyle w:val="FigureWithCaption"/>
+      </w:pPr>
+      <w:r>
+        <w:drawing>
+          <wp:inline>
+            <wp:extent cx="5969000" cy="8356600"/>
+            <wp:effectExtent b="0" l="0" r="0" t="0"/>
+            <wp:docPr descr="(#fig:PRISMA_image)A PRISMA flowchart illustrating the selection procedure used to include studies in the current meta-analysis." title="" id="1" name="Picture"/>
+            <a:graphic>
+              <a:graphicData uri="http://schemas.openxmlformats.org/drawingml/2006/picture">
+                <pic:pic>
+                  <pic:nvPicPr>
+                    <pic:cNvPr descr="figures/Figure_1_PRISMA_MA_Mispronunciation.png" id="0" name="Picture"/>
+                    <pic:cNvPicPr>
+                      <a:picLocks noChangeArrowheads="1" noChangeAspect="1"/>
+                    </pic:cNvPicPr>
+                  </pic:nvPicPr>
+                  <pic:blipFill>
+                    <a:blip r:embed="rId27"/>
+                    <a:stretch>
+                      <a:fillRect/>
+                    </a:stretch>
+                  </pic:blipFill>
+                  <pic:spPr bwMode="auto">
+                    <a:xfrm>
+                      <a:off x="0" y="0"/>
+                      <a:ext cx="5969000" cy="8356600"/>
+                    </a:xfrm>
+                    <a:prstGeom prst="rect">
+                      <a:avLst/>
+                    </a:prstGeom>
+                    <a:noFill/>
+                    <a:ln w="9525">
+                      <a:noFill/>
+                      <a:headEnd/>
+                      <a:tailEnd/>
+                    </a:ln>
+                  </pic:spPr>
+                </pic:pic>
+              </a:graphicData>
+            </a:graphic>
+          </wp:inline>
+        </w:drawing>
+      </w:r>
+    </w:p>
+    <w:p>
+      <w:pPr>
+        <w:pStyle w:val="ImageCaption"/>
+      </w:pPr>
+      <w:r>
+        <w:t xml:space="preserve">(#fig:PRISMA_image)A PRISMA flowchart illustrating the selection procedure used to include studies in the current meta-analysis.</w:t>
+      </w:r>
+    </w:p>
+    <w:p>
+      <w:pPr>
+        <w:pStyle w:val="berschrift2"/>
+      </w:pPr>
+      <w:bookmarkStart w:id="28" w:name="study-selection"/>
+      <w:bookmarkEnd w:id="28"/>
       <w:r>
         <w:t xml:space="preserve">Study Selection</w:t>
       </w:r>
@@ -986,6 +871,23 @@
             </w:r>
           </w:p>
         </w:tc>
+        <w:tc>
+          <w:tcPr>
+            <w:tcBorders>
+              <w:bottom w:val="single"/>
+            </w:tcBorders>
+            <w:vAlign w:val="bottom"/>
+          </w:tcPr>
+          <w:p>
+            <w:pPr>
+              <w:pStyle w:val="Compact"/>
+              <w:jc w:val="left"/>
+            </w:pPr>
+            <w:r>
+              <w:t xml:space="preserve">N Effect Sizes</w:t>
+            </w:r>
+          </w:p>
+        </w:tc>
       </w:tr>
       <w:tr>
         <w:tc>
@@ -1032,6 +934,17 @@
             </w:r>
           </w:p>
         </w:tc>
+        <w:tc>
+          <w:p>
+            <w:pPr>
+              <w:pStyle w:val="Compact"/>
+              <w:jc w:val="left"/>
+            </w:pPr>
+            <w:r>
+              <w:t xml:space="preserve">13</w:t>
+            </w:r>
+          </w:p>
+        </w:tc>
       </w:tr>
       <w:tr>
         <w:tc>
@@ -1078,6 +991,17 @@
             </w:r>
           </w:p>
         </w:tc>
+        <w:tc>
+          <w:p>
+            <w:pPr>
+              <w:pStyle w:val="Compact"/>
+              <w:jc w:val="left"/>
+            </w:pPr>
+            <w:r>
+              <w:t xml:space="preserve">16</w:t>
+            </w:r>
+          </w:p>
+        </w:tc>
       </w:tr>
       <w:tr>
         <w:tc>
@@ -1124,6 +1048,17 @@
             </w:r>
           </w:p>
         </w:tc>
+        <w:tc>
+          <w:p>
+            <w:pPr>
+              <w:pStyle w:val="Compact"/>
+              <w:jc w:val="left"/>
+            </w:pPr>
+            <w:r>
+              <w:t xml:space="preserve">12</w:t>
+            </w:r>
+          </w:p>
+        </w:tc>
       </w:tr>
       <w:tr>
         <w:tc>
@@ -1133,7 +1068,7 @@
               <w:jc w:val="left"/>
             </w:pPr>
             <w:r>
-              <w:t xml:space="preserve">Bergelson &amp; Swingley (2017)</w:t>
+              <w:t xml:space="preserve">Ballem &amp; Plunkett (2005)</w:t>
             </w:r>
           </w:p>
         </w:tc>
@@ -1155,7 +1090,7 @@
               <w:jc w:val="left"/>
             </w:pPr>
             <w:r>
-              <w:t xml:space="preserve">6, 7, 9, 12</w:t>
+              <w:t xml:space="preserve">14</w:t>
             </w:r>
           </w:p>
         </w:tc>
@@ -1167,6 +1102,17 @@
             </w:pPr>
             <w:r>
               <w:t xml:space="preserve">None</w:t>
+            </w:r>
+          </w:p>
+        </w:tc>
+        <w:tc>
+          <w:p>
+            <w:pPr>
+              <w:pStyle w:val="Compact"/>
+              <w:jc w:val="left"/>
+            </w:pPr>
+            <w:r>
+              <w:t xml:space="preserve">4</w:t>
             </w:r>
           </w:p>
         </w:tc>
@@ -1179,29 +1125,29 @@
               <w:jc w:val="left"/>
             </w:pPr>
             <w:r>
-              <w:t xml:space="preserve">Bernier &amp; White (2017)</w:t>
-            </w:r>
-          </w:p>
-        </w:tc>
-        <w:tc>
-          <w:p>
-            <w:pPr>
-              <w:pStyle w:val="Compact"/>
-              <w:jc w:val="left"/>
-            </w:pPr>
-            <w:r>
-              <w:t xml:space="preserve">proceedings</w:t>
-            </w:r>
-          </w:p>
-        </w:tc>
-        <w:tc>
-          <w:p>
-            <w:pPr>
-              <w:pStyle w:val="Compact"/>
-              <w:jc w:val="left"/>
-            </w:pPr>
-            <w:r>
-              <w:t xml:space="preserve">21</w:t>
+              <w:t xml:space="preserve">Bergelson &amp; Swingley (2017)</w:t>
+            </w:r>
+          </w:p>
+        </w:tc>
+        <w:tc>
+          <w:p>
+            <w:pPr>
+              <w:pStyle w:val="Compact"/>
+              <w:jc w:val="left"/>
+            </w:pPr>
+            <w:r>
+              <w:t xml:space="preserve">paper</w:t>
+            </w:r>
+          </w:p>
+        </w:tc>
+        <w:tc>
+          <w:p>
+            <w:pPr>
+              <w:pStyle w:val="Compact"/>
+              <w:jc w:val="left"/>
+            </w:pPr>
+            <w:r>
+              <w:t xml:space="preserve">6, 7, 9, 12</w:t>
             </w:r>
           </w:p>
         </w:tc>
@@ -1213,6 +1159,17 @@
             </w:pPr>
             <w:r>
               <w:t xml:space="preserve">None</w:t>
+            </w:r>
+          </w:p>
+        </w:tc>
+        <w:tc>
+          <w:p>
+            <w:pPr>
+              <w:pStyle w:val="Compact"/>
+              <w:jc w:val="left"/>
+            </w:pPr>
+            <w:r>
+              <w:t xml:space="preserve">9</w:t>
             </w:r>
           </w:p>
         </w:tc>
@@ -1225,29 +1182,29 @@
               <w:jc w:val="left"/>
             </w:pPr>
             <w:r>
-              <w:t xml:space="preserve">Delle Luche et al. (2015)</w:t>
-            </w:r>
-          </w:p>
-        </w:tc>
-        <w:tc>
-          <w:p>
-            <w:pPr>
-              <w:pStyle w:val="Compact"/>
-              <w:jc w:val="left"/>
-            </w:pPr>
-            <w:r>
-              <w:t xml:space="preserve">paper</w:t>
-            </w:r>
-          </w:p>
-        </w:tc>
-        <w:tc>
-          <w:p>
-            <w:pPr>
-              <w:pStyle w:val="Compact"/>
-              <w:jc w:val="left"/>
-            </w:pPr>
-            <w:r>
-              <w:t xml:space="preserve">20, 19</w:t>
+              <w:t xml:space="preserve">Bernier &amp; White (2017)</w:t>
+            </w:r>
+          </w:p>
+        </w:tc>
+        <w:tc>
+          <w:p>
+            <w:pPr>
+              <w:pStyle w:val="Compact"/>
+              <w:jc w:val="left"/>
+            </w:pPr>
+            <w:r>
+              <w:t xml:space="preserve">proceedings</w:t>
+            </w:r>
+          </w:p>
+        </w:tc>
+        <w:tc>
+          <w:p>
+            <w:pPr>
+              <w:pStyle w:val="Compact"/>
+              <w:jc w:val="left"/>
+            </w:pPr>
+            <w:r>
+              <w:t xml:space="preserve">21</w:t>
             </w:r>
           </w:p>
         </w:tc>
@@ -1259,6 +1216,17 @@
             </w:pPr>
             <w:r>
               <w:t xml:space="preserve">None</w:t>
+            </w:r>
+          </w:p>
+        </w:tc>
+        <w:tc>
+          <w:p>
+            <w:pPr>
+              <w:pStyle w:val="Compact"/>
+              <w:jc w:val="left"/>
+            </w:pPr>
+            <w:r>
+              <w:t xml:space="preserve">4</w:t>
             </w:r>
           </w:p>
         </w:tc>
@@ -1271,7 +1239,7 @@
               <w:jc w:val="left"/>
             </w:pPr>
             <w:r>
-              <w:t xml:space="preserve">Durrant et al. (2014)</w:t>
+              <w:t xml:space="preserve">Delle Luche et al. (2015)</w:t>
             </w:r>
           </w:p>
         </w:tc>
@@ -1293,7 +1261,7 @@
               <w:jc w:val="left"/>
             </w:pPr>
             <w:r>
-              <w:t xml:space="preserve">19, 20</w:t>
+              <w:t xml:space="preserve">20, 19</w:t>
             </w:r>
           </w:p>
         </w:tc>
@@ -1305,6 +1273,17 @@
             </w:pPr>
             <w:r>
               <w:t xml:space="preserve">None</w:t>
+            </w:r>
+          </w:p>
+        </w:tc>
+        <w:tc>
+          <w:p>
+            <w:pPr>
+              <w:pStyle w:val="Compact"/>
+              <w:jc w:val="left"/>
+            </w:pPr>
+            <w:r>
+              <w:t xml:space="preserve">4</w:t>
             </w:r>
           </w:p>
         </w:tc>
@@ -1317,7 +1296,7 @@
               <w:jc w:val="left"/>
             </w:pPr>
             <w:r>
-              <w:t xml:space="preserve">Höhle et al. (2006)</w:t>
+              <w:t xml:space="preserve">Durrant et al. (2014)</w:t>
             </w:r>
           </w:p>
         </w:tc>
@@ -1339,7 +1318,7 @@
               <w:jc w:val="left"/>
             </w:pPr>
             <w:r>
-              <w:t xml:space="preserve">18</w:t>
+              <w:t xml:space="preserve">19, 20</w:t>
             </w:r>
           </w:p>
         </w:tc>
@@ -1351,6 +1330,17 @@
             </w:pPr>
             <w:r>
               <w:t xml:space="preserve">None</w:t>
+            </w:r>
+          </w:p>
+        </w:tc>
+        <w:tc>
+          <w:p>
+            <w:pPr>
+              <w:pStyle w:val="Compact"/>
+              <w:jc w:val="left"/>
+            </w:pPr>
+            <w:r>
+              <w:t xml:space="preserve">4</w:t>
             </w:r>
           </w:p>
         </w:tc>
@@ -1363,40 +1353,51 @@
               <w:jc w:val="left"/>
             </w:pPr>
             <w:r>
-              <w:t xml:space="preserve">Højen et al. (n.d.)</w:t>
-            </w:r>
-          </w:p>
-        </w:tc>
-        <w:tc>
-          <w:p>
-            <w:pPr>
-              <w:pStyle w:val="Compact"/>
-              <w:jc w:val="left"/>
-            </w:pPr>
-            <w:r>
-              <w:t xml:space="preserve">gray paper</w:t>
-            </w:r>
-          </w:p>
-        </w:tc>
-        <w:tc>
-          <w:p>
-            <w:pPr>
-              <w:pStyle w:val="Compact"/>
-              <w:jc w:val="left"/>
-            </w:pPr>
-            <w:r>
-              <w:t xml:space="preserve">19, 20</w:t>
-            </w:r>
-          </w:p>
-        </w:tc>
-        <w:tc>
-          <w:p>
-            <w:pPr>
-              <w:pStyle w:val="Compact"/>
-              <w:jc w:val="left"/>
-            </w:pPr>
-            <w:r>
-              <w:t xml:space="preserve">Comp/Prod</w:t>
+              <w:t xml:space="preserve">Höhle et al. (2006)</w:t>
+            </w:r>
+          </w:p>
+        </w:tc>
+        <w:tc>
+          <w:p>
+            <w:pPr>
+              <w:pStyle w:val="Compact"/>
+              <w:jc w:val="left"/>
+            </w:pPr>
+            <w:r>
+              <w:t xml:space="preserve">paper</w:t>
+            </w:r>
+          </w:p>
+        </w:tc>
+        <w:tc>
+          <w:p>
+            <w:pPr>
+              <w:pStyle w:val="Compact"/>
+              <w:jc w:val="left"/>
+            </w:pPr>
+            <w:r>
+              <w:t xml:space="preserve">18</w:t>
+            </w:r>
+          </w:p>
+        </w:tc>
+        <w:tc>
+          <w:p>
+            <w:pPr>
+              <w:pStyle w:val="Compact"/>
+              <w:jc w:val="left"/>
+            </w:pPr>
+            <w:r>
+              <w:t xml:space="preserve">None</w:t>
+            </w:r>
+          </w:p>
+        </w:tc>
+        <w:tc>
+          <w:p>
+            <w:pPr>
+              <w:pStyle w:val="Compact"/>
+              <w:jc w:val="left"/>
+            </w:pPr>
+            <w:r>
+              <w:t xml:space="preserve">4</w:t>
             </w:r>
           </w:p>
         </w:tc>
@@ -1409,29 +1410,29 @@
               <w:jc w:val="left"/>
             </w:pPr>
             <w:r>
-              <w:t xml:space="preserve">Mani &amp; Plunkett (2007)</w:t>
-            </w:r>
-          </w:p>
-        </w:tc>
-        <w:tc>
-          <w:p>
-            <w:pPr>
-              <w:pStyle w:val="Compact"/>
-              <w:jc w:val="left"/>
-            </w:pPr>
-            <w:r>
-              <w:t xml:space="preserve">paper</w:t>
-            </w:r>
-          </w:p>
-        </w:tc>
-        <w:tc>
-          <w:p>
-            <w:pPr>
-              <w:pStyle w:val="Compact"/>
-              <w:jc w:val="left"/>
-            </w:pPr>
-            <w:r>
-              <w:t xml:space="preserve">15, 18, 24, 14, 20</w:t>
+              <w:t xml:space="preserve">Højen et al. (n.d.)</w:t>
+            </w:r>
+          </w:p>
+        </w:tc>
+        <w:tc>
+          <w:p>
+            <w:pPr>
+              <w:pStyle w:val="Compact"/>
+              <w:jc w:val="left"/>
+            </w:pPr>
+            <w:r>
+              <w:t xml:space="preserve">gray paper</w:t>
+            </w:r>
+          </w:p>
+        </w:tc>
+        <w:tc>
+          <w:p>
+            <w:pPr>
+              <w:pStyle w:val="Compact"/>
+              <w:jc w:val="left"/>
+            </w:pPr>
+            <w:r>
+              <w:t xml:space="preserve">19, 20</w:t>
             </w:r>
           </w:p>
         </w:tc>
@@ -1443,6 +1444,17 @@
             </w:pPr>
             <w:r>
               <w:t xml:space="preserve">Comp/Prod</w:t>
+            </w:r>
+          </w:p>
+        </w:tc>
+        <w:tc>
+          <w:p>
+            <w:pPr>
+              <w:pStyle w:val="Compact"/>
+              <w:jc w:val="left"/>
+            </w:pPr>
+            <w:r>
+              <w:t xml:space="preserve">6</w:t>
             </w:r>
           </w:p>
         </w:tc>
@@ -1455,7 +1467,7 @@
               <w:jc w:val="left"/>
             </w:pPr>
             <w:r>
-              <w:t xml:space="preserve">Mani &amp; Plunkett (2010)</w:t>
+              <w:t xml:space="preserve">Mani &amp; Plunkett (2007)</w:t>
             </w:r>
           </w:p>
         </w:tc>
@@ -1477,18 +1489,29 @@
               <w:jc w:val="left"/>
             </w:pPr>
             <w:r>
-              <w:t xml:space="preserve">12</w:t>
-            </w:r>
-          </w:p>
-        </w:tc>
-        <w:tc>
-          <w:p>
-            <w:pPr>
-              <w:pStyle w:val="Compact"/>
-              <w:jc w:val="left"/>
-            </w:pPr>
-            <w:r>
-              <w:t xml:space="preserve">Comp</w:t>
+              <w:t xml:space="preserve">15, 18, 24, 14, 20</w:t>
+            </w:r>
+          </w:p>
+        </w:tc>
+        <w:tc>
+          <w:p>
+            <w:pPr>
+              <w:pStyle w:val="Compact"/>
+              <w:jc w:val="left"/>
+            </w:pPr>
+            <w:r>
+              <w:t xml:space="preserve">Comp/Prod</w:t>
+            </w:r>
+          </w:p>
+        </w:tc>
+        <w:tc>
+          <w:p>
+            <w:pPr>
+              <w:pStyle w:val="Compact"/>
+              <w:jc w:val="left"/>
+            </w:pPr>
+            <w:r>
+              <w:t xml:space="preserve">14</w:t>
             </w:r>
           </w:p>
         </w:tc>
@@ -1501,7 +1524,7 @@
               <w:jc w:val="left"/>
             </w:pPr>
             <w:r>
-              <w:t xml:space="preserve">Mani &amp; Plunkett (2011)</w:t>
+              <w:t xml:space="preserve">Mani &amp; Plunkett (2010)</w:t>
             </w:r>
           </w:p>
         </w:tc>
@@ -1523,18 +1546,29 @@
               <w:jc w:val="left"/>
             </w:pPr>
             <w:r>
-              <w:t xml:space="preserve">23, 17</w:t>
-            </w:r>
-          </w:p>
-        </w:tc>
-        <w:tc>
-          <w:p>
-            <w:pPr>
-              <w:pStyle w:val="Compact"/>
-              <w:jc w:val="left"/>
-            </w:pPr>
-            <w:r>
-              <w:t xml:space="preserve">None</w:t>
+              <w:t xml:space="preserve">12</w:t>
+            </w:r>
+          </w:p>
+        </w:tc>
+        <w:tc>
+          <w:p>
+            <w:pPr>
+              <w:pStyle w:val="Compact"/>
+              <w:jc w:val="left"/>
+            </w:pPr>
+            <w:r>
+              <w:t xml:space="preserve">Comp</w:t>
+            </w:r>
+          </w:p>
+        </w:tc>
+        <w:tc>
+          <w:p>
+            <w:pPr>
+              <w:pStyle w:val="Compact"/>
+              <w:jc w:val="left"/>
+            </w:pPr>
+            <w:r>
+              <w:t xml:space="preserve">8</w:t>
             </w:r>
           </w:p>
         </w:tc>
@@ -1547,7 +1581,7 @@
               <w:jc w:val="left"/>
             </w:pPr>
             <w:r>
-              <w:t xml:space="preserve">Mani, Coleman, &amp; Plunkett (2008)</w:t>
+              <w:t xml:space="preserve">Mani &amp; Plunkett (2011)</w:t>
             </w:r>
           </w:p>
         </w:tc>
@@ -1569,18 +1603,29 @@
               <w:jc w:val="left"/>
             </w:pPr>
             <w:r>
-              <w:t xml:space="preserve">18</w:t>
-            </w:r>
-          </w:p>
-        </w:tc>
-        <w:tc>
-          <w:p>
-            <w:pPr>
-              <w:pStyle w:val="Compact"/>
-              <w:jc w:val="left"/>
-            </w:pPr>
-            <w:r>
-              <w:t xml:space="preserve">Comp/Prod</w:t>
+              <w:t xml:space="preserve">23, 17</w:t>
+            </w:r>
+          </w:p>
+        </w:tc>
+        <w:tc>
+          <w:p>
+            <w:pPr>
+              <w:pStyle w:val="Compact"/>
+              <w:jc w:val="left"/>
+            </w:pPr>
+            <w:r>
+              <w:t xml:space="preserve">None</w:t>
+            </w:r>
+          </w:p>
+        </w:tc>
+        <w:tc>
+          <w:p>
+            <w:pPr>
+              <w:pStyle w:val="Compact"/>
+              <w:jc w:val="left"/>
+            </w:pPr>
+            <w:r>
+              <w:t xml:space="preserve">15</w:t>
             </w:r>
           </w:p>
         </w:tc>
@@ -1593,7 +1638,7 @@
               <w:jc w:val="left"/>
             </w:pPr>
             <w:r>
-              <w:t xml:space="preserve">Ramon-Casas &amp; Bosch (2010)</w:t>
+              <w:t xml:space="preserve">Mani, Coleman, &amp; Plunkett (2008)</w:t>
             </w:r>
           </w:p>
         </w:tc>
@@ -1615,18 +1660,29 @@
               <w:jc w:val="left"/>
             </w:pPr>
             <w:r>
-              <w:t xml:space="preserve">24, 25</w:t>
-            </w:r>
-          </w:p>
-        </w:tc>
-        <w:tc>
-          <w:p>
-            <w:pPr>
-              <w:pStyle w:val="Compact"/>
-              <w:jc w:val="left"/>
-            </w:pPr>
-            <w:r>
-              <w:t xml:space="preserve">None</w:t>
+              <w:t xml:space="preserve">18</w:t>
+            </w:r>
+          </w:p>
+        </w:tc>
+        <w:tc>
+          <w:p>
+            <w:pPr>
+              <w:pStyle w:val="Compact"/>
+              <w:jc w:val="left"/>
+            </w:pPr>
+            <w:r>
+              <w:t xml:space="preserve">Comp/Prod</w:t>
+            </w:r>
+          </w:p>
+        </w:tc>
+        <w:tc>
+          <w:p>
+            <w:pPr>
+              <w:pStyle w:val="Compact"/>
+              <w:jc w:val="left"/>
+            </w:pPr>
+            <w:r>
+              <w:t xml:space="preserve">4</w:t>
             </w:r>
           </w:p>
         </w:tc>
@@ -1639,7 +1695,7 @@
               <w:jc w:val="left"/>
             </w:pPr>
             <w:r>
-              <w:t xml:space="preserve">Ramon-Casas et al. (2009)</w:t>
+              <w:t xml:space="preserve">Ramon-Casas &amp; Bosch (2010)</w:t>
             </w:r>
           </w:p>
         </w:tc>
@@ -1661,18 +1717,29 @@
               <w:jc w:val="left"/>
             </w:pPr>
             <w:r>
-              <w:t xml:space="preserve">21, 20, 43, 44</w:t>
-            </w:r>
-          </w:p>
-        </w:tc>
-        <w:tc>
-          <w:p>
-            <w:pPr>
-              <w:pStyle w:val="Compact"/>
-              <w:jc w:val="left"/>
-            </w:pPr>
-            <w:r>
-              <w:t xml:space="preserve">Prod</w:t>
+              <w:t xml:space="preserve">24, 25</w:t>
+            </w:r>
+          </w:p>
+        </w:tc>
+        <w:tc>
+          <w:p>
+            <w:pPr>
+              <w:pStyle w:val="Compact"/>
+              <w:jc w:val="left"/>
+            </w:pPr>
+            <w:r>
+              <w:t xml:space="preserve">None</w:t>
+            </w:r>
+          </w:p>
+        </w:tc>
+        <w:tc>
+          <w:p>
+            <w:pPr>
+              <w:pStyle w:val="Compact"/>
+              <w:jc w:val="left"/>
+            </w:pPr>
+            <w:r>
+              <w:t xml:space="preserve">4</w:t>
             </w:r>
           </w:p>
         </w:tc>
@@ -1685,40 +1752,51 @@
               <w:jc w:val="left"/>
             </w:pPr>
             <w:r>
-              <w:t xml:space="preserve">Ren &amp; Morgan (in press)</w:t>
-            </w:r>
-          </w:p>
-        </w:tc>
-        <w:tc>
-          <w:p>
-            <w:pPr>
-              <w:pStyle w:val="Compact"/>
-              <w:jc w:val="left"/>
-            </w:pPr>
-            <w:r>
-              <w:t xml:space="preserve">gray paper</w:t>
-            </w:r>
-          </w:p>
-        </w:tc>
-        <w:tc>
-          <w:p>
-            <w:pPr>
-              <w:pStyle w:val="Compact"/>
-              <w:jc w:val="left"/>
-            </w:pPr>
-            <w:r>
-              <w:t xml:space="preserve">19</w:t>
-            </w:r>
-          </w:p>
-        </w:tc>
-        <w:tc>
-          <w:p>
-            <w:pPr>
-              <w:pStyle w:val="Compact"/>
-              <w:jc w:val="left"/>
-            </w:pPr>
-            <w:r>
-              <w:t xml:space="preserve">None</w:t>
+              <w:t xml:space="preserve">Ramon-Casas et al. (2009)</w:t>
+            </w:r>
+          </w:p>
+        </w:tc>
+        <w:tc>
+          <w:p>
+            <w:pPr>
+              <w:pStyle w:val="Compact"/>
+              <w:jc w:val="left"/>
+            </w:pPr>
+            <w:r>
+              <w:t xml:space="preserve">paper</w:t>
+            </w:r>
+          </w:p>
+        </w:tc>
+        <w:tc>
+          <w:p>
+            <w:pPr>
+              <w:pStyle w:val="Compact"/>
+              <w:jc w:val="left"/>
+            </w:pPr>
+            <w:r>
+              <w:t xml:space="preserve">21, 20, 43, 44</w:t>
+            </w:r>
+          </w:p>
+        </w:tc>
+        <w:tc>
+          <w:p>
+            <w:pPr>
+              <w:pStyle w:val="Compact"/>
+              <w:jc w:val="left"/>
+            </w:pPr>
+            <w:r>
+              <w:t xml:space="preserve">Prod</w:t>
+            </w:r>
+          </w:p>
+        </w:tc>
+        <w:tc>
+          <w:p>
+            <w:pPr>
+              <w:pStyle w:val="Compact"/>
+              <w:jc w:val="left"/>
+            </w:pPr>
+            <w:r>
+              <w:t xml:space="preserve">14</w:t>
             </w:r>
           </w:p>
         </w:tc>
@@ -1731,29 +1809,29 @@
               <w:jc w:val="left"/>
             </w:pPr>
             <w:r>
-              <w:t xml:space="preserve">Skoruppa et al. (2013)</w:t>
-            </w:r>
-          </w:p>
-        </w:tc>
-        <w:tc>
-          <w:p>
-            <w:pPr>
-              <w:pStyle w:val="Compact"/>
-              <w:jc w:val="left"/>
-            </w:pPr>
-            <w:r>
-              <w:t xml:space="preserve">paper</w:t>
-            </w:r>
-          </w:p>
-        </w:tc>
-        <w:tc>
-          <w:p>
-            <w:pPr>
-              <w:pStyle w:val="Compact"/>
-              <w:jc w:val="left"/>
-            </w:pPr>
-            <w:r>
-              <w:t xml:space="preserve">23</w:t>
+              <w:t xml:space="preserve">Ren &amp; Morgan (in press)</w:t>
+            </w:r>
+          </w:p>
+        </w:tc>
+        <w:tc>
+          <w:p>
+            <w:pPr>
+              <w:pStyle w:val="Compact"/>
+              <w:jc w:val="left"/>
+            </w:pPr>
+            <w:r>
+              <w:t xml:space="preserve">gray paper</w:t>
+            </w:r>
+          </w:p>
+        </w:tc>
+        <w:tc>
+          <w:p>
+            <w:pPr>
+              <w:pStyle w:val="Compact"/>
+              <w:jc w:val="left"/>
+            </w:pPr>
+            <w:r>
+              <w:t xml:space="preserve">19</w:t>
             </w:r>
           </w:p>
         </w:tc>
@@ -1765,6 +1843,17 @@
             </w:pPr>
             <w:r>
               <w:t xml:space="preserve">None</w:t>
+            </w:r>
+          </w:p>
+        </w:tc>
+        <w:tc>
+          <w:p>
+            <w:pPr>
+              <w:pStyle w:val="Compact"/>
+              <w:jc w:val="left"/>
+            </w:pPr>
+            <w:r>
+              <w:t xml:space="preserve">8</w:t>
             </w:r>
           </w:p>
         </w:tc>
@@ -1777,40 +1866,51 @@
               <w:jc w:val="left"/>
             </w:pPr>
             <w:r>
-              <w:t xml:space="preserve">Swingley (2003)</w:t>
-            </w:r>
-          </w:p>
-        </w:tc>
-        <w:tc>
-          <w:p>
-            <w:pPr>
-              <w:pStyle w:val="Compact"/>
-              <w:jc w:val="left"/>
-            </w:pPr>
-            <w:r>
-              <w:t xml:space="preserve">paper</w:t>
-            </w:r>
-          </w:p>
-        </w:tc>
-        <w:tc>
-          <w:p>
-            <w:pPr>
-              <w:pStyle w:val="Compact"/>
-              <w:jc w:val="left"/>
-            </w:pPr>
-            <w:r>
-              <w:t xml:space="preserve">19</w:t>
-            </w:r>
-          </w:p>
-        </w:tc>
-        <w:tc>
-          <w:p>
-            <w:pPr>
-              <w:pStyle w:val="Compact"/>
-              <w:jc w:val="left"/>
-            </w:pPr>
-            <w:r>
-              <w:t xml:space="preserve">Comp/Prod</w:t>
+              <w:t xml:space="preserve">Renner (2017)</w:t>
+            </w:r>
+          </w:p>
+        </w:tc>
+        <w:tc>
+          <w:p>
+            <w:pPr>
+              <w:pStyle w:val="Compact"/>
+              <w:jc w:val="left"/>
+            </w:pPr>
+            <w:r>
+              <w:t xml:space="preserve">dissertation</w:t>
+            </w:r>
+          </w:p>
+        </w:tc>
+        <w:tc>
+          <w:p>
+            <w:pPr>
+              <w:pStyle w:val="Compact"/>
+              <w:jc w:val="left"/>
+            </w:pPr>
+            <w:r>
+              <w:t xml:space="preserve">17, 24</w:t>
+            </w:r>
+          </w:p>
+        </w:tc>
+        <w:tc>
+          <w:p>
+            <w:pPr>
+              <w:pStyle w:val="Compact"/>
+              <w:jc w:val="left"/>
+            </w:pPr>
+            <w:r>
+              <w:t xml:space="preserve">None</w:t>
+            </w:r>
+          </w:p>
+        </w:tc>
+        <w:tc>
+          <w:p>
+            <w:pPr>
+              <w:pStyle w:val="Compact"/>
+              <w:jc w:val="left"/>
+            </w:pPr>
+            <w:r>
+              <w:t xml:space="preserve">6</w:t>
             </w:r>
           </w:p>
         </w:tc>
@@ -1823,7 +1923,7 @@
               <w:jc w:val="left"/>
             </w:pPr>
             <w:r>
-              <w:t xml:space="preserve">Swingley (2009)</w:t>
+              <w:t xml:space="preserve">Skoruppa et al. (2013)</w:t>
             </w:r>
           </w:p>
         </w:tc>
@@ -1845,18 +1945,29 @@
               <w:jc w:val="left"/>
             </w:pPr>
             <w:r>
-              <w:t xml:space="preserve">17</w:t>
-            </w:r>
-          </w:p>
-        </w:tc>
-        <w:tc>
-          <w:p>
-            <w:pPr>
-              <w:pStyle w:val="Compact"/>
-              <w:jc w:val="left"/>
-            </w:pPr>
-            <w:r>
-              <w:t xml:space="preserve">Comp/Prod</w:t>
+              <w:t xml:space="preserve">23</w:t>
+            </w:r>
+          </w:p>
+        </w:tc>
+        <w:tc>
+          <w:p>
+            <w:pPr>
+              <w:pStyle w:val="Compact"/>
+              <w:jc w:val="left"/>
+            </w:pPr>
+            <w:r>
+              <w:t xml:space="preserve">None</w:t>
+            </w:r>
+          </w:p>
+        </w:tc>
+        <w:tc>
+          <w:p>
+            <w:pPr>
+              <w:pStyle w:val="Compact"/>
+              <w:jc w:val="left"/>
+            </w:pPr>
+            <w:r>
+              <w:t xml:space="preserve">5</w:t>
             </w:r>
           </w:p>
         </w:tc>
@@ -1869,7 +1980,7 @@
               <w:jc w:val="left"/>
             </w:pPr>
             <w:r>
-              <w:t xml:space="preserve">Swingley (2016)</w:t>
+              <w:t xml:space="preserve">Swingley (2003)</w:t>
             </w:r>
           </w:p>
         </w:tc>
@@ -1891,18 +2002,29 @@
               <w:jc w:val="left"/>
             </w:pPr>
             <w:r>
-              <w:t xml:space="preserve">27, 28</w:t>
-            </w:r>
-          </w:p>
-        </w:tc>
-        <w:tc>
-          <w:p>
-            <w:pPr>
-              <w:pStyle w:val="Compact"/>
-              <w:jc w:val="left"/>
-            </w:pPr>
-            <w:r>
-              <w:t xml:space="preserve">Prod</w:t>
+              <w:t xml:space="preserve">19</w:t>
+            </w:r>
+          </w:p>
+        </w:tc>
+        <w:tc>
+          <w:p>
+            <w:pPr>
+              <w:pStyle w:val="Compact"/>
+              <w:jc w:val="left"/>
+            </w:pPr>
+            <w:r>
+              <w:t xml:space="preserve">Comp/Prod</w:t>
+            </w:r>
+          </w:p>
+        </w:tc>
+        <w:tc>
+          <w:p>
+            <w:pPr>
+              <w:pStyle w:val="Compact"/>
+              <w:jc w:val="left"/>
+            </w:pPr>
+            <w:r>
+              <w:t xml:space="preserve">6</w:t>
             </w:r>
           </w:p>
         </w:tc>
@@ -1915,7 +2037,7 @@
               <w:jc w:val="left"/>
             </w:pPr>
             <w:r>
-              <w:t xml:space="preserve">Swingley &amp; Aslin (2000)</w:t>
+              <w:t xml:space="preserve">Swingley (2009)</w:t>
             </w:r>
           </w:p>
         </w:tc>
@@ -1937,18 +2059,29 @@
               <w:jc w:val="left"/>
             </w:pPr>
             <w:r>
-              <w:t xml:space="preserve">20</w:t>
-            </w:r>
-          </w:p>
-        </w:tc>
-        <w:tc>
-          <w:p>
-            <w:pPr>
-              <w:pStyle w:val="Compact"/>
-              <w:jc w:val="left"/>
-            </w:pPr>
-            <w:r>
-              <w:t xml:space="preserve">Comp</w:t>
+              <w:t xml:space="preserve">17</w:t>
+            </w:r>
+          </w:p>
+        </w:tc>
+        <w:tc>
+          <w:p>
+            <w:pPr>
+              <w:pStyle w:val="Compact"/>
+              <w:jc w:val="left"/>
+            </w:pPr>
+            <w:r>
+              <w:t xml:space="preserve">Comp/Prod</w:t>
+            </w:r>
+          </w:p>
+        </w:tc>
+        <w:tc>
+          <w:p>
+            <w:pPr>
+              <w:pStyle w:val="Compact"/>
+              <w:jc w:val="left"/>
+            </w:pPr>
+            <w:r>
+              <w:t xml:space="preserve">4</w:t>
             </w:r>
           </w:p>
         </w:tc>
@@ -1961,7 +2094,7 @@
               <w:jc w:val="left"/>
             </w:pPr>
             <w:r>
-              <w:t xml:space="preserve">Swingley &amp; Aslin (2002)</w:t>
+              <w:t xml:space="preserve">Swingley (2016)</w:t>
             </w:r>
           </w:p>
         </w:tc>
@@ -1983,18 +2116,29 @@
               <w:jc w:val="left"/>
             </w:pPr>
             <w:r>
-              <w:t xml:space="preserve">15</w:t>
-            </w:r>
-          </w:p>
-        </w:tc>
-        <w:tc>
-          <w:p>
-            <w:pPr>
-              <w:pStyle w:val="Compact"/>
-              <w:jc w:val="left"/>
-            </w:pPr>
-            <w:r>
-              <w:t xml:space="preserve">Comp/Prod</w:t>
+              <w:t xml:space="preserve">27, 28</w:t>
+            </w:r>
+          </w:p>
+        </w:tc>
+        <w:tc>
+          <w:p>
+            <w:pPr>
+              <w:pStyle w:val="Compact"/>
+              <w:jc w:val="left"/>
+            </w:pPr>
+            <w:r>
+              <w:t xml:space="preserve">Prod</w:t>
+            </w:r>
+          </w:p>
+        </w:tc>
+        <w:tc>
+          <w:p>
+            <w:pPr>
+              <w:pStyle w:val="Compact"/>
+              <w:jc w:val="left"/>
+            </w:pPr>
+            <w:r>
+              <w:t xml:space="preserve">9</w:t>
             </w:r>
           </w:p>
         </w:tc>
@@ -2007,40 +2151,51 @@
               <w:jc w:val="left"/>
             </w:pPr>
             <w:r>
-              <w:t xml:space="preserve">Tamasi (2016)</w:t>
-            </w:r>
-          </w:p>
-        </w:tc>
-        <w:tc>
-          <w:p>
-            <w:pPr>
-              <w:pStyle w:val="Compact"/>
-              <w:jc w:val="left"/>
-            </w:pPr>
-            <w:r>
-              <w:t xml:space="preserve">dissertation</w:t>
-            </w:r>
-          </w:p>
-        </w:tc>
-        <w:tc>
-          <w:p>
-            <w:pPr>
-              <w:pStyle w:val="Compact"/>
-              <w:jc w:val="left"/>
-            </w:pPr>
-            <w:r>
-              <w:t xml:space="preserve">30</w:t>
-            </w:r>
-          </w:p>
-        </w:tc>
-        <w:tc>
-          <w:p>
-            <w:pPr>
-              <w:pStyle w:val="Compact"/>
-              <w:jc w:val="left"/>
-            </w:pPr>
-            <w:r>
-              <w:t xml:space="preserve">None</w:t>
+              <w:t xml:space="preserve">Swingley &amp; Aslin (2000)</w:t>
+            </w:r>
+          </w:p>
+        </w:tc>
+        <w:tc>
+          <w:p>
+            <w:pPr>
+              <w:pStyle w:val="Compact"/>
+              <w:jc w:val="left"/>
+            </w:pPr>
+            <w:r>
+              <w:t xml:space="preserve">paper</w:t>
+            </w:r>
+          </w:p>
+        </w:tc>
+        <w:tc>
+          <w:p>
+            <w:pPr>
+              <w:pStyle w:val="Compact"/>
+              <w:jc w:val="left"/>
+            </w:pPr>
+            <w:r>
+              <w:t xml:space="preserve">20</w:t>
+            </w:r>
+          </w:p>
+        </w:tc>
+        <w:tc>
+          <w:p>
+            <w:pPr>
+              <w:pStyle w:val="Compact"/>
+              <w:jc w:val="left"/>
+            </w:pPr>
+            <w:r>
+              <w:t xml:space="preserve">Comp</w:t>
+            </w:r>
+          </w:p>
+        </w:tc>
+        <w:tc>
+          <w:p>
+            <w:pPr>
+              <w:pStyle w:val="Compact"/>
+              <w:jc w:val="left"/>
+            </w:pPr>
+            <w:r>
+              <w:t xml:space="preserve">2</w:t>
             </w:r>
           </w:p>
         </w:tc>
@@ -2053,7 +2208,7 @@
               <w:jc w:val="left"/>
             </w:pPr>
             <w:r>
-              <w:t xml:space="preserve">Tao &amp; Qinmei (2013)</w:t>
+              <w:t xml:space="preserve">Swingley &amp; Aslin (2002)</w:t>
             </w:r>
           </w:p>
         </w:tc>
@@ -2075,18 +2230,29 @@
               <w:jc w:val="left"/>
             </w:pPr>
             <w:r>
-              <w:t xml:space="preserve">12</w:t>
-            </w:r>
-          </w:p>
-        </w:tc>
-        <w:tc>
-          <w:p>
-            <w:pPr>
-              <w:pStyle w:val="Compact"/>
-              <w:jc w:val="left"/>
-            </w:pPr>
-            <w:r>
-              <w:t xml:space="preserve">None</w:t>
+              <w:t xml:space="preserve">15</w:t>
+            </w:r>
+          </w:p>
+        </w:tc>
+        <w:tc>
+          <w:p>
+            <w:pPr>
+              <w:pStyle w:val="Compact"/>
+              <w:jc w:val="left"/>
+            </w:pPr>
+            <w:r>
+              <w:t xml:space="preserve">Comp/Prod</w:t>
+            </w:r>
+          </w:p>
+        </w:tc>
+        <w:tc>
+          <w:p>
+            <w:pPr>
+              <w:pStyle w:val="Compact"/>
+              <w:jc w:val="left"/>
+            </w:pPr>
+            <w:r>
+              <w:t xml:space="preserve">4</w:t>
             </w:r>
           </w:p>
         </w:tc>
@@ -2099,40 +2265,51 @@
               <w:jc w:val="left"/>
             </w:pPr>
             <w:r>
-              <w:t xml:space="preserve">Tao et al. (2012)</w:t>
-            </w:r>
-          </w:p>
-        </w:tc>
-        <w:tc>
-          <w:p>
-            <w:pPr>
-              <w:pStyle w:val="Compact"/>
-              <w:jc w:val="left"/>
-            </w:pPr>
-            <w:r>
-              <w:t xml:space="preserve">paper</w:t>
-            </w:r>
-          </w:p>
-        </w:tc>
-        <w:tc>
-          <w:p>
-            <w:pPr>
-              <w:pStyle w:val="Compact"/>
-              <w:jc w:val="left"/>
-            </w:pPr>
-            <w:r>
-              <w:t xml:space="preserve">16</w:t>
-            </w:r>
-          </w:p>
-        </w:tc>
-        <w:tc>
-          <w:p>
-            <w:pPr>
-              <w:pStyle w:val="Compact"/>
-              <w:jc w:val="left"/>
-            </w:pPr>
-            <w:r>
-              <w:t xml:space="preserve">Comp</w:t>
+              <w:t xml:space="preserve">Tamasi (2016)</w:t>
+            </w:r>
+          </w:p>
+        </w:tc>
+        <w:tc>
+          <w:p>
+            <w:pPr>
+              <w:pStyle w:val="Compact"/>
+              <w:jc w:val="left"/>
+            </w:pPr>
+            <w:r>
+              <w:t xml:space="preserve">dissertation</w:t>
+            </w:r>
+          </w:p>
+        </w:tc>
+        <w:tc>
+          <w:p>
+            <w:pPr>
+              <w:pStyle w:val="Compact"/>
+              <w:jc w:val="left"/>
+            </w:pPr>
+            <w:r>
+              <w:t xml:space="preserve">30</w:t>
+            </w:r>
+          </w:p>
+        </w:tc>
+        <w:tc>
+          <w:p>
+            <w:pPr>
+              <w:pStyle w:val="Compact"/>
+              <w:jc w:val="left"/>
+            </w:pPr>
+            <w:r>
+              <w:t xml:space="preserve">None</w:t>
+            </w:r>
+          </w:p>
+        </w:tc>
+        <w:tc>
+          <w:p>
+            <w:pPr>
+              <w:pStyle w:val="Compact"/>
+              <w:jc w:val="left"/>
+            </w:pPr>
+            <w:r>
+              <w:t xml:space="preserve">4</w:t>
             </w:r>
           </w:p>
         </w:tc>
@@ -2145,7 +2322,7 @@
               <w:jc w:val="left"/>
             </w:pPr>
             <w:r>
-              <w:t xml:space="preserve">van der Feest &amp; Fikkert, (2015)</w:t>
+              <w:t xml:space="preserve">Tao &amp; Qinmei (2013)</w:t>
             </w:r>
           </w:p>
         </w:tc>
@@ -2167,7 +2344,7 @@
               <w:jc w:val="left"/>
             </w:pPr>
             <w:r>
-              <w:t xml:space="preserve">24, 20</w:t>
+              <w:t xml:space="preserve">12</w:t>
             </w:r>
           </w:p>
         </w:tc>
@@ -2179,6 +2356,17 @@
             </w:pPr>
             <w:r>
               <w:t xml:space="preserve">None</w:t>
+            </w:r>
+          </w:p>
+        </w:tc>
+        <w:tc>
+          <w:p>
+            <w:pPr>
+              <w:pStyle w:val="Compact"/>
+              <w:jc w:val="left"/>
+            </w:pPr>
+            <w:r>
+              <w:t xml:space="preserve">4</w:t>
             </w:r>
           </w:p>
         </w:tc>
@@ -2191,7 +2379,7 @@
               <w:jc w:val="left"/>
             </w:pPr>
             <w:r>
-              <w:t xml:space="preserve">van der Feest &amp; Johnson (2016)</w:t>
+              <w:t xml:space="preserve">Tao et al. (2012)</w:t>
             </w:r>
           </w:p>
         </w:tc>
@@ -2213,18 +2401,29 @@
               <w:jc w:val="left"/>
             </w:pPr>
             <w:r>
-              <w:t xml:space="preserve">24</w:t>
-            </w:r>
-          </w:p>
-        </w:tc>
-        <w:tc>
-          <w:p>
-            <w:pPr>
-              <w:pStyle w:val="Compact"/>
-              <w:jc w:val="left"/>
-            </w:pPr>
-            <w:r>
-              <w:t xml:space="preserve">None</w:t>
+              <w:t xml:space="preserve">16</w:t>
+            </w:r>
+          </w:p>
+        </w:tc>
+        <w:tc>
+          <w:p>
+            <w:pPr>
+              <w:pStyle w:val="Compact"/>
+              <w:jc w:val="left"/>
+            </w:pPr>
+            <w:r>
+              <w:t xml:space="preserve">Comp</w:t>
+            </w:r>
+          </w:p>
+        </w:tc>
+        <w:tc>
+          <w:p>
+            <w:pPr>
+              <w:pStyle w:val="Compact"/>
+              <w:jc w:val="left"/>
+            </w:pPr>
+            <w:r>
+              <w:t xml:space="preserve">6</w:t>
             </w:r>
           </w:p>
         </w:tc>
@@ -2237,7 +2436,7 @@
               <w:jc w:val="left"/>
             </w:pPr>
             <w:r>
-              <w:t xml:space="preserve">Wewalaarachchi et al. (2017)</w:t>
+              <w:t xml:space="preserve">van der Feest &amp; Fikkert, (2015)</w:t>
             </w:r>
           </w:p>
         </w:tc>
@@ -2259,7 +2458,7 @@
               <w:jc w:val="left"/>
             </w:pPr>
             <w:r>
-              <w:t xml:space="preserve">24</w:t>
+              <w:t xml:space="preserve">24, 20</w:t>
             </w:r>
           </w:p>
         </w:tc>
@@ -2271,6 +2470,17 @@
             </w:pPr>
             <w:r>
               <w:t xml:space="preserve">None</w:t>
+            </w:r>
+          </w:p>
+        </w:tc>
+        <w:tc>
+          <w:p>
+            <w:pPr>
+              <w:pStyle w:val="Compact"/>
+              <w:jc w:val="left"/>
+            </w:pPr>
+            <w:r>
+              <w:t xml:space="preserve">16</w:t>
             </w:r>
           </w:p>
         </w:tc>
@@ -2283,7 +2493,7 @@
               <w:jc w:val="left"/>
             </w:pPr>
             <w:r>
-              <w:t xml:space="preserve">White &amp; Aslin (2011)</w:t>
+              <w:t xml:space="preserve">van der Feest &amp; Johnson (2016)</w:t>
             </w:r>
           </w:p>
         </w:tc>
@@ -2305,7 +2515,7 @@
               <w:jc w:val="left"/>
             </w:pPr>
             <w:r>
-              <w:t xml:space="preserve">18</w:t>
+              <w:t xml:space="preserve">24</w:t>
             </w:r>
           </w:p>
         </w:tc>
@@ -2317,6 +2527,17 @@
             </w:pPr>
             <w:r>
               <w:t xml:space="preserve">None</w:t>
+            </w:r>
+          </w:p>
+        </w:tc>
+        <w:tc>
+          <w:p>
+            <w:pPr>
+              <w:pStyle w:val="Compact"/>
+              <w:jc w:val="left"/>
+            </w:pPr>
+            <w:r>
+              <w:t xml:space="preserve">24</w:t>
             </w:r>
           </w:p>
         </w:tc>
@@ -2329,7 +2550,7 @@
               <w:jc w:val="left"/>
             </w:pPr>
             <w:r>
-              <w:t xml:space="preserve">White &amp; Morgan (2008)</w:t>
+              <w:t xml:space="preserve">Wewalaarachchi et al. (2017)</w:t>
             </w:r>
           </w:p>
         </w:tc>
@@ -2351,7 +2572,7 @@
               <w:jc w:val="left"/>
             </w:pPr>
             <w:r>
-              <w:t xml:space="preserve">18, 19</w:t>
+              <w:t xml:space="preserve">24</w:t>
             </w:r>
           </w:p>
         </w:tc>
@@ -2363,6 +2584,17 @@
             </w:pPr>
             <w:r>
               <w:t xml:space="preserve">None</w:t>
+            </w:r>
+          </w:p>
+        </w:tc>
+        <w:tc>
+          <w:p>
+            <w:pPr>
+              <w:pStyle w:val="Compact"/>
+              <w:jc w:val="left"/>
+            </w:pPr>
+            <w:r>
+              <w:t xml:space="preserve">8</w:t>
             </w:r>
           </w:p>
         </w:tc>
@@ -2375,7 +2607,7 @@
               <w:jc w:val="left"/>
             </w:pPr>
             <w:r>
-              <w:t xml:space="preserve">Zesiger &amp; Jöhr (2011)</w:t>
+              <w:t xml:space="preserve">White &amp; Aslin (2011)</w:t>
             </w:r>
           </w:p>
         </w:tc>
@@ -2397,7 +2629,7 @@
               <w:jc w:val="left"/>
             </w:pPr>
             <w:r>
-              <w:t xml:space="preserve">14</w:t>
+              <w:t xml:space="preserve">18</w:t>
             </w:r>
           </w:p>
         </w:tc>
@@ -2409,6 +2641,17 @@
             </w:pPr>
             <w:r>
               <w:t xml:space="preserve">None</w:t>
+            </w:r>
+          </w:p>
+        </w:tc>
+        <w:tc>
+          <w:p>
+            <w:pPr>
+              <w:pStyle w:val="Compact"/>
+              <w:jc w:val="left"/>
+            </w:pPr>
+            <w:r>
+              <w:t xml:space="preserve">4</w:t>
             </w:r>
           </w:p>
         </w:tc>
@@ -2421,6 +2664,120 @@
               <w:jc w:val="left"/>
             </w:pPr>
             <w:r>
+              <w:t xml:space="preserve">White &amp; Morgan (2008)</w:t>
+            </w:r>
+          </w:p>
+        </w:tc>
+        <w:tc>
+          <w:p>
+            <w:pPr>
+              <w:pStyle w:val="Compact"/>
+              <w:jc w:val="left"/>
+            </w:pPr>
+            <w:r>
+              <w:t xml:space="preserve">paper</w:t>
+            </w:r>
+          </w:p>
+        </w:tc>
+        <w:tc>
+          <w:p>
+            <w:pPr>
+              <w:pStyle w:val="Compact"/>
+              <w:jc w:val="left"/>
+            </w:pPr>
+            <w:r>
+              <w:t xml:space="preserve">18, 19</w:t>
+            </w:r>
+          </w:p>
+        </w:tc>
+        <w:tc>
+          <w:p>
+            <w:pPr>
+              <w:pStyle w:val="Compact"/>
+              <w:jc w:val="left"/>
+            </w:pPr>
+            <w:r>
+              <w:t xml:space="preserve">None</w:t>
+            </w:r>
+          </w:p>
+        </w:tc>
+        <w:tc>
+          <w:p>
+            <w:pPr>
+              <w:pStyle w:val="Compact"/>
+              <w:jc w:val="left"/>
+            </w:pPr>
+            <w:r>
+              <w:t xml:space="preserve">12</w:t>
+            </w:r>
+          </w:p>
+        </w:tc>
+      </w:tr>
+      <w:tr>
+        <w:tc>
+          <w:p>
+            <w:pPr>
+              <w:pStyle w:val="Compact"/>
+              <w:jc w:val="left"/>
+            </w:pPr>
+            <w:r>
+              <w:t xml:space="preserve">Zesiger &amp; Jöhr (2011)</w:t>
+            </w:r>
+          </w:p>
+        </w:tc>
+        <w:tc>
+          <w:p>
+            <w:pPr>
+              <w:pStyle w:val="Compact"/>
+              <w:jc w:val="left"/>
+            </w:pPr>
+            <w:r>
+              <w:t xml:space="preserve">paper</w:t>
+            </w:r>
+          </w:p>
+        </w:tc>
+        <w:tc>
+          <w:p>
+            <w:pPr>
+              <w:pStyle w:val="Compact"/>
+              <w:jc w:val="left"/>
+            </w:pPr>
+            <w:r>
+              <w:t xml:space="preserve">14</w:t>
+            </w:r>
+          </w:p>
+        </w:tc>
+        <w:tc>
+          <w:p>
+            <w:pPr>
+              <w:pStyle w:val="Compact"/>
+              <w:jc w:val="left"/>
+            </w:pPr>
+            <w:r>
+              <w:t xml:space="preserve">None</w:t>
+            </w:r>
+          </w:p>
+        </w:tc>
+        <w:tc>
+          <w:p>
+            <w:pPr>
+              <w:pStyle w:val="Compact"/>
+              <w:jc w:val="left"/>
+            </w:pPr>
+            <w:r>
+              <w:t xml:space="preserve">8</w:t>
+            </w:r>
+          </w:p>
+        </w:tc>
+      </w:tr>
+      <w:tr>
+        <w:tc>
+          <w:p>
+            <w:pPr>
+              <w:pStyle w:val="Compact"/>
+              <w:jc w:val="left"/>
+            </w:pPr>
+            <w:r>
               <w:t xml:space="preserve">Zesiger et al. (2012)</w:t>
             </w:r>
           </w:p>
@@ -2455,6 +2812,17 @@
             </w:pPr>
             <w:r>
               <w:t xml:space="preserve">Comp/Prod</w:t>
+            </w:r>
+          </w:p>
+        </w:tc>
+        <w:tc>
+          <w:p>
+            <w:pPr>
+              <w:pStyle w:val="Compact"/>
+              <w:jc w:val="left"/>
+            </w:pPr>
+            <w:r>
+              <w:t xml:space="preserve">6</w:t>
             </w:r>
           </w:p>
         </w:tc>
@@ -2465,19 +2833,47 @@
         <w:pStyle w:val="Textkrper"/>
       </w:pPr>
       <w:r>
-        <w:t xml:space="preserve">[Christina] I’ve shortened the labels and wanted to try out apa_table</w:t>
-      </w:r>
-      <w:r>
-        <w:t xml:space="preserve"> </w:t>
-      </w:r>
-      <w:r>
-        <w:t xml:space="preserve">[Katie] I like the idea, but does it work for you? It doesn’t work for me…</w:t>
-      </w:r>
-      <w:r>
-        <w:t xml:space="preserve"> </w:t>
-      </w:r>
-      <w:r>
-        <w:t xml:space="preserve">[Katie] We have it currently set at less than 31 months, not 36, so I’ve changed below.</w:t>
+        <w:t xml:space="preserve">We first generated a list of potentially relevant items to be included in our meta-analysis by creating an expert list. This process yielded 110 items. We then used the google scholar search engine to search for papers citing the original Swingley &amp; Aslin (2000) publication. This search was conducted on 22 September, 2017 and yielded 288 results. We removed 99 duplicate items and screened the remaining 299 items for their title and abstract to determine whether each met the following inclusion criteria: (1) original data was reported; (2) the experiment examined familiar word recognition and mispronunciations; (3) infants studied were under 31-months-of-age and typically developing; (4) the dependent variable was derived from proportion of looks to a target image versus a distractor in a eye movement experiment; (5) the stimuli were auditory speech. The final sample (n =</w:t>
+      </w:r>
+      <w:r>
+        <w:t xml:space="preserve"> </w:t>
+      </w:r>
+      <w:r>
+        <w:rPr>
+          <w:i/>
+        </w:rPr>
+        <w:t xml:space="preserve">34</w:t>
+      </w:r>
+      <w:r>
+        <w:t xml:space="preserve">) consisted of 28 journal articles, 1 proceedings paper, 3 thesis, and 2 unpublished reports. We will refer to these items collectively as papers. Table 1 provides an overview of all papers included in the present meta-analysis.</w:t>
+      </w:r>
+    </w:p>
+    <w:p>
+      <w:pPr>
+        <w:pStyle w:val="berschrift2"/>
+      </w:pPr>
+      <w:bookmarkStart w:id="29" w:name="insert-table-1-about-here"/>
+      <w:bookmarkEnd w:id="29"/>
+      <w:r>
+        <w:t xml:space="preserve">(Insert Table 1 about here)</w:t>
+      </w:r>
+    </w:p>
+    <w:p>
+      <w:pPr>
+        <w:pStyle w:val="berschrift2"/>
+      </w:pPr>
+      <w:bookmarkStart w:id="30" w:name="data-entry"/>
+      <w:bookmarkEnd w:id="30"/>
+      <w:r>
+        <w:t xml:space="preserve">Data Entry</w:t>
+      </w:r>
+    </w:p>
+    <w:p>
+      <w:pPr>
+        <w:pStyle w:val="FirstParagraph"/>
+      </w:pPr>
+      <w:r>
+        <w:t xml:space="preserve">The 34 papers we identified as relevant were then coded with as much consistently reported detail as possible (Tsuji, Bergmann, &amp; Cristia, 2014; Bergmann et al., 2018). For each experiment (note that a paper typically has multiple experiments), we entered variables describing the publication, population, experiment design and stimuli, and results. For the planned analyses to evaluate the development of mispronunciation sensitivity, we focus on the following characteristics:</w:t>
       </w:r>
     </w:p>
     <w:p>
@@ -2485,13 +2881,19 @@
         <w:pStyle w:val="Textkrper"/>
       </w:pPr>
       <w:r>
-        <w:t xml:space="preserve">[Christina: OK to age. Apa table works for me, weird. It should come with papaja. Might be related to the issues you have wrt to citations? ][Christina: Suggestions re: table. Add N effect sizes? you cna do it with summarise(number_ES = n()) I think]</w:t>
-      </w:r>
-      <w:r>
-        <w:t xml:space="preserve"> </w:t>
-      </w:r>
-      <w:r>
-        <w:t xml:space="preserve">[Christina: Btw, I think I’ve corrected short_cite in the online spreadsheet, so the table should be fine now.]</w:t>
+        <w:t xml:space="preserve">1 Condition: Were words mispronounced or not;</w:t>
+      </w:r>
+      <w:r>
+        <w:br w:type="textWrapping"/>
+      </w:r>
+      <w:r>
+        <w:t xml:space="preserve">2 Mean age reported per group of infants, in days;</w:t>
+      </w:r>
+      <w:r>
+        <w:br w:type="textWrapping"/>
+      </w:r>
+      <w:r>
+        <w:t xml:space="preserve">3 Vocabulary size, measured by a standardized questionnaire or list;</w:t>
       </w:r>
     </w:p>
     <w:p>
@@ -2499,29 +2901,17 @@
         <w:pStyle w:val="Textkrper"/>
       </w:pPr>
       <w:r>
-        <w:t xml:space="preserve">We first generated a list of potentially relevant items to be included in our meta-analysis by creating an expert list. This process yielded 110 items. We then used the google scholar search engine to search for papers citing the original Swingley &amp; Aslin (2000) publication. This search was conducted on 22 September, 2017 and yielded 288 results. We removed 99 duplicate items and screened the remaining 299 items for their title and abstract to determine whether each met the following inclusion criteria: (1) original data was reported; (2) the experiment examined familiar word recognition and mispronunciations; (3) infants studied were under 31-months-of-age and typically developing; (4) the dependent variable was derived from proportion of looks to a target image versus a distractor in a eye movement experiment; (5) the stimuli were auditory speech. The final sample (n =</w:t>
-      </w:r>
-      <w:r>
-        <w:t xml:space="preserve"> </w:t>
-      </w:r>
-      <w:r>
-        <w:rPr>
-          <w:i/>
-        </w:rPr>
-        <w:t xml:space="preserve">32</w:t>
-      </w:r>
-      <w:r>
-        <w:t xml:space="preserve">) consisted of 27 journal articles, 1 proceedings paper, 2 thesis, and 2 unpublished reports. We will refer to these items collectively as papers. Table 1 (Summary Table) provides an overview of all papers included in the present meta-analysis.</w:t>
+        <w:t xml:space="preserve">We separated conditions according to whether or not the target word was mispronounced to be able to investigate infants’ looking to the target picture as well as their mispronunciation sensitivity, which is the difference between looks to the target in correct and mispronounced trials. When the same infants were further exposed to multiple mispronunciation conditions and the results were reported separately in the paper, we also entered each condition as a separate row (e.g., consonant versus vowel mispronunciations; Mani &amp; Plunkett, 2007). The fact that the same infants contributed data to multiple rows (minimally those containing information on correct and mispronounced trials) leads to shared variance across effect sizes, which we account for in our analyses (see next section). We will call each row a record; in total there were 271 records in our data.</w:t>
       </w:r>
     </w:p>
     <w:p>
       <w:pPr>
         <w:pStyle w:val="berschrift2"/>
       </w:pPr>
-      <w:bookmarkStart w:id="27" w:name="data-entry"/>
-      <w:bookmarkEnd w:id="27"/>
-      <w:r>
-        <w:t xml:space="preserve">Data Entry</w:t>
+      <w:bookmarkStart w:id="31" w:name="data-analysis"/>
+      <w:bookmarkEnd w:id="31"/>
+      <w:r>
+        <w:t xml:space="preserve">Data analysis</w:t>
       </w:r>
     </w:p>
     <w:p>
@@ -2529,7 +2919,55 @@
         <w:pStyle w:val="FirstParagraph"/>
       </w:pPr>
       <w:r>
-        <w:t xml:space="preserve">The 32 papers we identified as relevant were then coded with as much consistently reported detail as possible (Tsuji, Bergmann, &amp; Cristia, 2014; Bergmann et al., 2018). For each experiment (note that a paper typically has multiple experiments), we entered variables describing the publication, population, experiment design and stimuli, and results. For the analyses presented in this section, we focus on the following characteristics:</w:t>
+        <w:t xml:space="preserve">Effect sizes are reported for infants’ looks to target pictures after hearing a correctly pronounced or a mispronounced label (object identification) as well as the difference between effect sizes for correct and mispronounced trials (i.e. mispronunciation sensitivity). The effect size reported in the present paper is based on comparison of means, standardized by their variance. The most well-known effect size from this group is Cohen’s</w:t>
+      </w:r>
+      <w:r>
+        <w:t xml:space="preserve"> </w:t>
+      </w:r>
+      <w:r>
+        <w:rPr>
+          <w:i/>
+        </w:rPr>
+        <w:t xml:space="preserve">d</w:t>
+      </w:r>
+      <w:r>
+        <w:t xml:space="preserve"> </w:t>
+      </w:r>
+      <w:r>
+        <w:t xml:space="preserve">[@cohen]</w:t>
+      </w:r>
+      <w:r>
+        <w:t xml:space="preserve">. To correct for the small sample sizes common in infant research, however, we used as a dependent variable Hedges’</w:t>
+      </w:r>
+      <w:r>
+        <w:t xml:space="preserve"> </w:t>
+      </w:r>
+      <w:r>
+        <w:rPr>
+          <w:i/>
+        </w:rPr>
+        <w:t xml:space="preserve">g</w:t>
+      </w:r>
+      <w:r>
+        <w:t xml:space="preserve"> </w:t>
+      </w:r>
+      <w:r>
+        <w:t xml:space="preserve">instead of Cohen’s</w:t>
+      </w:r>
+      <w:r>
+        <w:t xml:space="preserve"> </w:t>
+      </w:r>
+      <w:r>
+        <w:rPr>
+          <w:i/>
+        </w:rPr>
+        <w:t xml:space="preserve">d</w:t>
+      </w:r>
+      <w:r>
+        <w:t xml:space="preserve"> </w:t>
+      </w:r>
+      <w:r>
+        <w:t xml:space="preserve">(Hedges, 1981; Morris, 2000).</w:t>
       </w:r>
     </w:p>
     <w:p>
@@ -2537,19 +2975,61 @@
         <w:pStyle w:val="Textkrper"/>
       </w:pPr>
       <w:r>
-        <w:t xml:space="preserve">1 Condition: Were words mispronounced or not;</w:t>
-      </w:r>
-      <w:r>
-        <w:br w:type="textWrapping"/>
-      </w:r>
-      <w:r>
-        <w:t xml:space="preserve">2 Mean age reported per group of infants, in days;</w:t>
-      </w:r>
-      <w:r>
-        <w:br w:type="textWrapping"/>
-      </w:r>
-      <w:r>
-        <w:t xml:space="preserve">3 Vocabulary size, measured by a standardized questionnaire or list;</w:t>
+        <w:t xml:space="preserve">We calculated Hedges’</w:t>
+      </w:r>
+      <w:r>
+        <w:t xml:space="preserve"> </w:t>
+      </w:r>
+      <w:r>
+        <w:rPr>
+          <w:i/>
+        </w:rPr>
+        <w:t xml:space="preserve">g</w:t>
+      </w:r>
+      <w:r>
+        <w:t xml:space="preserve"> </w:t>
+      </w:r>
+      <w:r>
+        <w:t xml:space="preserve">using the raw means and standard deviations reported in the paper (</w:t>
+      </w:r>
+      <w:r>
+        <w:rPr>
+          <w:i/>
+        </w:rPr>
+        <w:t xml:space="preserve">n</w:t>
+      </w:r>
+      <w:r>
+        <w:t xml:space="preserve"> </w:t>
+      </w:r>
+      <w:r>
+        <w:t xml:space="preserve">= 186 records from 26 papers) or using reported t-values (</w:t>
+      </w:r>
+      <w:r>
+        <w:rPr>
+          <w:i/>
+        </w:rPr>
+        <w:t xml:space="preserve">n</w:t>
+      </w:r>
+      <w:r>
+        <w:t xml:space="preserve"> </w:t>
+      </w:r>
+      <w:r>
+        <w:t xml:space="preserve">= 74 records from 9 papers). Two papers reported raw means and standard deviations for some experimental conditions and just t-values for the remaining experimental conditions (Swingley, 2016; Altvater-Mackensen et al., 2014). Raw means and standard deviations were extracted from figures for 4 papers. In a within-participation design, when two means are compared (i.e. looking during pre- and post-naming) it is necessary to obtain correlations between the two measurements at the participant level to calculate effect sizes and effect size variance based on t-values. Upon request we were provided with correlation values for one paper (Altvater-Mackensen, 2010); we were able to compute correlations using means, standard deviations, and t-values for</w:t>
+      </w:r>
+      <w:r>
+        <w:t xml:space="preserve"> </w:t>
+      </w:r>
+      <w:r>
+        <w:rPr>
+          <w:i/>
+        </w:rPr>
+        <w:t xml:space="preserve">n</w:t>
+      </w:r>
+      <w:r>
+        <w:t xml:space="preserve"> </w:t>
+      </w:r>
+      <w:r>
+        <w:t xml:space="preserve">= 5 (following Csibra, et al. 2016, Appendix B; see also Rabagliati, Ferguson, &amp; Lew-Williams, 2018). Correlations were imputed for the remaining papers (see Black &amp; Bergmann, 2017, for the same procedure). For two papers, we could not derive any effect size (Ballem &amp; Plunkett, Renner), and for a third paper, we do not have sufficient information in one record to compute effect sizes (Skoruppa). We compute a total of 106 effect sizes for correct pronunciations and 150 for mispronunciations. Following standard meta-analytic practice, we remove outliers, i.e. effect sizes more than 3 standard deviations from the respective mean effect size. This leads to the exclusion of 2 records for correct pronunciations and 3 records for mispronunciations.</w:t>
       </w:r>
     </w:p>
     <w:p>
@@ -2557,17 +3037,90 @@
         <w:pStyle w:val="Textkrper"/>
       </w:pPr>
       <w:r>
-        <w:t xml:space="preserve">We separated conditions according to whether or not the target word was mispronounced to be able to investigate infants’ looking to the target picture as well as their mispronunciation sensitivity, which is the difference between looks to the target in correct and mispronounced trials. When the same infants were further exposed to multiple mispronunciation conditions and the results were reported separately in the paper, we also entered each condition as a separate row (e.g., consonant versus vowel mispronunciations; Mani &amp; Plunkett, 2007). The fact that the same infants contributed data to multiple rows (minimally those containing information on correct and mispronounced trials) leads to shared variance across effect sizes, which we account for in our analyses (see next section). We will call each row a record; in total there were 260 records in our data.</w:t>
+        <w:t xml:space="preserve">To take into account the fact that the same infants contributed to multiple datapoints, we analyze our results in a multilevel approach using the R</w:t>
+      </w:r>
+      <w:r>
+        <w:t xml:space="preserve"> </w:t>
+      </w:r>
+      <w:r>
+        <w:t xml:space="preserve">[@R]</w:t>
+      </w:r>
+      <w:r>
+        <w:t xml:space="preserve"> </w:t>
+      </w:r>
+      <w:r>
+        <w:t xml:space="preserve">package metafor</w:t>
+      </w:r>
+      <w:r>
+        <w:t xml:space="preserve"> </w:t>
+      </w:r>
+      <w:r>
+        <w:t xml:space="preserve">[@metafor]</w:t>
+      </w:r>
+      <w:r>
+        <w:t xml:space="preserve">. This means we model as random effect that effect sizes from the same paper share are based on more similar studies than those across papers and that nested therein effects can stem from the same infants.</w:t>
+      </w:r>
+    </w:p>
+    <w:p>
+      <w:pPr>
+        <w:pStyle w:val="Textkrper"/>
+      </w:pPr>
+      <w:r>
+        <w:t xml:space="preserve">Mispronunciation sensitivity studies typically examine infants’ proportion of target looks (PTL) in comparison to some baseline measurement. PTL is calculated by dividing the percentage of looks to the target by the total percentage of looks to both the target and distractor images. Across papers the baseline comparison varied; we used the baseline reported by the authors of each paper. Most papers (</w:t>
+      </w:r>
+      <w:r>
+        <w:rPr>
+          <w:i/>
+        </w:rPr>
+        <w:t xml:space="preserve">n</w:t>
+      </w:r>
+      <w:r>
+        <w:t xml:space="preserve"> </w:t>
+      </w:r>
+      <w:r>
+        <w:t xml:space="preserve">= 52 records from 13 papers) subtracted the PTL score for a pre-naming baseline phase from the PTL score for a post-naming phase and report a difference score.</w:t>
+      </w:r>
+    </w:p>
+    <w:p>
+      <w:pPr>
+        <w:pStyle w:val="Textkrper"/>
+      </w:pPr>
+      <w:r>
+        <w:t xml:space="preserve">Other papers either compared post- and pre-naming PTL with one another (</w:t>
+      </w:r>
+      <w:r>
+        <w:rPr>
+          <w:i/>
+        </w:rPr>
+        <w:t xml:space="preserve">n</w:t>
+      </w:r>
+      <w:r>
+        <w:t xml:space="preserve"> </w:t>
+      </w:r>
+      <w:r>
+        <w:t xml:space="preserve">= 29 records from 10 papers), thus reporting two variables, or compared post-naming PTL with a chance level of 50%, (</w:t>
+      </w:r>
+      <w:r>
+        <w:rPr>
+          <w:i/>
+        </w:rPr>
+        <w:t xml:space="preserve">n</w:t>
+      </w:r>
+      <w:r>
+        <w:t xml:space="preserve"> </w:t>
+      </w:r>
+      <w:r>
+        <w:t xml:space="preserve">= 23 records from 9 papers). For all these comparisons, positive values (either as reported or after subtraction of chance level or a pre-naming baseline PTL) indicate target looks towards the target object after hearing the label, i.e. a recognition effect. Standardized effect sizes based on mean differences, as calculated here, preserve the sign. Consequently, positive effect sizes reflect more looks to the target picture after naming, and larger positive effect sizes indicate comparatively more looks to the target.</w:t>
       </w:r>
     </w:p>
     <w:p>
       <w:pPr>
         <w:pStyle w:val="berschrift2"/>
       </w:pPr>
-      <w:bookmarkStart w:id="28" w:name="data-analysis"/>
-      <w:bookmarkEnd w:id="28"/>
-      <w:r>
-        <w:t xml:space="preserve">Data analysis</w:t>
+      <w:bookmarkStart w:id="32" w:name="publication-bias"/>
+      <w:bookmarkEnd w:id="32"/>
+      <w:r>
+        <w:t xml:space="preserve">Publication Bias</w:t>
       </w:r>
     </w:p>
     <w:p>
@@ -2575,7 +3128,28 @@
         <w:pStyle w:val="FirstParagraph"/>
       </w:pPr>
       <w:r>
-        <w:t xml:space="preserve">[Christina: I needed to move this around because we first need to say that we could not compute some effect sizes and removed outlierts.]</w:t>
+        <w:t xml:space="preserve">In the psychological sciences, there is a documented reluctance to publish null results. As a result, significant results tend to be over-reported and thus might be over-represented in our meta-analyses (see Ferguson &amp; Heene, 2012). To examine whether this is also the case in the mispronunciation sensitivity literature, which would bias the data analyzed in this meta-analysis, we conducted two tests. We first examined whether effect sizes are distributed as expected based on sampling error using the rank correlation test of funnel plot asymmetry with the R</w:t>
+      </w:r>
+      <w:r>
+        <w:t xml:space="preserve"> </w:t>
+      </w:r>
+      <w:r>
+        <w:t xml:space="preserve">[@R]</w:t>
+      </w:r>
+      <w:r>
+        <w:t xml:space="preserve"> </w:t>
+      </w:r>
+      <w:r>
+        <w:t xml:space="preserve">package metafor</w:t>
+      </w:r>
+      <w:r>
+        <w:t xml:space="preserve"> </w:t>
+      </w:r>
+      <w:r>
+        <w:t xml:space="preserve">[@metafor]</w:t>
+      </w:r>
+      <w:r>
+        <w:t xml:space="preserve">. Effect sizes with low variance were expected to fall closer to the estimated mean, while effect sizes with high variance should show an increased, evenly-distributed spread around the estimated mean. Publication bias would lead to an uneven spread.</w:t>
       </w:r>
     </w:p>
     <w:p>
@@ -2583,151 +3157,40 @@
         <w:pStyle w:val="Textkrper"/>
       </w:pPr>
       <w:r>
-        <w:t xml:space="preserve">We report effect sizes for infants’ looks to target pictures after hearing a correctly pronounced or a mispronounced label (object identification) as well as the difference between effect sizes for correct and mispronounced trials (i.e. mispronunciation sensitivity). The effect size we report in the present paper are based on comparison of means, standardized by their variance. The most well-known effect size from this group is Cohen’s</w:t>
-      </w:r>
-      <w:r>
-        <w:t xml:space="preserve"> </w:t>
-      </w:r>
-      <w:r>
-        <w:rPr>
-          <w:i/>
-        </w:rPr>
-        <w:t xml:space="preserve">d</w:t>
-      </w:r>
-      <w:r>
-        <w:t xml:space="preserve"> </w:t>
-      </w:r>
-      <w:r>
-        <w:t xml:space="preserve">[@cohen]</w:t>
-      </w:r>
-      <w:r>
-        <w:t xml:space="preserve">. To correct for the small sample sizes common in infant research, however, we use as a dependent variable Hedges’</w:t>
-      </w:r>
-      <w:r>
-        <w:t xml:space="preserve"> </w:t>
-      </w:r>
-      <w:r>
-        <w:rPr>
-          <w:i/>
-        </w:rPr>
-        <w:t xml:space="preserve">g</w:t>
-      </w:r>
-      <w:r>
-        <w:t xml:space="preserve"> </w:t>
-      </w:r>
-      <w:r>
-        <w:t xml:space="preserve">instead of Cohen’s</w:t>
-      </w:r>
-      <w:r>
-        <w:t xml:space="preserve"> </w:t>
-      </w:r>
-      <w:r>
-        <w:rPr>
-          <w:i/>
-        </w:rPr>
-        <w:t xml:space="preserve">d</w:t>
-      </w:r>
-      <w:r>
-        <w:t xml:space="preserve"> </w:t>
-      </w:r>
-      <w:r>
-        <w:t xml:space="preserve">(Hedges, 1981; Morris, 2000).</w:t>
-      </w:r>
-    </w:p>
-    <w:p>
-      <w:pPr>
-        <w:pStyle w:val="Textkrper"/>
-      </w:pPr>
-      <w:r>
-        <w:t xml:space="preserve">[Christina] These numbers seem wrong! Again, how about (xx effect sizes from yy papers)?</w:t>
-      </w:r>
-      <w:r>
-        <w:t xml:space="preserve"> </w:t>
-      </w:r>
-      <w:r>
-        <w:t xml:space="preserve">[Katie] Well, they are kind of wrong :) Two papers report both for different experimental conditions. I’ve given the explanation now, not sure if that is good enough, but I’m really not sure how to say it a different way.</w:t>
-      </w:r>
-      <w:r>
-        <w:t xml:space="preserve"> </w:t>
-      </w:r>
-      <w:r>
-        <w:t xml:space="preserve">[Katie] Do you want number of records and papers for the imputed correlations as well? You’ve put a -1, assuming there was something wrong with one of the papers or something like that? How does that shake out for number of records?</w:t>
-      </w:r>
-      <w:r>
-        <w:t xml:space="preserve"> </w:t>
-      </w:r>
-      <w:r>
-        <w:t xml:space="preserve">[Christina: No clue what the -1 was, sorry.]</w:t>
-      </w:r>
-    </w:p>
-    <w:p>
-      <w:pPr>
-        <w:pStyle w:val="Textkrper"/>
-      </w:pPr>
-      <w:r>
-        <w:t xml:space="preserve">We calculate Hedges’</w:t>
-      </w:r>
-      <w:r>
-        <w:t xml:space="preserve"> </w:t>
-      </w:r>
-      <w:r>
-        <w:rPr>
-          <w:i/>
-        </w:rPr>
-        <w:t xml:space="preserve">g</w:t>
-      </w:r>
-      <w:r>
-        <w:t xml:space="preserve"> </w:t>
-      </w:r>
-      <w:r>
-        <w:t xml:space="preserve">using the raw means and standard deviations reported in the paper (</w:t>
-      </w:r>
-      <w:r>
-        <w:rPr>
-          <w:i/>
-        </w:rPr>
-        <w:t xml:space="preserve">n</w:t>
-      </w:r>
-      <w:r>
-        <w:t xml:space="preserve"> </w:t>
-      </w:r>
-      <w:r>
-        <w:t xml:space="preserve">= 186 records from 26 papers) or using reported t-values (</w:t>
-      </w:r>
-      <w:r>
-        <w:rPr>
-          <w:i/>
-        </w:rPr>
-        <w:t xml:space="preserve">n</w:t>
-      </w:r>
-      <w:r>
-        <w:t xml:space="preserve"> </w:t>
-      </w:r>
-      <w:r>
-        <w:t xml:space="preserve">= 74 records from 9 papers). Two papers reported raw means and standard deviations for some experimental conditions and just t-values for the remaining experimental conditions (Swingley, 2016; Altvater-Mackensen et al., 2014). Raw means and standard deviations were extracted from figures for 3 papers. In a within-participation design, when two means are compared (i.e. looking during pre- and post-naming) it is necessary to obtain correlations between the two measurements at the participant level to calculate effect sizes and effect size variance based on t-values. Upon request we were provided with correlation values for one paper (Altvater-Mackensen, 2010); we were able to compute correlations using means, standard deviations, and t-values for</w:t>
-      </w:r>
-      <w:r>
-        <w:t xml:space="preserve"> </w:t>
-      </w:r>
-      <w:r>
-        <w:rPr>
-          <w:i/>
-        </w:rPr>
-        <w:t xml:space="preserve">n</w:t>
-      </w:r>
-      <w:r>
-        <w:t xml:space="preserve"> </w:t>
-      </w:r>
-      <w:r>
-        <w:t xml:space="preserve">= 5 (following Csibra, et al. 2016, Appendix B; see also Rabagliati, Ferguson, &amp; Lew-Williams, 2018). Correlations were imputed for the remaining papers (see Black &amp; Bergmann, 2017, for the same procedure). For two papers, we could not derive any effect size (Ballem &amp; Plunkett, Renner), and for a third paper, we do not have sufficient information in one record to compute effect sizes (Skoruppa). We compute a total of 106 effect sizes for correct pronunciations and 150 for mispronunciations. Following standard meta-analytic practice, we remove outliers, i.e. effect sizes more than 3 standard deviations from the respective mean effect size. This leads to the exclusion of 2 records for correct pronunciations and 3 records for mispronunciations.</w:t>
-      </w:r>
-    </w:p>
-    <w:p>
-      <w:pPr>
-        <w:pStyle w:val="Textkrper"/>
-      </w:pPr>
-      <w:r>
-        <w:t xml:space="preserve">To take into account the fact that the same infants contributed to multiple datapoints, we analyze our results in a multilevel approach using the R</w:t>
+        <w:t xml:space="preserve">Second, we analyze all of the significant results in the dataset using a p-curve from the p-curve app (v4.0, p-curve.com;</w:t>
+      </w:r>
+      <w:r>
+        <w:t xml:space="preserve"> </w:t>
+      </w:r>
+      <w:r>
+        <w:t xml:space="preserve">@pcurve</w:t>
+      </w:r>
+      <w:r>
+        <w:t xml:space="preserve">). This p-curve tests for evidential value by examining whether the p-values follow the expected distribution of a right skew in case the alternative hypothesis is true, versus a flat distribution that speaks for no effect being present in the population and all observed significant effects being spurious.</w:t>
+      </w:r>
+      <w:r>
+        <w:t xml:space="preserve"> </w:t>
+      </w:r>
+      <w:r>
+        <w:t xml:space="preserve">Responses to correctly pronounced and mispronounced labels were predicted to show different patterns of looking behavior. In other words, there is an expectation that infants should look to the target when hearing a correct pronunciation, but studies vary in their report of significant looks to the target when hearing a mispronounced label (i.e. there might be no effect present in the population, see e.g., ); as a result, we conducted these two analyses to assess publication bias separately for both conditions.</w:t>
+      </w:r>
+    </w:p>
+    <w:p>
+      <w:pPr>
+        <w:pStyle w:val="berschrift2"/>
+      </w:pPr>
+      <w:bookmarkStart w:id="33" w:name="meta-analysis"/>
+      <w:bookmarkEnd w:id="33"/>
+      <w:r>
+        <w:t xml:space="preserve">Meta-analysis</w:t>
+      </w:r>
+    </w:p>
+    <w:p>
+      <w:pPr>
+        <w:pStyle w:val="FirstParagraph"/>
+      </w:pPr>
+      <w:r>
+        <w:t xml:space="preserve">The models reported here are hierarchical random-effects models (infant groups nested within papers) of variance-weighted effect sizes, which we computed with the R</w:t>
       </w:r>
       <w:r>
         <w:t xml:space="preserve"> </w:t>
@@ -2748,75 +3211,25 @@
         <w:t xml:space="preserve">[@metafor]</w:t>
       </w:r>
       <w:r>
-        <w:t xml:space="preserve">. This means we model as random effect that effect sizes from the same paper share are based on more similar studies than those across papers and that nested therein effects can stem from the same infants.</w:t>
-      </w:r>
-    </w:p>
-    <w:p>
-      <w:pPr>
-        <w:pStyle w:val="Textkrper"/>
-      </w:pPr>
-      <w:r>
-        <w:t xml:space="preserve">[Christina: In the above 2 paragraphs I got confused, should it be present or past. I think it switched in the las tparagraph so I started to adapt, but I think it would be best for you to decide. ]</w:t>
-      </w:r>
-    </w:p>
-    <w:p>
-      <w:pPr>
-        <w:pStyle w:val="Textkrper"/>
-      </w:pPr>
-      <w:r>
-        <w:t xml:space="preserve">Mispronunciation sensitivity studies typically examine infants’ proportion of target looks (PTL) in comparison to some baseline measurement. PTL is calculated by dividing the percentage of looks to the target by the total percentage of looks to both the target and distractor images. Across papers the baseline comparison varied; we used the baseline reported by the authors of each paper. Most papers (</w:t>
-      </w:r>
-      <w:r>
-        <w:rPr>
-          <w:i/>
-        </w:rPr>
-        <w:t xml:space="preserve">n</w:t>
-      </w:r>
-      <w:r>
-        <w:t xml:space="preserve"> </w:t>
-      </w:r>
-      <w:r>
-        <w:t xml:space="preserve">= 52 records from 13 papers) subtracted the PTL score for a pre-naming phase from the PTL score for a post-naming phase and report a difference score.</w:t>
-      </w:r>
-    </w:p>
-    <w:p>
-      <w:pPr>
-        <w:pStyle w:val="Textkrper"/>
-      </w:pPr>
-      <w:r>
-        <w:t xml:space="preserve">Other papers either compared post- and pre-naming PTL with one another (</w:t>
-      </w:r>
-      <w:r>
-        <w:rPr>
-          <w:i/>
-        </w:rPr>
-        <w:t xml:space="preserve">n</w:t>
-      </w:r>
-      <w:r>
-        <w:t xml:space="preserve"> </w:t>
-      </w:r>
-      <w:r>
-        <w:t xml:space="preserve">= 29 records from 10 papers), thus reporting two variables, or compared post-naming PTL with a chance level of 50%, (</w:t>
-      </w:r>
-      <w:r>
-        <w:rPr>
-          <w:i/>
-        </w:rPr>
-        <w:t xml:space="preserve">n</w:t>
-      </w:r>
-      <w:r>
-        <w:t xml:space="preserve"> </w:t>
-      </w:r>
-      <w:r>
-        <w:t xml:space="preserve">= 23 records from 9 papers). For all these comparisons, positive values (either as reported or after subtraction of chance level or a pre-naming PTL) indicate target looks towards the target object after hearing the label, i.e. a recognition effect. Standardized effect sizes based on mean differences, as calculated here, preserve the sign. Consequently, positive effect sizes reflect more looks to the target picture after naming, and larger positive effect sizes indicate comparatively more looks to the target.</w:t>
+        <w:t xml:space="preserve">. To investigate how development impacts mispronunciation sensitivity, our core theoretical question, we introduced age (centered; continuous and measured in days but transformed into months for ease of interpreting estimates by dividing by 30.44) as a moderator to our main model. For a subsequent exploratory investigations of experimental characteristics, we introduced each characteristic as a moderator (more detail below).</w:t>
+      </w:r>
+    </w:p>
+    <w:p>
+      <w:pPr>
+        <w:pStyle w:val="berschrift1"/>
+      </w:pPr>
+      <w:bookmarkStart w:id="34" w:name="results"/>
+      <w:bookmarkEnd w:id="34"/>
+      <w:r>
+        <w:t xml:space="preserve">Results</w:t>
       </w:r>
     </w:p>
     <w:p>
       <w:pPr>
         <w:pStyle w:val="berschrift2"/>
       </w:pPr>
-      <w:bookmarkStart w:id="29" w:name="publication-bias"/>
-      <w:bookmarkEnd w:id="29"/>
+      <w:bookmarkStart w:id="35" w:name="publication-bias-1"/>
+      <w:bookmarkEnd w:id="35"/>
       <w:r>
         <w:t xml:space="preserve">Publication Bias</w:t>
       </w:r>
@@ -2826,126 +3239,7 @@
         <w:pStyle w:val="FirstParagraph"/>
       </w:pPr>
       <w:r>
-        <w:t xml:space="preserve">In the psychological sciences, there is a documented reluctance to publish null results. As a result, significant results tend to be over-reported and thus might be over-represented in our meta-analyses (see Ferguson &amp; Heene, 2012). To examine whether this is also the case in the mispronunciation sensitivity literature, which would bias the data analyzed in this meta-analysis, we conduct two tests. We first examine whether effect sizes are distributed as expected based on sampling error using the rank correlation test of funnel plot asymmetry with the R</w:t>
-      </w:r>
-      <w:r>
-        <w:t xml:space="preserve"> </w:t>
-      </w:r>
-      <w:r>
-        <w:t xml:space="preserve">[@R]</w:t>
-      </w:r>
-      <w:r>
-        <w:t xml:space="preserve"> </w:t>
-      </w:r>
-      <w:r>
-        <w:t xml:space="preserve">package metafor</w:t>
-      </w:r>
-      <w:r>
-        <w:t xml:space="preserve"> </w:t>
-      </w:r>
-      <w:r>
-        <w:t xml:space="preserve">[@metafor]</w:t>
-      </w:r>
-      <w:r>
-        <w:t xml:space="preserve">. Effect sizes with low variance are expected to fall closer to the estimated mean, while effect sizes with high variance should show an increased, evenly-distributed spread around the estimated mean. Publication bias would lead to an uneven spread.</w:t>
-      </w:r>
-    </w:p>
-    <w:p>
-      <w:pPr>
-        <w:pStyle w:val="Textkrper"/>
-      </w:pPr>
-      <w:r>
-        <w:t xml:space="preserve">Second, we analyze all of the significant results in the dataset using a p-curve from the p-curve app (v4.0, p-curve.com;</w:t>
-      </w:r>
-      <w:r>
-        <w:t xml:space="preserve"> </w:t>
-      </w:r>
-      <w:r>
-        <w:t xml:space="preserve">@pcurve</w:t>
-      </w:r>
-      <w:r>
-        <w:t xml:space="preserve">). This p-curve tests for evidential value by examining whether the p-values follow the expected distribution of a right skew in case the alternative hypothesis is true, versus a flat distribution that speaks for no effect being present in the population and all observed significant effects being spurious.</w:t>
-      </w:r>
-      <w:r>
-        <w:t xml:space="preserve"> </w:t>
-      </w:r>
-      <w:r>
-        <w:t xml:space="preserve">Responses to correctly pronounced and mispronounced labels are predicted to show different patterns of looking behavior. In other words, there is an expectation that infants should look to the target when hearing a correct pronunciation, but studies vary in their report of significant looks to the target when hearing a mispronounced label (i.e. there might be no effect present in the population, see e.g., ); as a result, we conduct these two analyses to assess publication bias separately for both conditions.</w:t>
-      </w:r>
-    </w:p>
-    <w:p>
-      <w:pPr>
-        <w:pStyle w:val="berschrift2"/>
-      </w:pPr>
-      <w:bookmarkStart w:id="30" w:name="meta-analysis"/>
-      <w:bookmarkEnd w:id="30"/>
-      <w:r>
-        <w:t xml:space="preserve">Meta-analysis</w:t>
-      </w:r>
-    </w:p>
-    <w:p>
-      <w:pPr>
-        <w:pStyle w:val="FirstParagraph"/>
-      </w:pPr>
-      <w:r>
-        <w:t xml:space="preserve">The models reported here are hierarchical random-effects models (infant groups nested within papers) of variance-weighted effect sizes, which we computed with the R</w:t>
-      </w:r>
-      <w:r>
-        <w:t xml:space="preserve"> </w:t>
-      </w:r>
-      <w:r>
-        <w:t xml:space="preserve">[@R]</w:t>
-      </w:r>
-      <w:r>
-        <w:t xml:space="preserve"> </w:t>
-      </w:r>
-      <w:r>
-        <w:t xml:space="preserve">package metafor</w:t>
-      </w:r>
-      <w:r>
-        <w:t xml:space="preserve"> </w:t>
-      </w:r>
-      <w:r>
-        <w:t xml:space="preserve">[@metafor]</w:t>
-      </w:r>
-      <w:r>
-        <w:t xml:space="preserve">. To investigate how development impacts mispronunciation sensitivity, our core theoretical question, we introduce age (centered; continuous and measured in days but transformed into months for ease of interpreting estimates by dividing by 30.44) as a moderator to our main model. For a subsequent exploratory investigations of experimental characteristics, we introduce each characteristic as a moderator (more detail below).</w:t>
-      </w:r>
-    </w:p>
-    <w:p>
-      <w:pPr>
-        <w:pStyle w:val="berschrift1"/>
-      </w:pPr>
-      <w:bookmarkStart w:id="31" w:name="results"/>
-      <w:bookmarkEnd w:id="31"/>
-      <w:r>
-        <w:t xml:space="preserve">Results</w:t>
-      </w:r>
-    </w:p>
-    <w:p>
-      <w:pPr>
-        <w:pStyle w:val="berschrift2"/>
-      </w:pPr>
-      <w:bookmarkStart w:id="32" w:name="publication-bias-1"/>
-      <w:bookmarkEnd w:id="32"/>
-      <w:r>
-        <w:t xml:space="preserve">Publication Bias</w:t>
-      </w:r>
-    </w:p>
-    <w:p>
-      <w:pPr>
-        <w:pStyle w:val="FirstParagraph"/>
-      </w:pPr>
-      <w:r>
-        <w:t xml:space="preserve">[Chrisitna: If you add prisma, then this is figure 2]</w:t>
-      </w:r>
-    </w:p>
-    <w:p>
-      <w:pPr>
-        <w:pStyle w:val="Textkrper"/>
-      </w:pPr>
-      <w:r>
-        <w:t xml:space="preserve">Figure 1 shows the funnel plots for both correct pronunciations and mispronunciations (code adapted from Sakaluk, 2016). Funnel plot assymmetry was significant for both correct pronunciations (Kendall’s</w:t>
+        <w:t xml:space="preserve">Figure 2 shows the funnel plots for both correct pronunciations and mispronunciations (code adapted from Sakaluk, 2016). Funnel plot assymmetry was significant for both correct pronunciations (Kendall’s</w:t>
       </w:r>
       <w:r>
         <w:t xml:space="preserve"> </w:t>
@@ -3026,10 +3320,10 @@
       <w:pPr>
         <w:pStyle w:val="berschrift2"/>
       </w:pPr>
-      <w:bookmarkStart w:id="33" w:name="insert-figure-1-about-here"/>
-      <w:bookmarkEnd w:id="33"/>
-      <w:r>
-        <w:t xml:space="preserve">(Insert Figure 1 about here)</w:t>
+      <w:bookmarkStart w:id="36" w:name="insert-figure-2-about-here"/>
+      <w:bookmarkEnd w:id="36"/>
+      <w:r>
+        <w:t xml:space="preserve">(Insert Figure 2 about here)</w:t>
       </w:r>
     </w:p>
     <w:p>
@@ -3054,14 +3348,14 @@
     </w:p>
     <w:p>
       <w:pPr>
-        <w:pStyle w:val="FirstParagraph"/>
+        <w:pStyle w:val="FigureWithCaption"/>
       </w:pPr>
       <w:r>
         <w:drawing>
           <wp:inline>
             <wp:extent cx="5969000" cy="4775200"/>
             <wp:effectExtent b="0" l="0" r="0" t="0"/>
-            <wp:docPr descr="" title="" id="1" name="Picture"/>
+            <wp:docPr descr="Figure 1 Funnel plots for object identification, plotting the standard error of the effect size in relation to the effect size. The black line marks zero, the dashed grey line marks the effect estimate, and the grey line marks funnel plot assymetry." title="" id="1" name="Picture"/>
             <a:graphic>
               <a:graphicData uri="http://schemas.openxmlformats.org/drawingml/2006/picture">
                 <pic:pic>
@@ -3072,7 +3366,7 @@
                     </pic:cNvPicPr>
                   </pic:nvPicPr>
                   <pic:blipFill>
-                    <a:blip r:embed="rId34"/>
+                    <a:blip r:embed="rId37"/>
                     <a:stretch>
                       <a:fillRect/>
                     </a:stretch>
@@ -3101,6 +3395,14 @@
     </w:p>
     <w:p>
       <w:pPr>
+        <w:pStyle w:val="ImageCaption"/>
+      </w:pPr>
+      <w:r>
+        <w:t xml:space="preserve">Figure 1 Funnel plots for object identification, plotting the standard error of the effect size in relation to the effect size. The black line marks zero, the dashed grey line marks the effect estimate, and the grey line marks funnel plot assymetry.</w:t>
+      </w:r>
+    </w:p>
+    <w:p>
+      <w:pPr>
         <w:pStyle w:val="SourceCode"/>
       </w:pPr>
       <w:r>
@@ -3189,8 +3491,8 @@
       <w:pPr>
         <w:pStyle w:val="berschrift2"/>
       </w:pPr>
-      <w:bookmarkStart w:id="35" w:name="meta-analysis-1"/>
-      <w:bookmarkEnd w:id="35"/>
+      <w:bookmarkStart w:id="38" w:name="meta-analysis-1"/>
+      <w:bookmarkEnd w:id="38"/>
       <w:r>
         <w:t xml:space="preserve">Meta-analysis</w:t>
       </w:r>
@@ -3199,8 +3501,8 @@
       <w:pPr>
         <w:pStyle w:val="berschrift3"/>
       </w:pPr>
-      <w:bookmarkStart w:id="36" w:name="object-identification-for-correct-and-mispronounced-words"/>
-      <w:bookmarkEnd w:id="36"/>
+      <w:bookmarkStart w:id="39" w:name="object-identification-for-correct-and-mispronounced-words"/>
+      <w:bookmarkEnd w:id="39"/>
       <w:r>
         <w:t xml:space="preserve">Object Identification for Correct and Mispronounced Words</w:t>
       </w:r>
@@ -3315,8 +3617,8 @@
       <w:pPr>
         <w:pStyle w:val="berschrift3"/>
       </w:pPr>
-      <w:bookmarkStart w:id="37" w:name="mispronunciation-sensitivity-meta-analytic-effect"/>
-      <w:bookmarkEnd w:id="37"/>
+      <w:bookmarkStart w:id="40" w:name="mispronunciation-sensitivity-meta-analytic-effect"/>
+      <w:bookmarkEnd w:id="40"/>
       <w:r>
         <w:t xml:space="preserve">Mispronunciation Sensitivity Meta-analytic Effect</w:t>
       </w:r>
@@ -3431,8 +3733,8 @@
       <w:pPr>
         <w:pStyle w:val="berschrift3"/>
       </w:pPr>
-      <w:bookmarkStart w:id="38" w:name="object-recognition-and-mispronunciation-sensitivity-modulated-by-age"/>
-      <w:bookmarkEnd w:id="38"/>
+      <w:bookmarkStart w:id="41" w:name="object-recognition-and-mispronunciation-sensitivity-modulated-by-age"/>
+      <w:bookmarkEnd w:id="41"/>
       <w:r>
         <w:t xml:space="preserve">Object Recognition and Mispronunciation Sensitivity Modulated by Age</w:t>
       </w:r>
@@ -3442,7 +3744,7 @@
         <w:pStyle w:val="FirstParagraph"/>
       </w:pPr>
       <w:r>
-        <w:t xml:space="preserve">To evaluate the different predictions we laid out in the introduction for how mispronunciation sensitivity will change as infants develop, we next added the moderator age (centered; continuous and measured in days but transformed into months for ease of interpreting estimates by dividing by 30.44 for Figure 2).</w:t>
+        <w:t xml:space="preserve">To evaluate the different predictions we laid out in the introduction for how mispronunciation sensitivity will change as infants develop, we next added the moderator age (centered; continuous and measured in days but transformed into months for ease of interpreting estimates by dividing by 30.44 for Figure 3).</w:t>
       </w:r>
     </w:p>
     <w:p>
@@ -3538,7 +3840,7 @@
         <w:t xml:space="preserve"> </w:t>
       </w:r>
       <w:r>
-        <w:t xml:space="preserve">= 0.19) indicates that there was no relationship between age and target looks in response to a correctly pronounced or mispronounced label. We plot both object recognition and mispronunciation sensitivity as a function of age in Figure 2.</w:t>
+        <w:t xml:space="preserve">= 0.19) indicates that there was no relationship between age and target looks in response to a correctly pronounced or mispronounced label. We plot both object recognition and mispronunciation sensitivity as a function of age in Figure 3.</w:t>
       </w:r>
     </w:p>
     <w:p>
@@ -3594,18 +3896,10 @@
       <w:pPr>
         <w:pStyle w:val="berschrift2"/>
       </w:pPr>
-      <w:bookmarkStart w:id="39" w:name="insert-figure-2-about-here"/>
-      <w:bookmarkEnd w:id="39"/>
-      <w:r>
-        <w:t xml:space="preserve">(Insert Figure 2 about here)</w:t>
-      </w:r>
-    </w:p>
-    <w:p>
-      <w:pPr>
-        <w:pStyle w:val="FirstParagraph"/>
-      </w:pPr>
-      <w:r>
-        <w:t xml:space="preserve">[Christina] Can you try and align the axes for both plots?</w:t>
+      <w:bookmarkStart w:id="42" w:name="insert-figure-3-about-here"/>
+      <w:bookmarkEnd w:id="42"/>
+      <w:r>
+        <w:t xml:space="preserve">(Insert Figure 3 about here)</w:t>
       </w:r>
     </w:p>
     <w:p>
@@ -3630,14 +3924,14 @@
     </w:p>
     <w:p>
       <w:pPr>
-        <w:pStyle w:val="FirstParagraph"/>
+        <w:pStyle w:val="FigureWithCaption"/>
       </w:pPr>
       <w:r>
         <w:drawing>
           <wp:inline>
             <wp:extent cx="5969000" cy="6565900"/>
             <wp:effectExtent b="0" l="0" r="0" t="0"/>
-            <wp:docPr descr="" title="" id="1" name="Picture"/>
+            <wp:docPr descr="Figure 2 Panel a: Effect sizes for correct pronunciations (orange) and mispronunciations (blue) by participant age. Panel b: Effect sizes for mispronunciation sensitivyt (correct - mispronunciations) by participant age. For both panels, point size depicts inverse variance and the dashed line indicates zero (chance)." title="" id="1" name="Picture"/>
             <a:graphic>
               <a:graphicData uri="http://schemas.openxmlformats.org/drawingml/2006/picture">
                 <pic:pic>
@@ -3648,7 +3942,7 @@
                     </pic:cNvPicPr>
                   </pic:nvPicPr>
                   <pic:blipFill>
-                    <a:blip r:embed="rId40"/>
+                    <a:blip r:embed="rId43"/>
                     <a:stretch>
                       <a:fillRect/>
                     </a:stretch>
@@ -3677,10 +3971,18 @@
     </w:p>
     <w:p>
       <w:pPr>
+        <w:pStyle w:val="ImageCaption"/>
+      </w:pPr>
+      <w:r>
+        <w:t xml:space="preserve">Figure 2 Panel a: Effect sizes for correct pronunciations (orange) and mispronunciations (blue) by participant age. Panel b: Effect sizes for mispronunciation sensitivyt (correct - mispronunciations) by participant age. For both panels, point size depicts inverse variance and the dashed line indicates zero (chance).</w:t>
+      </w:r>
+    </w:p>
+    <w:p>
+      <w:pPr>
         <w:pStyle w:val="berschrift3"/>
       </w:pPr>
-      <w:bookmarkStart w:id="41" w:name="vocabulary-size-correlation-between-mispronunciation-sensitivity-and-vocabulary"/>
-      <w:bookmarkEnd w:id="41"/>
+      <w:bookmarkStart w:id="44" w:name="vocabulary-size-correlation-between-mispronunciation-sensitivity-and-vocabulary"/>
+      <w:bookmarkEnd w:id="44"/>
       <w:r>
         <w:t xml:space="preserve">Vocabulary Size: Correlation Between Mispronunciation Sensitivity and Vocabulary</w:t>
       </w:r>
@@ -3690,7 +3992,7 @@
         <w:pStyle w:val="FirstParagraph"/>
       </w:pPr>
       <w:r>
-        <w:t xml:space="preserve">Of the 32 papers included in the meta-analysis, 13 analyzed the relationship between vocabulary scores and object recognition for correct pronunciations and mispronunciations (comprehension = 11 papers and 39 records; production = 3 papers and 20 records). There is reason to believe that production data are different from comprehension data (the former being easier to estimate for parents in the typical questionnaire-based assessment; Kidd citation), and we therefore planned to analyze these two types of vocabulary measurement separately. However, because only 3 papers reported correlations with productive vocabulary scores, only limited conclusions that can be drawn. In our vocabulary analysis, we therefore focus exclusively on the relationship between comprehension and mispronunciation sensitivity.</w:t>
+        <w:t xml:space="preserve">Of the 32 papers included in the meta-analysis, 13 analyzed the relationship between vocabulary scores and object recognition for correct pronunciations and mispronunciations (comprehension = 11 papers and 39 records; production = 3 papers and 20 records). There is reason to believe that production data are different from comprehension data (the former being easier to estimate for parents in the typical questionnaire-based assessment; Tomasello &amp; Mervis, 1994), and we therefore planned to analyze these two types of vocabulary measurement separately. However, because only 3 papers reported correlations with productive vocabulary scores, only limited conclusions that can be drawn. In our vocabulary analysis, we therefore focus exclusively on the relationship between comprehension and mispronunciation sensitivity.</w:t>
       </w:r>
     </w:p>
     <w:p>
@@ -3698,65 +4000,21 @@
         <w:pStyle w:val="Textkrper"/>
       </w:pPr>
       <w:r>
-        <w:t xml:space="preserve">[Christina] So can you not only list papers but also n conditions above? With just 1 paper for production, I wouldn’t analyze it to be honest. it’s just not enough data.</w:t>
-      </w:r>
-      <w:r>
-        <w:t xml:space="preserve"> </w:t>
-      </w:r>
-      <w:r>
-        <w:t xml:space="preserve">I also liked your comments about the time line of this whole thing, can you extract the years of papers which report this? Might be extremely useful in the discussion and strengthens our case that there is no effect, bc people don’t find the predicted relation with vocab.</w:t>
-      </w:r>
-      <w:r>
-        <w:t xml:space="preserve"> </w:t>
-      </w:r>
-      <w:r>
-        <w:t xml:space="preserve">Also, cann you add a citation for comp vs prod? I think Evan Kidd had a paper on it, if you don’t have one handy, I can look it up.</w:t>
-      </w:r>
-      <w:r>
-        <w:t xml:space="preserve"> </w:t>
-      </w:r>
-      <w:r>
-        <w:t xml:space="preserve">[Katie] I couldn’t find what you are referring to. Could you add the Evan Kidd paper? Also, I added a histogram figure below, but I’m not so very sure that it is good enough to add to the paper (its under the heading</w:t>
-      </w:r>
-      <w:r>
-        <w:t xml:space="preserve"> </w:t>
-      </w:r>
-      <w:r>
-        <w:t xml:space="preserve">“</w:t>
-      </w:r>
-      <w:r>
-        <w:t xml:space="preserve">Potential Vocabulary Figure</w:t>
-      </w:r>
-      <w:r>
-        <w:t xml:space="preserve">”</w:t>
-      </w:r>
-      <w:r>
-        <w:t xml:space="preserve">). Let me know what you think.</w:t>
-      </w:r>
-    </w:p>
-    <w:p>
-      <w:pPr>
-        <w:pStyle w:val="Textkrper"/>
-      </w:pPr>
-      <w:r>
-        <w:t xml:space="preserve">[Christina] Here is the Kidd paper:</w:t>
-      </w:r>
-      <w:r>
-        <w:t xml:space="preserve"> </w:t>
-      </w:r>
-      <w:hyperlink r:id="rId42">
+        <w:t xml:space="preserve">[Katie: Tomasello reference -</w:t>
+      </w:r>
+      <w:r>
+        <w:t xml:space="preserve"> </w:t>
+      </w:r>
+      <w:hyperlink r:id="rId45">
         <w:r>
           <w:rPr>
             <w:rStyle w:val="Hyperlink"/>
           </w:rPr>
-          <w:t xml:space="preserve">https://pure.mpg.de/rest/items/item_2602612_8/component/file_3001229/content</w:t>
+          <w:t xml:space="preserve">https://onlinelibrary.wiley.com/doi/abs/10.1111/j.1540-5834.1994.tb00186.x</w:t>
         </w:r>
       </w:hyperlink>
       <w:r>
-        <w:t xml:space="preserve"> </w:t>
-      </w:r>
-      <w:r>
-        <w:t xml:space="preserve">Not sur eif it helps.</w:t>
+        <w:t xml:space="preserve">]</w:t>
       </w:r>
     </w:p>
     <w:p>
@@ -3779,7 +4037,7 @@
         <w:t xml:space="preserve"> </w:t>
       </w:r>
       <w:r>
-        <w:t xml:space="preserve">of 0.14 was small and did not differ significantly from zero (CI [0.03; 0.25]</w:t>
+        <w:t xml:space="preserve">of 0.14 was small but did differ significantly from zero (CI [0.03; 0.25]</w:t>
       </w:r>
       <w:r>
         <w:t xml:space="preserve"> </w:t>
@@ -3794,7 +4052,7 @@
         <w:t xml:space="preserve"> </w:t>
       </w:r>
       <w:r>
-        <w:t xml:space="preserve">= 0.012). However, the lower bound of the CI is close to zero, and one might hypothesize that with more power the small relationship might become significant. At the same time, a larger sample might confirm our conclusion that there is no relationship. As a result, we can not draw firm conclusions about the relationship between comprehension scores and object recognition in response to correct pronunciations.</w:t>
+        <w:t xml:space="preserve">= 0.012). As a result, we can draw a tentative conclusion that there is a positive relationship between comprehension scores and object recognition in response to correct pronunciations.</w:t>
       </w:r>
     </w:p>
     <w:p>
@@ -3802,7 +4060,37 @@
         <w:pStyle w:val="Textkrper"/>
       </w:pPr>
       <w:r>
-        <w:t xml:space="preserve">[Christina] It’s significant now!</w:t>
+        <w:t xml:space="preserve">We next considered the relationship between vocabulary and object recognition for mispronunciations. Higher comprehension scores were associated with greater object recognition in response to correct pronunciations for 17 of 29 experimental conditions, with correlation values ranging from -0.35 to 0.57. The mean effect size Pearson’s</w:t>
+      </w:r>
+      <w:r>
+        <w:t xml:space="preserve"> </w:t>
+      </w:r>
+      <w:r>
+        <w:rPr>
+          <w:i/>
+        </w:rPr>
+        <w:t xml:space="preserve">r</w:t>
+      </w:r>
+      <w:r>
+        <w:t xml:space="preserve"> </w:t>
+      </w:r>
+      <w:r>
+        <w:t xml:space="preserve">of 0.05 was small and did not differ significantly from zero (CI [-0.01; 0.12]</w:t>
+      </w:r>
+      <w:r>
+        <w:t xml:space="preserve"> </w:t>
+      </w:r>
+      <w:r>
+        <w:rPr>
+          <w:i/>
+        </w:rPr>
+        <w:t xml:space="preserve">p</w:t>
+      </w:r>
+      <w:r>
+        <w:t xml:space="preserve"> </w:t>
+      </w:r>
+      <w:r>
+        <w:t xml:space="preserve">= 0.119). The small correlation suggests a lack of relationship between vocabulary and object recognition for mispronunciations. We again emphasize that we cannot draw a firm conclusion due to the small number of studies we were able to include here.</w:t>
       </w:r>
     </w:p>
     <w:p>
@@ -3810,59 +4098,29 @@
         <w:pStyle w:val="Textkrper"/>
       </w:pPr>
       <w:r>
-        <w:t xml:space="preserve">We next considered the relationship between vocabulary and object recognition for mispronunciations. Higher comprehension scores were associated with greater object recognition in response to correct pronunciations for 17 of 29 experimental conditions, with correlation values ranging from -0.35 to 0.57. The mean effect size Pearson’s</w:t>
-      </w:r>
-      <w:r>
-        <w:t xml:space="preserve"> </w:t>
-      </w:r>
-      <w:r>
-        <w:rPr>
-          <w:i/>
-        </w:rPr>
-        <w:t xml:space="preserve">r</w:t>
-      </w:r>
-      <w:r>
-        <w:t xml:space="preserve"> </w:t>
-      </w:r>
-      <w:r>
-        <w:t xml:space="preserve">of 0.05 was small and did not differ significantly from zero (CI [-0.01; 0.12]</w:t>
-      </w:r>
-      <w:r>
-        <w:t xml:space="preserve"> </w:t>
-      </w:r>
-      <w:r>
-        <w:rPr>
-          <w:i/>
-        </w:rPr>
-        <w:t xml:space="preserve">p</w:t>
-      </w:r>
-      <w:r>
-        <w:t xml:space="preserve"> </w:t>
-      </w:r>
-      <w:r>
-        <w:t xml:space="preserve">= 0.119). Similar to the relationship between comprehension scores and correct pronunciation object identification, the small correlations and large variances suggest a lack of relationship between vocabulary and object recognition for mispronunciations. We again emphasize that we cannot draw firm conclusions due to the small number of studies we were able to include here.</w:t>
+        <w:t xml:space="preserve">Figure 4 plots the year of publication for all the mispronunciation sensitivity studies included in this meta-analysis. This figure illustrates two things: the growing number of mispronunciation sensitivity studies and the waning number of studies measuring vocabulary. The lack of evidence for a relationship between mispronunciation sensitivity and vocabulary size in some early studies may have contributed to increasingly fewer researchers including vocabulary measurements in their mispronunciation sensitivity experimental design. This may explain our underpowered analysis of the relationship between mispronunciation sensitivity and vocabulary size.</w:t>
       </w:r>
     </w:p>
     <w:p>
       <w:pPr>
         <w:pStyle w:val="berschrift2"/>
       </w:pPr>
-      <w:bookmarkStart w:id="43" w:name="potential-vocabulary-figure"/>
-      <w:bookmarkEnd w:id="43"/>
-      <w:r>
-        <w:t xml:space="preserve">Potential Vocabulary Figure</w:t>
-      </w:r>
-    </w:p>
-    <w:p>
-      <w:pPr>
-        <w:pStyle w:val="FirstParagraph"/>
+      <w:bookmarkStart w:id="46" w:name="insert-figure-4-about-here"/>
+      <w:bookmarkEnd w:id="46"/>
+      <w:r>
+        <w:t xml:space="preserve">(Insert Figure 4 about here)</w:t>
+      </w:r>
+    </w:p>
+    <w:p>
+      <w:pPr>
+        <w:pStyle w:val="FigureWithCaption"/>
       </w:pPr>
       <w:r>
         <w:drawing>
           <wp:inline>
             <wp:extent cx="5969000" cy="4775200"/>
             <wp:effectExtent b="0" l="0" r="0" t="0"/>
-            <wp:docPr descr="" title="" id="1" name="Picture"/>
+            <wp:docPr descr="(#fig:Vocab_describe1)Counts of studies included in the meta-analysis as a function of publication year, representing whether the study did not measure vocabulary (orange), did measure vocabulary and was reported to predict mispronunciation sensitivity (blue), or did measure vocabulary and was reported to not predict mispronunciation sensitivity (green)." title="" id="1" name="Picture"/>
             <a:graphic>
               <a:graphicData uri="http://schemas.openxmlformats.org/drawingml/2006/picture">
                 <pic:pic>
@@ -3873,7 +4131,7 @@
                     </pic:cNvPicPr>
                   </pic:nvPicPr>
                   <pic:blipFill>
-                    <a:blip r:embed="rId44"/>
+                    <a:blip r:embed="rId47"/>
                     <a:stretch>
                       <a:fillRect/>
                     </a:stretch>
@@ -3902,6 +4160,14 @@
     </w:p>
     <w:p>
       <w:pPr>
+        <w:pStyle w:val="ImageCaption"/>
+      </w:pPr>
+      <w:r>
+        <w:t xml:space="preserve">(#fig:Vocab_describe1)Counts of studies included in the meta-analysis as a function of publication year, representing whether the study did not measure vocabulary (orange), did measure vocabulary and was reported to predict mispronunciation sensitivity (blue), or did measure vocabulary and was reported to not predict mispronunciation sensitivity (green).</w:t>
+      </w:r>
+    </w:p>
+    <w:p>
+      <w:pPr>
         <w:pStyle w:val="SourceCode"/>
       </w:pPr>
       <w:r>
@@ -3924,8 +4190,8 @@
       <w:pPr>
         <w:pStyle w:val="berschrift3"/>
       </w:pPr>
-      <w:bookmarkStart w:id="45" w:name="interim-discussion"/>
-      <w:bookmarkEnd w:id="45"/>
+      <w:bookmarkStart w:id="48" w:name="interim-discussion"/>
+      <w:bookmarkEnd w:id="48"/>
       <w:r>
         <w:t xml:space="preserve">Interim Discussion</w:t>
       </w:r>
@@ -3935,7 +4201,7 @@
         <w:pStyle w:val="FirstParagraph"/>
       </w:pPr>
       <w:r>
-        <w:t xml:space="preserve">The main goal of this paper was to assess mispronunciation sensitivity and its maturation with age. The results seem clear: Although infants consider a mispronunciation as a better match with the target image than a distractor image, there was a consistent effect of mispronunciation sensitivity. This did not change with development. Of the 3 predictions and assumptions about the development of infants’ sensitivity to mispronunciations discussed in the Introduction, the present results lend some support for the argument that mispronunciation sensitivity stays consistent as infants develop. This runs counter to existing theories of phono-lexical development, which predict either an increase (PRIMR ref) or decrease (Assim Model ref) in mispronunciation sensitivity. Furthermore, counter to the predictions for the PRIMR (PRIMR ref) and Assimilation(Assim ref) models, we found no relationship between vocabulary and target looking for correct pronunciations or mispronunciations, although our analyses may be underpowered. In sum, it seems that current theories of infants’ phono-lexical development cannot fully capture our results and should be reconsidered with all the evidence in mind.</w:t>
+        <w:t xml:space="preserve">The main goal of this paper was to assess mispronunciation sensitivity and its maturation with age. The results seem clear: Although infants consider a mispronunciation as a better match with the target image than a distractor image, there was a consistent effect of mispronunciation sensitivity. This did not change with development nor with vocabulary size. Of the 3 predictions and assumptions about the development of infants’ sensitivity to mispronunciations discussed in the Introduction, the present results lend some support for the argument that mispronunciation sensitivity stays consistent as infants develop. This runs counter to existing theories of phono-lexical development, which predict either an increase (PRIMR ref) or decrease (Assim Model ref) in mispronunciation sensitivity. Furthermore, although we found a relationship between vocabulary comprehension and target looking for correct pronunciations, we found no relationship between vocabulary and target looking for mispronunciations. This also runs counter to the predictions for the PRIMR (PRIMR ref) and Assimilation (Assim ref) models, but may be due to our analyses being underpowered. In sum, it seems that current theories of infants’ phono-lexical development cannot fully capture our results, but that more investigation is needed to draw a firm conclusion.</w:t>
       </w:r>
     </w:p>
     <w:p>
@@ -3958,8 +4224,8 @@
       <w:pPr>
         <w:pStyle w:val="berschrift2"/>
       </w:pPr>
-      <w:bookmarkStart w:id="46" w:name="exploratory-analyses"/>
-      <w:bookmarkEnd w:id="46"/>
+      <w:bookmarkStart w:id="49" w:name="exploratory-analyses"/>
+      <w:bookmarkEnd w:id="49"/>
       <w:r>
         <w:t xml:space="preserve">Exploratory Analyses</w:t>
       </w:r>
@@ -3969,7 +4235,131 @@
         <w:pStyle w:val="FirstParagraph"/>
       </w:pPr>
       <w:r>
-        <w:t xml:space="preserve">[Christina] This section talked about several variables in 2 categories, but in reality there are only 2 variables, right? I am not 100% sure about total trial length as being the first or being mentioned at all, might it be better to focus on time window analyzed and then say</w:t>
+        <w:t xml:space="preserve">We identified two sets of variables which had the potential to vary across papers to assess the influence of data analysis choices on resulting effect size: timing (size of time window analyzed; offset time) and which dependent variable(s) were reported. In the following, we discuss the possible theoretical motivation for these data analysis choices, the variation present in the current meta-analysis dataset, and the influence these analysis choices may have have on measurements of mispronunciation sensitivity development. We focus specifically on the size of the mispronunciation sensitivity effect, considering the whole dataset and including condition (correct pronunciation, mispronunciation) as moderator.</w:t>
+      </w:r>
+    </w:p>
+    <w:p>
+      <w:pPr>
+        <w:pStyle w:val="berschrift3"/>
+      </w:pPr>
+      <w:bookmarkStart w:id="50" w:name="timing"/>
+      <w:bookmarkEnd w:id="50"/>
+      <w:r>
+        <w:t xml:space="preserve">Timing</w:t>
+      </w:r>
+    </w:p>
+    <w:p>
+      <w:pPr>
+        <w:pStyle w:val="FirstParagraph"/>
+      </w:pPr>
+      <w:r>
+        <w:t xml:space="preserve">In a typical trial in a mispronunciation sensitivity study, the target-distractor image pairs are first presented in silence, followed by auditory presentation of a carrier phrase or isolated presentation of the target word (correctly pronounced or mispronounced). When designing mispronunciation sensitivity studies, experimenters can choose the length of time each trial is presented. This includes both the length of time before the target object is named (pre-naming phase) as well as after (post-naming phase) and is determined prior to data collection. To examine the size of the time window analyzed in the post-naming phase, we must first consider overall length of time post-naming, because it limits the overall time window available to analyze and might thus predict which time window was analyzed. Across papers, actual post-naming phase length varied from 2000 to 9000 ms, with a median value of 3500 ms. We note that the most popular actual post-naming phase length was 4000 ms, used in</w:t>
+      </w:r>
+      <w:r>
+        <w:t xml:space="preserve"> </w:t>
+      </w:r>
+      <w:r>
+        <w:rPr>
+          <w:i/>
+        </w:rPr>
+        <w:t xml:space="preserve">n</w:t>
+      </w:r>
+      <w:r>
+        <w:t xml:space="preserve"> </w:t>
+      </w:r>
+      <w:r>
+        <w:t xml:space="preserve">= 74 experimental conditions. There was no apparent relation between infant age and overall post-naming phase duration (</w:t>
+      </w:r>
+      <w:r>
+        <w:rPr>
+          <w:i/>
+        </w:rPr>
+        <w:t xml:space="preserve">r</w:t>
+      </w:r>
+      <w:r>
+        <w:t xml:space="preserve"> </w:t>
+      </w:r>
+      <w:r>
+        <w:t xml:space="preserve">= 0.01, 95% CI[-0.11, 0.13],</w:t>
+      </w:r>
+      <w:r>
+        <w:t xml:space="preserve"> </w:t>
+      </w:r>
+      <w:r>
+        <w:rPr>
+          <w:i/>
+        </w:rPr>
+        <w:t xml:space="preserve">p</w:t>
+      </w:r>
+      <w:r>
+        <w:t xml:space="preserve"> </w:t>
+      </w:r>
+      <w:r>
+        <w:t xml:space="preserve">= 0.882).</w:t>
+      </w:r>
+    </w:p>
+    <w:p>
+      <w:pPr>
+        <w:pStyle w:val="Textkrper"/>
+      </w:pPr>
+      <w:r>
+        <w:t xml:space="preserve">Unlike the actual post-naming phase length, the size of the post-naming time window analyzed can be chosen after the experimental data is collected. Interestingly, half of the experimental conditions were analyzed using the same length of post-naming phase as the infant heard in the actual experiment (124), while the other half were analyzed using a shorter portion of the post-naming phase, usually excluding later portions (127). Across papers, the length of the post-naming phase analyzed varied from 1510 to 4000 ms, with a median value of 2500 ms.</w:t>
+      </w:r>
+      <w:r>
+        <w:t xml:space="preserve"> </w:t>
+      </w:r>
+      <w:r>
+        <w:t xml:space="preserve">We note that the most popular actual post-naming phase length was 2000 ms, used in</w:t>
+      </w:r>
+      <w:r>
+        <w:t xml:space="preserve"> </w:t>
+      </w:r>
+      <w:r>
+        <w:rPr>
+          <w:i/>
+        </w:rPr>
+        <w:t xml:space="preserve">n</w:t>
+      </w:r>
+      <w:r>
+        <w:t xml:space="preserve"> </w:t>
+      </w:r>
+      <w:r>
+        <w:t xml:space="preserve">= 97 experimental conditions. There was an inverse relationship between infant age and the size of the post-naming time window analyzed, such that younger infants’ looking times were analyzed using a longer post-naming time window, here the relationship was significant (</w:t>
+      </w:r>
+      <w:r>
+        <w:rPr>
+          <w:i/>
+        </w:rPr>
+        <w:t xml:space="preserve">r</w:t>
+      </w:r>
+      <w:r>
+        <w:t xml:space="preserve"> </w:t>
+      </w:r>
+      <w:r>
+        <w:t xml:space="preserve">= -0.23, 95% CI[-0.35, -0.11],</w:t>
+      </w:r>
+      <w:r>
+        <w:t xml:space="preserve"> </w:t>
+      </w:r>
+      <w:r>
+        <w:rPr>
+          <w:i/>
+        </w:rPr>
+        <w:t xml:space="preserve">p</w:t>
+      </w:r>
+      <w:r>
+        <w:t xml:space="preserve"> </w:t>
+      </w:r>
+      <w:r>
+        <w:t xml:space="preserve">&lt; .001). The choice to analyze a shorter post-naming time window is likely related to evidence that speed of processing is slower in younger infants (Fernald et al., 1998). To summarize, we observe variation in time-related aspects related to infants’ age.</w:t>
+      </w:r>
+    </w:p>
+    <w:p>
+      <w:pPr>
+        <w:pStyle w:val="Textkrper"/>
+      </w:pPr>
+      <w:r>
+        <w:t xml:space="preserve">[Christina: Below there is a …. Just so we don’t forget it.][Katie: I put it in there on purpose, I’m quoting directly from the paper, but the original sentence doesn’t make full sense in this context, so I cut out the part that doesn’t fit. This is the original sentence:</w:t>
       </w:r>
       <w:r>
         <w:t xml:space="preserve"> </w:t>
@@ -3978,22 +4368,13 @@
         <w:t xml:space="preserve">“</w:t>
       </w:r>
       <w:r>
-        <w:t xml:space="preserve">Oh, btw, total trial length totally does nothing so we don’t have to discuss it further</w:t>
+        <w:t xml:space="preserve">The lower bound of 367 ms is an `educated guess’ based on studies such as those cited above, and our data (here and in other studies) showing that target and distractor fixations tend to diverge at around 400 ms.</w:t>
       </w:r>
       <w:r>
         <w:t xml:space="preserve">”</w:t>
       </w:r>
       <w:r>
-        <w:t xml:space="preserve"> </w:t>
-      </w:r>
-      <w:r>
-        <w:t xml:space="preserve">I am not sure, so feel free to re-rewrite this, but now it better lines up with everything before because trial length kinda comes out of nowhere.</w:t>
-      </w:r>
-      <w:r>
-        <w:t xml:space="preserve"> </w:t>
-      </w:r>
-      <w:r>
-        <w:t xml:space="preserve">[Katie] That’s fair! I think we don’t need the full analysis for total time presented, but I’d like to still mention all of them because it really shows that its something about this post-naming time window choice that influences it, and not just fishing around for variability until we find something that works. In the end there are 2 interesting analyses, but offset could have been interesting (but wasn’t). Therefore, I’d still like to refer to the timing variables as a type of category. Otherwise, we say we’ll do size of time window analyzed, but then we have information about other timing stuff as well.</w:t>
+        <w:t xml:space="preserve">]</w:t>
       </w:r>
     </w:p>
     <w:p>
@@ -4001,17 +4382,100 @@
         <w:pStyle w:val="Textkrper"/>
       </w:pPr>
       <w:r>
-        <w:t xml:space="preserve">We identified two sets of variables which had the potential to vary across papers to assess the influence of data analysis choices on resulting effect size: timing (size of time window analyzed; offset time) and which dependent variable(s) were reported. In the following, we discuss the possible theoretical motivation for these data analysis choices, the variation present in the current meta-analysis dataset, and the influence these analysis choices have on mispronunciation sensitivity development. We focus specifically on the size of the mispronunciation sensitivity effect, considering the whole dataset and including condition (correct pronunciation, mispronunciation) as moderator.</w:t>
-      </w:r>
-    </w:p>
-    <w:p>
-      <w:pPr>
-        <w:pStyle w:val="berschrift3"/>
-      </w:pPr>
-      <w:bookmarkStart w:id="47" w:name="timing"/>
-      <w:bookmarkEnd w:id="47"/>
-      <w:r>
-        <w:t xml:space="preserve">Timing</w:t>
+        <w:t xml:space="preserve">Another potential source of variation in studies that analyze eye-movements is the amount of time it takes for an eye movement to be initiated in response to a visual stimulus, which we refer to as offset time. Previous studies examining simple stimulus response latencies first determined that infants require at least 233 ms to initiate an eye-movement in response to a stimulus (Canfield &amp; Haith, 1991). In the first infant mispronunciation sensitivity study, Swingley and Aslin (2000) used an offset time of 367 ms, which was</w:t>
+      </w:r>
+      <w:r>
+        <w:t xml:space="preserve"> </w:t>
+      </w:r>
+      <w:r>
+        <w:t xml:space="preserve">“</w:t>
+      </w:r>
+      <w:r>
+        <w:t xml:space="preserve">an</w:t>
+      </w:r>
+      <w:r>
+        <w:t xml:space="preserve"> </w:t>
+      </w:r>
+      <w:r>
+        <w:t xml:space="preserve">‘</w:t>
+      </w:r>
+      <w:r>
+        <w:t xml:space="preserve">educated guess</w:t>
+      </w:r>
+      <w:r>
+        <w:t xml:space="preserve">’</w:t>
+      </w:r>
+      <w:r>
+        <w:t xml:space="preserve"> </w:t>
+      </w:r>
+      <w:r>
+        <w:t xml:space="preserve">based on studies . . . showing that target and distractor fixations tend to diverge at around 400 ms.</w:t>
+      </w:r>
+      <w:r>
+        <w:t xml:space="preserve">”</w:t>
+      </w:r>
+      <w:r>
+        <w:t xml:space="preserve"> </w:t>
+      </w:r>
+      <w:r>
+        <w:t xml:space="preserve">(Swingley &amp; Aslin, 2000, p. 155). Upon inspecting the offset time values used in the papers in our meta-analysis, the majority used a similar offset time value (between 360 and 370 ms) for analysis (</w:t>
+      </w:r>
+      <w:r>
+        <w:rPr>
+          <w:i/>
+        </w:rPr>
+        <w:t xml:space="preserve">n</w:t>
+      </w:r>
+      <w:r>
+        <w:t xml:space="preserve"> </w:t>
+      </w:r>
+      <w:r>
+        <w:t xml:space="preserve">= 151), but offset values ranged from 0 to 500 ms, and were not reported for 36 experimental conditions. We note that Swingley (2009) also included offset values of 1133 ms to analyze responses to coda mispronunciations. There was an inverse relationship between infant age and size of offset, such that younger infants were given longer offsets, although this correlation was not significant (</w:t>
+      </w:r>
+      <w:r>
+        <w:rPr>
+          <w:i/>
+        </w:rPr>
+        <w:t xml:space="preserve">r</w:t>
+      </w:r>
+      <w:r>
+        <w:t xml:space="preserve"> </w:t>
+      </w:r>
+      <w:r>
+        <w:t xml:space="preserve">= -0.10,</w:t>
+      </w:r>
+      <w:r>
+        <w:t xml:space="preserve"> </w:t>
+      </w:r>
+      <w:r>
+        <w:rPr>
+          <w:i/>
+        </w:rPr>
+        <w:t xml:space="preserve">p</w:t>
+      </w:r>
+      <w:r>
+        <w:t xml:space="preserve"> </w:t>
+      </w:r>
+      <w:r>
+        <w:t xml:space="preserve">= 0.13). This lack of a relationship is possibly driven by the field’s consensus that an offset of about 367 ms is appropriate for analyzing word recognition with PTL measures, including studies that evaluate mispronunciation sensitivity.</w:t>
+      </w:r>
+    </w:p>
+    <w:p>
+      <w:pPr>
+        <w:pStyle w:val="Textkrper"/>
+      </w:pPr>
+      <w:r>
+        <w:t xml:space="preserve">Although there are a priori reasons to choose the post-naming time window (infant age) or offset time (previous studies), these choices may occur after data collection and might therefore lead to a higher rate of false-positives (Gelman &amp; Loken, 2013). Considering that these choices were systematically different across infant ages, at least for the post-naming time window analyzed, we next explored whether the size of time window analyzed or the offset time influenced sensitivity to mispronunciations.</w:t>
+      </w:r>
+    </w:p>
+    <w:p>
+      <w:pPr>
+        <w:pStyle w:val="berschrift4"/>
+      </w:pPr>
+      <w:bookmarkStart w:id="51" w:name="size-of-post-naming-time-window-analyzed"/>
+      <w:bookmarkEnd w:id="51"/>
+      <w:r>
+        <w:t xml:space="preserve">Size of post-naming time window analyzed</w:t>
       </w:r>
     </w:p>
     <w:p>
@@ -4019,59 +4483,7 @@
         <w:pStyle w:val="FirstParagraph"/>
       </w:pPr>
       <w:r>
-        <w:t xml:space="preserve">[Christina] Is there a reason you choose mode and not median?</w:t>
-      </w:r>
-      <w:r>
-        <w:t xml:space="preserve"> </w:t>
-      </w:r>
-      <w:r>
-        <w:t xml:space="preserve">[Katie] Hmm, I felt like mode would be interesting, because it gives the most popular choice (74 experimental conditions). But, the median is only 500 ms less, so we could use that too (9 experimental conditions).</w:t>
-      </w:r>
-      <w:r>
-        <w:t xml:space="preserve"> </w:t>
-      </w:r>
-      <w:r>
-        <w:t xml:space="preserve">[Christina] Oh I get it, maybe if you add that? Whatever you prefer. I was just curious.</w:t>
-      </w:r>
-    </w:p>
-    <w:p>
-      <w:pPr>
-        <w:pStyle w:val="Textkrper"/>
-      </w:pPr>
-      <w:r>
-        <w:t xml:space="preserve">[Christina] Would it make sense to present dependent variable first?</w:t>
-      </w:r>
-      <w:r>
-        <w:t xml:space="preserve"> </w:t>
-      </w:r>
-      <w:r>
-        <w:t xml:space="preserve">[Katie] I don’t have a strong opinion on this. If you think it would be better, then I can change it.</w:t>
-      </w:r>
-      <w:r>
-        <w:t xml:space="preserve"> </w:t>
-      </w:r>
-      <w:r>
-        <w:t xml:space="preserve">[Christina] Nah, your call.</w:t>
-      </w:r>
-    </w:p>
-    <w:p>
-      <w:pPr>
-        <w:pStyle w:val="Textkrper"/>
-      </w:pPr>
-      <w:r>
-        <w:t xml:space="preserve">In a typical trial in a mispronunciation sensitivity study, the target-distractor image pairs are first presented in silence, followed by auditory presentation of a carrier phrase or isolated presentation of the target word (correctly pronounced or mispronounced). When designing mispronunciation sensitivity studies, experimenters can choose the length of time each trial is presented. This includes both the length of time before the target object is named (pre-naming phase) as well as after (post-naming phase) and is determined prior to data collection. To examine the size of the time window analyzed in the post-naming phase, we must first consider overall length of time post-naming, because it limits the overall time window available to analyze and might thus predict which time window was analyzed. Across papers, actual post-naming phase length varied from 2000 to 9000 ms, with a median value of 3500 ms. There was an inverse relationship between infant age and actual post-naming phase length, such that younger infants were presented with longer a longer post-naming phase, although this correlation was not significant (</w:t>
-      </w:r>
-      <w:r>
-        <w:rPr>
-          <w:i/>
-        </w:rPr>
-        <w:t xml:space="preserve">r</w:t>
-      </w:r>
-      <w:r>
-        <w:t xml:space="preserve"> </w:t>
-      </w:r>
-      <w:r>
-        <w:t xml:space="preserve">= 0.01,</w:t>
+        <w:t xml:space="preserve">We first assessed whether size of the post-naming time window analyzed had an impact on the overall size of the reported mispronunciation sensitivity. We considered data from both conditions in a joint analysis and included condition (correct pronunciation, mispronunciation) as an additional moderator. The moderator test was significant (QM(3) = 236.958,</w:t>
       </w:r>
       <w:r>
         <w:t xml:space="preserve"> </w:t>
@@ -4086,169 +4498,7 @@
         <w:t xml:space="preserve"> </w:t>
       </w:r>
       <w:r>
-        <w:t xml:space="preserve">= 0.882). Presumably, younger infants may be exposed to longer trials because their word recognition abilities are expected to be slower than older infants (Fernald et al., 1998).</w:t>
-      </w:r>
-    </w:p>
-    <w:p>
-      <w:pPr>
-        <w:pStyle w:val="Textkrper"/>
-      </w:pPr>
-      <w:r>
-        <w:t xml:space="preserve">Unlike the actual post-naming phase length, the size of the post-naming time window analyzed can be chosen after the experimental data is collected. Interestingly, half of the experimental conditions were analyzed using the same length of post-naming phase as the infant heard in the actual experiment (124), while the other half were analyzed using a shorter length of post-naming phase, excluding later portions of the post-naming phase (127). Across papers, the length of the post-naming phase analyzed varied from 1510 to 4000 ms, with a median value of 2500 ms. Similar to actual post-naming phase length, there was an inverse relationship between infant age and the size of the post-naming time window analyzed, such that younger infants’ looking times were analyzed using a longer post-naming time window, here the relationship was significant (</w:t>
-      </w:r>
-      <w:r>
-        <w:rPr>
-          <w:i/>
-        </w:rPr>
-        <w:t xml:space="preserve">r</w:t>
-      </w:r>
-      <w:r>
-        <w:t xml:space="preserve"> </w:t>
-      </w:r>
-      <w:r>
-        <w:t xml:space="preserve">= -0.23,</w:t>
-      </w:r>
-      <w:r>
-        <w:t xml:space="preserve"> </w:t>
-      </w:r>
-      <w:r>
-        <w:rPr>
-          <w:i/>
-        </w:rPr>
-        <w:t xml:space="preserve">p</w:t>
-      </w:r>
-      <w:r>
-        <w:t xml:space="preserve"> </w:t>
-      </w:r>
-      <w:r>
-        <w:t xml:space="preserve">&lt; .001). Again, the choice to analyze a shorter post-naming time window is likely related to evidence that speed of processing is slower in younger infants (Fernald et al., 1998). To summarize, we observe variation in time-related aspects related to infants’ age. This variation is most pronounced, and even significant, for the time window that is being analyzed after the target label has been heard.</w:t>
-      </w:r>
-    </w:p>
-    <w:p>
-      <w:pPr>
-        <w:pStyle w:val="Textkrper"/>
-      </w:pPr>
-      <w:r>
-        <w:t xml:space="preserve">Another potential source of variation in studies that analyze eye-movements is the amount of time it takes for an eye movement to be initiated in response to a visual stimulus, which we refer to as offset time. Previous studies examining simple stimulus response latencies first determined that infants require at least 233 ms to initiate an eye-movement in response to a stimulus (Canfield &amp; Haith, 1991). In the first infant mispronunciation sensitivity study, Swingley and Aslin (2000) used an offset time of 367 ms, which was</w:t>
-      </w:r>
-      <w:r>
-        <w:t xml:space="preserve"> </w:t>
-      </w:r>
-      <w:r>
-        <w:t xml:space="preserve">“</w:t>
-      </w:r>
-      <w:r>
-        <w:t xml:space="preserve">an</w:t>
-      </w:r>
-      <w:r>
-        <w:t xml:space="preserve"> </w:t>
-      </w:r>
-      <w:r>
-        <w:t xml:space="preserve">‘</w:t>
-      </w:r>
-      <w:r>
-        <w:t xml:space="preserve">educated guess</w:t>
-      </w:r>
-      <w:r>
-        <w:t xml:space="preserve">’</w:t>
-      </w:r>
-      <w:r>
-        <w:t xml:space="preserve"> </w:t>
-      </w:r>
-      <w:r>
-        <w:t xml:space="preserve">based on studies… showing that target and distractor fixations tend to diverge at around 400 ms.</w:t>
-      </w:r>
-      <w:r>
-        <w:t xml:space="preserve">”</w:t>
-      </w:r>
-      <w:r>
-        <w:t xml:space="preserve"> </w:t>
-      </w:r>
-      <w:r>
-        <w:t xml:space="preserve">(Swingley &amp; Aslin, 2000, p. 155). Upon inspecting the offset time values used in the papers in our meta-analysis, the majority used a similar offset time value (between 360 and 370 ms) for analysis (</w:t>
-      </w:r>
-      <w:r>
-        <w:rPr>
-          <w:i/>
-        </w:rPr>
-        <w:t xml:space="preserve">n</w:t>
-      </w:r>
-      <w:r>
-        <w:t xml:space="preserve"> </w:t>
-      </w:r>
-      <w:r>
-        <w:t xml:space="preserve">= 151), but offset values ranged from 0 to 500 ms, and were not reported for 36 experimental conditions. We note that Swingley (2009) also included offset values of 1133 ms to analyze responses to coda mispronunciations. There was an inverse relationship between infant age and size of offset, such that younger infants were given longer offsets, although this correlation was not significant (</w:t>
-      </w:r>
-      <w:r>
-        <w:rPr>
-          <w:i/>
-        </w:rPr>
-        <w:t xml:space="preserve">r</w:t>
-      </w:r>
-      <w:r>
-        <w:t xml:space="preserve"> </w:t>
-      </w:r>
-      <w:r>
-        <w:t xml:space="preserve">= -0.10,</w:t>
-      </w:r>
-      <w:r>
-        <w:t xml:space="preserve"> </w:t>
-      </w:r>
-      <w:r>
-        <w:rPr>
-          <w:i/>
-        </w:rPr>
-        <w:t xml:space="preserve">p</w:t>
-      </w:r>
-      <w:r>
-        <w:t xml:space="preserve"> </w:t>
-      </w:r>
-      <w:r>
-        <w:t xml:space="preserve">= 0.13). This lack of a relationship is possibly driven by the field’s consensus that an offset of about 367 ms is appropriate for analyzing word recognition with PTL measures, including studies that evaluate mispronunciation sensitivity.</w:t>
-      </w:r>
-    </w:p>
-    <w:p>
-      <w:pPr>
-        <w:pStyle w:val="Textkrper"/>
-      </w:pPr>
-      <w:r>
-        <w:t xml:space="preserve">Although there are a priori reasons to choose the post-naming time window (infant age) or offset time (previous studies), these choices may occur after data collection and might therefore lead to a higher rate of false-positives (Gelman, A., &amp; Loken, E. (2013). Considering that these choices were systematically different across infant ages, at least for the post-naming time window, we next explored whether the size of time window analyzed or the offset time influenced sensitivity to mispronunciations.</w:t>
-      </w:r>
-    </w:p>
-    <w:p>
-      <w:pPr>
-        <w:pStyle w:val="berschrift4"/>
-      </w:pPr>
-      <w:bookmarkStart w:id="48" w:name="size-of-post-naming-time-window-analyzed"/>
-      <w:bookmarkEnd w:id="48"/>
-      <w:r>
-        <w:t xml:space="preserve">Size of post-naming time window analyzed</w:t>
-      </w:r>
-    </w:p>
-    <w:p>
-      <w:pPr>
-        <w:pStyle w:val="FirstParagraph"/>
-      </w:pPr>
-      <w:r>
-        <w:t xml:space="preserve">We first assessed whether size of the post-naming time window analyzed had an impact on the overall size of the reported mispronunciation sensitivity. We considered data from both conditions in a joint analysis and included condition (correct pronunciation, mispronunciation) as an additional moderator. The moderator test was significant, QM(3) = 236.958,</w:t>
-      </w:r>
-      <w:r>
-        <w:t xml:space="preserve"> </w:t>
-      </w:r>
-      <w:r>
-        <w:rPr>
-          <w:i/>
-        </w:rPr>
-        <w:t xml:space="preserve">p</w:t>
-      </w:r>
-      <w:r>
-        <w:t xml:space="preserve"> </w:t>
-      </w:r>
-      <w:r>
-        <w:t xml:space="preserve">&lt; .001. The estimate for the interaction between post-naming phase size and condition was small but significant</w:t>
-      </w:r>
-      <w:r>
-        <w:t xml:space="preserve"> </w:t>
+        <w:t xml:space="preserve">&lt; .001). The estimate for the interaction between post-naming phase size and condition was small but significant (</w:t>
       </w:r>
       <m:oMath>
         <m:r>
@@ -4274,7 +4524,7 @@
         <w:t xml:space="preserve"> </w:t>
       </w:r>
       <w:r>
-        <w:t xml:space="preserve">&lt; .001. This relationship is plotted in Figure 3a. The results suggest that the size of the post-naming phase analyzed significantly impacted mispronunciation sensitivity. Specifically, the difference between target fixations for correctly pronounced and mispronounced items (mispronunciation sensitivity) was significantly greater when the post-naming phase that was shorter in length.</w:t>
+        <w:t xml:space="preserve">&lt; .001). This relationship is plotted in Figure 3a. The results suggest that the size of the post-naming phase analyzed significantly impacted mispronunciation sensitivity. Specifically, the difference between target fixations for correctly pronounced and mispronounced items (mispronunciation sensitivity) was significantly greater when the post-naming phase was shorter.</w:t>
       </w:r>
     </w:p>
     <w:p>
@@ -4282,7 +4532,7 @@
         <w:pStyle w:val="Textkrper"/>
       </w:pPr>
       <w:r>
-        <w:t xml:space="preserve">Considering that we also found a relationship between the length of the post-naming time window analyzed and infant age, such that younger ages had a longer window of analysis, we next examined whether the size of post-naming time window analyzed modulated the development of mispronunciation sensitivity. We merged the two datasets and included condition (correct pronunciation, mispronunciation) as well as age as additional moderators. The moderator test was significant QM(7) = 247.322,</w:t>
+        <w:t xml:space="preserve">Considering that we found a significant relationship between the length of the post-naming time window analyzed and infant age, such that younger ages had a longer window of analysis, we next examined whether the size of post-naming time window analyzed modulated the estimated size of mispronunciation sensitivity as infant age changed. We therefore included age as additional moderator of the previous analysis. The moderator test was significant (QM(7) = 247.322,</w:t>
       </w:r>
       <w:r>
         <w:t xml:space="preserve"> </w:t>
@@ -4297,7 +4547,7 @@
         <w:t xml:space="preserve"> </w:t>
       </w:r>
       <w:r>
-        <w:t xml:space="preserve">&lt; .001. The estimate for the three-way-interaction between condition, size of post-naming phase, and age was small, but significant (</w:t>
+        <w:t xml:space="preserve">&lt; .001). The estimate for the three-way-interaction between condition, size of post-naming phase, and age was small, but significant (</w:t>
       </w:r>
       <m:oMath>
         <m:r>
@@ -4323,17 +4573,17 @@
         <w:t xml:space="preserve"> </w:t>
       </w:r>
       <w:r>
-        <w:t xml:space="preserve">= 0.006. As can be seen in Figure 3b, smaller post-naming time window size leads to greater increases in mispronunciation sensitivity with development. For example, when experimental conditions were analyzed with a post-naming time window of 2000 ms or less, mispronunciation sensitivity is found to increase with infant age. If the post-naming time window analyzed is greater than 2000 ms, however, there is no or a negative relation of mispronunciation sensitivity and age. In other words, all three possible hypotheses might be supported depending on analysis choices made regarding the size of the post-naming time window to analyze. This is especially important, considering that our key question is how mispronunciation sensitivity changes with development. These results suggest that conclusions about the relationship between infant age and mispronunciation sensitivity may be mediated by the size of the post-naming time window analyzed.</w:t>
+        <w:t xml:space="preserve">= 0.006). As can be seen in Figure 3b, smaller post-naming time window size leads to greater increases in measured mispronunciation sensitivity with development. For example, when experimental conditions were analyzed with a post-naming time window of 2000 ms or less, mispronunciation sensitivity is found to increase with infant age. If the post-naming time window analyzed is greater than 2000 ms, however, there is no or a negative relation of mispronunciation sensitivity and age. In other words, all three possible developmental hypotheses might be supported depending on analysis choices made regarding the size of the post-naming time window to analyze. This is especially important, considering that our key question is how mispronunciation sensitivity changes with development. These results suggest that conclusions about the relationship between infant age and mispronunciation sensitivity may be mediated by the size of the post-naming time window analyzed.</w:t>
       </w:r>
     </w:p>
     <w:p>
       <w:pPr>
         <w:pStyle w:val="berschrift2"/>
       </w:pPr>
-      <w:bookmarkStart w:id="49" w:name="insert-figure-3-about-here"/>
-      <w:bookmarkEnd w:id="49"/>
-      <w:r>
-        <w:t xml:space="preserve">(Insert Figure 3 about here)</w:t>
+      <w:bookmarkStart w:id="52" w:name="insert-figure-5-about-here"/>
+      <w:bookmarkEnd w:id="52"/>
+      <w:r>
+        <w:t xml:space="preserve">(Insert Figure 5 about here)</w:t>
       </w:r>
     </w:p>
     <w:p>
@@ -4358,14 +4608,14 @@
     </w:p>
     <w:p>
       <w:pPr>
-        <w:pStyle w:val="FirstParagraph"/>
+        <w:pStyle w:val="FigureWithCaption"/>
       </w:pPr>
       <w:r>
         <w:drawing>
           <wp:inline>
             <wp:extent cx="5969000" cy="6565900"/>
             <wp:effectExtent b="0" l="0" r="0" t="0"/>
-            <wp:docPr descr="" title="" id="1" name="Picture"/>
+            <wp:docPr descr="(#fig:Plot_post_name_cond_age)Effect sizes for the different lengths of post-naming phase time windows analyzed: 2000 ms or less (orange), 2001 to 3000 ms (blue), and 3001 ms or greater (green). Although length of post-naming phase time window analyzed was included as a continuous variable in the meta-analytic model, it is divided into categories for ease of viewing. Panel a plots mispronunciation sensitivity aggregated over age, while panel b plots mispronunciation sensitivity as a function of age. The lines plot the linear regression and the gray shaded area indicates the standard error." title="" id="1" name="Picture"/>
             <a:graphic>
               <a:graphicData uri="http://schemas.openxmlformats.org/drawingml/2006/picture">
                 <pic:pic>
@@ -4376,7 +4626,7 @@
                     </pic:cNvPicPr>
                   </pic:nvPicPr>
                   <pic:blipFill>
-                    <a:blip r:embed="rId50"/>
+                    <a:blip r:embed="rId53"/>
                     <a:stretch>
                       <a:fillRect/>
                     </a:stretch>
@@ -4405,10 +4655,18 @@
     </w:p>
     <w:p>
       <w:pPr>
+        <w:pStyle w:val="ImageCaption"/>
+      </w:pPr>
+      <w:r>
+        <w:t xml:space="preserve">(#fig:Plot_post_name_cond_age)Effect sizes for the different lengths of post-naming phase time windows analyzed: 2000 ms or less (orange), 2001 to 3000 ms (blue), and 3001 ms or greater (green). Although length of post-naming phase time window analyzed was included as a continuous variable in the meta-analytic model, it is divided into categories for ease of viewing. Panel a plots mispronunciation sensitivity aggregated over age, while panel b plots mispronunciation sensitivity as a function of age. The lines plot the linear regression and the gray shaded area indicates the standard error.</w:t>
+      </w:r>
+    </w:p>
+    <w:p>
+      <w:pPr>
         <w:pStyle w:val="berschrift4"/>
       </w:pPr>
-      <w:bookmarkStart w:id="51" w:name="offset-time-after-target-naming"/>
-      <w:bookmarkEnd w:id="51"/>
+      <w:bookmarkStart w:id="54" w:name="offset-time-after-target-naming"/>
+      <w:bookmarkEnd w:id="54"/>
       <w:r>
         <w:t xml:space="preserve">Offset time after target naming</w:t>
       </w:r>
@@ -4418,7 +4676,7 @@
         <w:pStyle w:val="FirstParagraph"/>
       </w:pPr>
       <w:r>
-        <w:t xml:space="preserve">We next assessed whether the time between the target was named and the start of the analysis, namely offset time, had an impact on the size of the reported mispronunciation sensitivity. When we included both condition and offset time as moderators, the moderator test was significant, QM(3) = 236.958,</w:t>
+        <w:t xml:space="preserve">We next assessed whether the time between the target was named and the start of the analysis, namely offset time, had an impact on the size of the reported mispronunciation sensitivity. When we included both condition and offset time as moderators, the moderator test was significant (QM(3) = 236.958,</w:t>
       </w:r>
       <w:r>
         <w:t xml:space="preserve"> </w:t>
@@ -4433,10 +4691,7 @@
         <w:t xml:space="preserve"> </w:t>
       </w:r>
       <w:r>
-        <w:t xml:space="preserve">&lt; .001, but the estimate for the interaction between offset time and condition was almost zero</w:t>
-      </w:r>
-      <w:r>
-        <w:t xml:space="preserve"> </w:t>
+        <w:t xml:space="preserve">&lt; .001), but the estimate for the interaction between offset time and condition was almost zero (</w:t>
       </w:r>
       <m:oMath>
         <m:r>
@@ -4462,7 +4717,7 @@
         <w:t xml:space="preserve"> </w:t>
       </w:r>
       <w:r>
-        <w:t xml:space="preserve">= 0.505. Although we found no relationship between offset time and infant age, we also examined whether the size of offset time modulated the development of mispronunciation sensitivity. When both offset time and condition were included as moderators, the moderator test was significant QM(7) = 200.867,</w:t>
+        <w:t xml:space="preserve">= 0.505). Although we found no relationship between offset time and infant age, we also examined whether the size of offset time modulated the the measure of mispronunciation sensitivity over infant age. When both offset time and condition were included as moderators, the moderator test was significant (QM(7) = 200.867,</w:t>
       </w:r>
       <w:r>
         <w:t xml:space="preserve"> </w:t>
@@ -4477,7 +4732,7 @@
         <w:t xml:space="preserve"> </w:t>
       </w:r>
       <w:r>
-        <w:t xml:space="preserve">&lt; .001, but the three-way-interaction between condition, offset time, and age was very small and not significant (</w:t>
+        <w:t xml:space="preserve">&lt; .001), but the three-way-interaction between condition, offset time, and age was very small and not significant (</w:t>
       </w:r>
       <m:oMath>
         <m:r>
@@ -4503,15 +4758,15 @@
         <w:t xml:space="preserve"> </w:t>
       </w:r>
       <w:r>
-        <w:t xml:space="preserve">= 0.605. Taken together, these results suggest that offset time does not modulate mispronunciation sensitivity. There is no relationship between offset time and age, and we find no influence of offset time on the development of mispronunciation sensitivity.</w:t>
+        <w:t xml:space="preserve">= 0.605. Taken together, these results suggest that offset time does not modulate measured mispronunciation sensitivity. There is no relationship between offset time and age, and we find no influence of offset time on the estimated size of mispronunciation sensitivity over age.</w:t>
       </w:r>
     </w:p>
     <w:p>
       <w:pPr>
         <w:pStyle w:val="berschrift3"/>
       </w:pPr>
-      <w:bookmarkStart w:id="52" w:name="dependent-variable-related-analyses"/>
-      <w:bookmarkEnd w:id="52"/>
+      <w:bookmarkStart w:id="55" w:name="dependent-variable-related-analyses"/>
+      <w:bookmarkEnd w:id="55"/>
       <w:r>
         <w:t xml:space="preserve">Dependent variable-related analyses</w:t>
       </w:r>
@@ -4521,7 +4776,7 @@
         <w:pStyle w:val="FirstParagraph"/>
       </w:pPr>
       <w:r>
-        <w:t xml:space="preserve">Mispronunciation studies evaluate infants’ proportion of target looks (PTL) in response to correct and mispronounced words. Experiments typically include a phase where no naming event has occured, whether correctly pronounced or mispronounced, which we refer to as the baseline. The purpose of the baseline is to ensure that infants do not have systematic preferences for the target or distractor (greater interest in a cat compared to a cup) which may drive PTL scores in the post-naming phase. As described in the Data Analysis sub-section of the Methods, there was considerable variation across papers in way that baseline was calculated, resulting in different measured outcomes or dependent variables. Over half of the experimental conditions (</w:t>
+        <w:t xml:space="preserve">Mispronunciation studies evaluate infants’ proportion of target looks (PTL) in response to correct and mispronounced words. Experiments typically include a phase where no naming event has occured, whether correctly pronounced or mispronounced, which we refer to as the pre-naming phase The purpose of the pre-naming phase is to ensure that infants do not have systematic preferences for the target or distractor (greater interest in a cat compared to a cup) which may drive PTL scores in the post-naming phase. As described in the Data Analysis sub-section of the Methods, however, there was considerable variation across papers in whether this pre-naming phase was used as a baseline measurement, or whether a different baseline measurement was used. This resulted in different measured outcomes or dependent variables. Over half of the experimental conditions (</w:t>
       </w:r>
       <w:r>
         <w:rPr>
@@ -4533,7 +4788,7 @@
         <w:t xml:space="preserve"> </w:t>
       </w:r>
       <w:r>
-        <w:t xml:space="preserve">= 129) subtracted the PTL score for a pre-naming phase from the PTL score for a post-naming phase. This results in one value, which is then compared with a chance value of 0. When positive, this indicates that infants increased their looks to the target after hearing the naming label (correct or mispronounced) relative to the pre-naming baseline PTL. We will refer to this dependent variable as the Difference Score. Another dependent variable, which was used in 69 experimental conditions, directly compared the post- and pre-naming PTL scores with one another. This requires two values, one for the pre-naming phase and one for the post-naming phase. A greater post compared to pre-naming phase PTL indicates that increased their target looks after hearing the naming label. We will refer to this dependent variable as Pre vs. Post. Finally, the remaining 53 experimental conditions compared the post-naming PTL score with a chance value of 50%. Here, the infants’ pre-naming phase preferences are not considered and instead target fixations are evaluated based on the likelihood to fixate one of two pictures. We will refer to this dependent variable as Post.</w:t>
+        <w:t xml:space="preserve">= 129) subtracted the PTL score for a pre-naming phase from the PTL score for a post-naming phase. This results in one value, which is then compared with a chance value of 0. When positive, this indicates that infants increased their looks to the target after hearing the naming label (correct or mispronounced) relative to the pre-naming baseline PTL. We will refer to this dependent variable as the Difference Score. Another dependent variable, which was used in 69 experimental conditions, directly compared the post- and pre-naming PTL scores with one another. This requires two values, one for the pre-naming phase and one for the post-naming phase. A greater post compared to pre-naming phase PTL indicates that infants increased their target looks after hearing the naming label. We will refer to this dependent variable as Pre vs. Post. Finally, the remaining 53 experimental conditions compared the post-naming PTL score with a chance value of 50%. Here, the infants’ pre-naming phase baseline preferences are not considered and instead target fixations are evaluated based on the likelihood to fixate one of two pictures. We will refer to this dependent variable as Post.</w:t>
       </w:r>
     </w:p>
     <w:p>
@@ -4541,25 +4796,7 @@
         <w:pStyle w:val="Textkrper"/>
       </w:pPr>
       <w:r>
-        <w:t xml:space="preserve">[Christina] Did I ask the following already: Do we know whether subtrations were on the trial level? Pre vs post is a bit differnt because it loses the individual bias accommodation and the correlation between pre and post on the participant / item level.</w:t>
-      </w:r>
-      <w:r>
-        <w:t xml:space="preserve"> </w:t>
-      </w:r>
-      <w:r>
-        <w:t xml:space="preserve">[Katie] You did. I’ll put here my answer from before:</w:t>
-      </w:r>
-      <w:r>
-        <w:t xml:space="preserve"> </w:t>
-      </w:r>
-      <w:r>
-        <w:t xml:space="preserve">From working with Nivi, we did it participants x condition or participants x trial (but mostly the former). But, this is not something we reported in papers. I don’t think I read it at all when putting together the dataset for this either.</w:t>
-      </w:r>
-      <w:r>
-        <w:t xml:space="preserve"> </w:t>
-      </w:r>
-      <w:r>
-        <w:t xml:space="preserve">[Christina] Mention in the discussion that we don’t know this and it might be important to establish standard analysis pipelines for MP studies and that we need open data and code? ;)</w:t>
+        <w:t xml:space="preserve">The Difference Score and Pre vs. Post can be considered similar to one another, in that they are calculated on the same type of data and consider pre-naming preferences. [Christina: adding sth here]. It should be noted, however, that the Difference Score can better counter act participant- and item-level differences, whereas Pre vs. Post is a group-level measure. The Post dependent variable, in contrast, does not consider pre-naming baseline preferences. To our knowledge, there is no theory or evidence that explicitly drives choice of dependent variable in analysis of mispronunciation sensitivity, which may explain the wide variation in dependent variable reported in the papers included in this meta-analysis. We next explored whether the type of dependent variable calculated influenced the estimated size of sensitivity to mispronunciations. Considering that the dependent variable Post differs in its consideration of pre-naming baseline preferences, substituting these for a chance value, we directly compared mispronunciation sensitivity between Post as a reference condition and both Difference Score and Pre vs. Post dependent variables.</w:t>
       </w:r>
     </w:p>
     <w:p>
@@ -4567,15 +4804,7 @@
         <w:pStyle w:val="Textkrper"/>
       </w:pPr>
       <w:r>
-        <w:t xml:space="preserve">The Difference Score and Pre vs. Post can be considered similar to one another, in that they are calculated on the same type of data and consider pre-naming preferences. The Post dependent variable, in contrast, does not consider pre-naming preferences. To our knowledge, there is no theory or evidence that explicitly drives choice of dependent variable in analysis of mispronunciation sensitivity, which may explain the wide variation in dependent variable reported in the papers included in this meta-analysis. We next explored whether the type of dependent variable calculated influenced sensitivity to mispronunciations. Considering that the dependent variable Post differs in its consideration of pre-naming preferences, we directly compared mispronunciation sensitivity between Post as a reference condition and both Difference Score and Pre vs. Post dependent variables.</w:t>
-      </w:r>
-    </w:p>
-    <w:p>
-      <w:pPr>
-        <w:pStyle w:val="Textkrper"/>
-      </w:pPr>
-      <w:r>
-        <w:t xml:space="preserve">We first assessed whether the choice of dependent variable had an impact on the size of mispronunciation sensitivity. When we included both condition and dependent variable as moderators, the moderator test was significant QM(5) = 259.817,</w:t>
+        <w:t xml:space="preserve">We first assessed whether the choice of dependent variable had an impact on the size of estimated mispronunciation sensitivity. When we included both condition and dependent variable as moderators, the moderator test was significant (QM(5) = 259.817,</w:t>
       </w:r>
       <w:r>
         <w:t xml:space="preserve"> </w:t>
@@ -4590,7 +4819,7 @@
         <w:t xml:space="preserve"> </w:t>
       </w:r>
       <w:r>
-        <w:t xml:space="preserve">&lt; .001. The estimate for the interaction between Pre vs. Post and condition was significantly smaller than that of the Post dependent variable (</w:t>
+        <w:t xml:space="preserve">&lt; .001). The estimate for the interaction between Pre vs. Post and condition was significantly smaller than that of the Post dependent variable (</w:t>
       </w:r>
       <m:oMath>
         <m:r>
@@ -4642,7 +4871,7 @@
         <w:t xml:space="preserve"> </w:t>
       </w:r>
       <w:r>
-        <w:t xml:space="preserve">= 0.916). This relationship is plotted in Figure 4a. The results suggest that dependent variable calculated significantly impacted the size fo the mispronunciation sensitivity effect, such that Post. vs. Pre showed a smaller mispronunciation sensitivity effect than Post, but no difference between the Difference Score and Post.</w:t>
+        <w:t xml:space="preserve">= 0.916). This relationship is plotted in Figure 4a. The results suggest that the reported dependent variable significantly impacted the size of the estimated mispronunciation sensitivity effect, such that studies reporting the Post. vs. Pre dependent variable showed a smaller mispronunciation sensitivity effect than those reporting Post, but that there was no difference between the Difference Score and Post dependent variables.</w:t>
       </w:r>
     </w:p>
     <w:p>
@@ -4650,7 +4879,7 @@
         <w:pStyle w:val="Textkrper"/>
       </w:pPr>
       <w:r>
-        <w:t xml:space="preserve">We next examined whether the type of dependent variable calculated modulated the development of mispronunciation sensitivity. When age was included as an additional moderator, the moderator test was significant QM(11) = 273.585,</w:t>
+        <w:t xml:space="preserve">We next examined whether the type of dependent variable calculated modulated the the estimated change in mispronunciation sensitivity over infant age. When age was included as an additional moderator, the moderator test was significant (QM(11) = 273.585,</w:t>
       </w:r>
       <w:r>
         <w:t xml:space="preserve"> </w:t>
@@ -4665,7 +4894,7 @@
         <w:t xml:space="preserve"> </w:t>
       </w:r>
       <w:r>
-        <w:t xml:space="preserve">&lt; .001. The estimate for the interaction between Pre vs. Post, condition, and age was significantly smaller than that of the Post dependent variable (</w:t>
+        <w:t xml:space="preserve">&lt; .001). The estimate for the interaction between Pre vs. Post, condition, and age was significantly smaller than that of the Post dependent variable (</w:t>
       </w:r>
       <m:oMath>
         <m:r>
@@ -4717,11 +4946,13 @@
         <w:t xml:space="preserve"> </w:t>
       </w:r>
       <w:r>
-        <w:t xml:space="preserve">= 0.174). This relationship is plotted in Figure 4b. When the dependent variable was Pre vs. Post, mispronunciation sensitivity decreased with infant age, while in comparison, when the dependent variable was Post, mispronunciation sensitivity increased with infant age. There was no difference in mispronunciation sensitivity change with infant development between the Post and Difference Score dependent variables.</w:t>
-      </w:r>
-      <w:r>
-        <w:t xml:space="preserve"> </w:t>
-      </w:r>
+        <w:t xml:space="preserve">= 0.174). This relationship is plotted in Figure 4b. When the dependent variable reported was Pre vs. Post, mispronunciation sensitivity was found to decrease with infant age, while in comparison, when the dependent variable was Post, mispronunciation sensitivity was found to increase with infant age. There was no difference in the estimated mispronunciation sensitivity change with infant age between the Post and Difference Score dependent variables.</w:t>
+      </w:r>
+    </w:p>
+    <w:p>
+      <w:pPr>
+        <w:pStyle w:val="Textkrper"/>
+      </w:pPr>
       <w:r>
         <w:t xml:space="preserve">Similar to size of post-naming time window analyzed, all three possible developmental hypotheses might be supported depending on the dependent variable reported. In other words, choice of dependent variable may influence the conclusion drawn regarding how mispronunciation sensitivity may change with infant age.</w:t>
       </w:r>
@@ -4730,10 +4961,10 @@
       <w:pPr>
         <w:pStyle w:val="berschrift2"/>
       </w:pPr>
-      <w:bookmarkStart w:id="53" w:name="insert-figure-4-about-here"/>
-      <w:bookmarkEnd w:id="53"/>
-      <w:r>
-        <w:t xml:space="preserve">(Insert Figure 4 about here)</w:t>
+      <w:bookmarkStart w:id="56" w:name="insert-figure-6-about-here"/>
+      <w:bookmarkEnd w:id="56"/>
+      <w:r>
+        <w:t xml:space="preserve">(Insert Figure 6 about here)</w:t>
       </w:r>
     </w:p>
     <w:p>
@@ -4758,14 +4989,14 @@
     </w:p>
     <w:p>
       <w:pPr>
-        <w:pStyle w:val="FirstParagraph"/>
+        <w:pStyle w:val="FigureWithCaption"/>
       </w:pPr>
       <w:r>
         <w:drawing>
           <wp:inline>
             <wp:extent cx="5969000" cy="6565900"/>
             <wp:effectExtent b="0" l="0" r="0" t="0"/>
-            <wp:docPr descr="" title="" id="1" name="Picture"/>
+            <wp:docPr descr="(#fig:Plot_Within_cond_age_diff_score)Effect sizes for the different types of dependent variables calculated: Post (orange), Post vs. Pre (blue), and Difference Score (green). Panel a plots mispronunciation sensitivity aggregated over age, while panel b plots mispronunciation sensitivity as a function of age. The lines plot the linear regression and the gray shaded area indicates the standard error." title="" id="1" name="Picture"/>
             <a:graphic>
               <a:graphicData uri="http://schemas.openxmlformats.org/drawingml/2006/picture">
                 <pic:pic>
@@ -4776,7 +5007,7 @@
                     </pic:cNvPicPr>
                   </pic:nvPicPr>
                   <pic:blipFill>
-                    <a:blip r:embed="rId54"/>
+                    <a:blip r:embed="rId57"/>
                     <a:stretch>
                       <a:fillRect/>
                     </a:stretch>
@@ -4805,174 +5036,244 @@
     </w:p>
     <w:p>
       <w:pPr>
+        <w:pStyle w:val="ImageCaption"/>
+      </w:pPr>
+      <w:r>
+        <w:t xml:space="preserve">(#fig:Plot_Within_cond_age_diff_score)Effect sizes for the different types of dependent variables calculated: Post (orange), Post vs. Pre (blue), and Difference Score (green). Panel a plots mispronunciation sensitivity aggregated over age, while panel b plots mispronunciation sensitivity as a function of age. The lines plot the linear regression and the gray shaded area indicates the standard error.</w:t>
+      </w:r>
+    </w:p>
+    <w:p>
+      <w:pPr>
+        <w:pStyle w:val="berschrift1"/>
+      </w:pPr>
+      <w:bookmarkStart w:id="58" w:name="general-discussion"/>
+      <w:bookmarkEnd w:id="58"/>
+      <w:r>
+        <w:t xml:space="preserve">General Discussion</w:t>
+      </w:r>
+    </w:p>
+    <w:p>
+      <w:pPr>
+        <w:pStyle w:val="FirstParagraph"/>
+      </w:pPr>
+      <w:r>
+        <w:t xml:space="preserve">Overall, the results of the meta-analysis showed that infants reliably fixate the target object when given both correctly pronounced and mispronounced labels. In other words, not only did infants recognize object labels when they were correctly pronounced, they also were likely to accept mispronunciations as acceptable labels for targets. Mispronounced labels were considered a better match for target images than a distractor image, despite the differences in the phonological form of correctly pronounced and mispronounced words. Nonetheless, there was a considerable difference in target fixations in response to correctly pronounced and mispronounced labels, suggesting overall mispronunciation sensitivity in the current experimental literature. In short, infants show knowledge of what constitutes unacceptable variation in word forms, displaying knowledge of the role of phonemic changes throughout the ages assessed here. At the same time, infants, like adults, can recover from mispronunciations.</w:t>
+      </w:r>
+    </w:p>
+    <w:p>
+      <w:pPr>
+        <w:pStyle w:val="Textkrper"/>
+      </w:pPr>
+      <w:r>
+        <w:t xml:space="preserve">We next evaluated the developmental trajectory of infants’ mispronunciation sensitivity. Based on previous theoretical accounts and existing experimental evidence, we envisioned three possible developmental patterns: increasing, decreasing, and unchanging sensitivity. We observed no influence of age when it was considered as a moderator of mispronunciation sensitivity. Of the two mainstream theories identified in our literature review, neither the Perceptual Attunement account (Best 1994, 1995) nor PRIMIR (Curtin &amp; Werker, 2007; Werker &amp; Curtin, 2005) account for a lack of developmental change. The results of our meta-analysis are supported by a handful of studies directly comparing infants over a range of ages (Swingley &amp; Aslin, 2000; Bailey &amp; Plunkett, 2002; Zesiger et al., 2012), which also found no developmental change in mispronunciation sensitivity.</w:t>
+      </w:r>
+    </w:p>
+    <w:p>
+      <w:pPr>
+        <w:pStyle w:val="Textkrper"/>
+      </w:pPr>
+      <w:r>
+        <w:t xml:space="preserve">Both the Perceptual Attunement (Best 1994, 1995) and PRIMIR (Curtin &amp; Werker, 2007; Werker &amp; Curtin, 2005) accounts link a change of mispronunciation sensitivity specifically with vocabulary growth, in comparison to development in general. Vocabulary growth leads to an increase (PRIMIR; Curtin &amp; Werker, 2007; Werker &amp; Curtin, 2005) or decrease (Perceptual Attunement; Best 1994, 1995) in mispronunciation sensitivity and vocabulary is expected to grow considerably in the age range considered in the current meta-analysis (see wordbank.stanford.edu; Frank et al., 2017). The lack of developmental effects found in our meta-analysis may therefore be due to using age, instead of vocabulary growth, as a facilitator for change in mispronunciation sensitivity. Yet, an analysis of correlations between vocabulary size and object recognition effect sizes does not support this argument. Although an increasing vocabulary size lead to increased object recognition for correctly pronounced words, this was not the case for mispronunciations. Some previous experimental evidence also supports a lack of a relationship between vocabulary size and mispronunciation sensitivity (e.g. Mani &amp; Plunkett, 2007; Swingley &amp; Aslin, 2000; Tao et al., 2012; but see Mani &amp; Plunkett, 2010). This would suggest that object recognition for mispronunciations is not modulated by vocabulary size, contrary to the predictions of the Perceptual Attunement (Best 1994, 1995) and PRIMIR (Curtin &amp; Werker, 2007; Werker &amp; Curtin, 2005) accounts and further supporting the overall lack of an influence of age on mispronunciation sensitivity.</w:t>
+      </w:r>
+    </w:p>
+    <w:p>
+      <w:pPr>
+        <w:pStyle w:val="Textkrper"/>
+      </w:pPr>
+      <w:r>
+        <w:t xml:space="preserve">Evidence that infants accept a mispronunciation (object identification) while simultaneously holding correctly pronounced and mispronounced labels as separate (mispronunciation sensitivity) may indcate an abstract understanding of words’ phonological structure. It appears that young infants may understand that the mispronunciation and correct pronunciation’s phonological form do not match (phonological distinctiveness), but that the mispronunciation is a better label for the target compared to the distractor image (phonological constancy). The lack of age or vocabulary effects in our meta-analysis suggest that this understanding is present from an age when the earliest words are learned and is maintained throughout early lexical development. This implies mastery of the principles of phonological constancy and phonological distinctiveness at an age earlier than previously thought, which we recommend should be taken into account by future theoretical accounts.</w:t>
+      </w:r>
+    </w:p>
+    <w:p>
+      <w:pPr>
+        <w:pStyle w:val="Textkrper"/>
+      </w:pPr>
+      <w:r>
+        <w:t xml:space="preserve">Although the lack of an relationship between mispronunciation sensitivity and vocabulary size may reflect a true effect, we note that this may also be the result of an underpowered analysis. Despite the theoretical implications, less than half of the papers included in this meta-analysis measured vocabulary (</w:t>
+      </w:r>
+      <w:r>
+        <w:rPr>
+          <w:i/>
+        </w:rPr>
+        <w:t xml:space="preserve">n</w:t>
+      </w:r>
+      <w:r>
+        <w:t xml:space="preserve"> </w:t>
+      </w:r>
+      <w:r>
+        <w:t xml:space="preserve">= 13; out of 32 papers total). We suggest that this may be the result of publication bias, specifically a desire to not publish null results. Although the number of mispronunciation sensitivity studies per year has seen an increase, this has not translated to an increasing number of mispronunciation sensitivity studies also measuring vocabulary scores.</w:t>
+      </w:r>
+    </w:p>
+    <w:p>
+      <w:pPr>
+        <w:pStyle w:val="Textkrper"/>
+      </w:pPr>
+      <w:r>
+        <w:t xml:space="preserve">[Katie] The above paragraph is a bit clunky and I don’t like it. Any suggestions for improvement?</w:t>
+      </w:r>
+    </w:p>
+    <w:p>
+      <w:pPr>
         <w:pStyle w:val="berschrift2"/>
       </w:pPr>
-      <w:bookmarkStart w:id="55" w:name="controlling-for-analysis-choices"/>
-      <w:bookmarkEnd w:id="55"/>
-      <w:r>
-        <w:t xml:space="preserve">Controlling for analysis choices</w:t>
+      <w:bookmarkStart w:id="59" w:name="data-analysis-choices"/>
+      <w:bookmarkEnd w:id="59"/>
+      <w:r>
+        <w:t xml:space="preserve">Data Analysis Choices</w:t>
+      </w:r>
+    </w:p>
+    <w:p>
+      <w:pPr>
+        <w:pStyle w:val="FirstParagraph"/>
+      </w:pPr>
+      <w:r>
+        <w:t xml:space="preserve">While creating the dataset on which this meta-analysis was based, we included as many details as possible to describe each study. During the coding of these characteristics, we noted a potential for variation in a handful of variables that relate to data analysis, specifically relating to timing (size of time window analyzed; offset time) and which dependent variable(s) were reported. We focused on these variables in particular because their choice can potentially be made after researchers have examined the data, leading to an inflated increase of significant results which may also explain the publication bias observed in the funnel plot assymmetry (Simmons, Nelson, &amp; Simonsohn, 2011). To explore whether this variation contributed to the lack of developmental change observed in the overall meta-analysis, we included these variables as moderators in a set of exploratory analyses. We noted an interesting pattern of results, specifically that different conclusions about mispronunciation sensitivity, but more notably mispronunciation sensitivity development, could be drawn depending on the length of the post-naming time window analyzed as well as the type of dependent variable calculated in the experiment.</w:t>
+      </w:r>
+    </w:p>
+    <w:p>
+      <w:pPr>
+        <w:pStyle w:val="Textkrper"/>
+      </w:pPr>
+      <w:r>
+        <w:t xml:space="preserve">[Christina] It’s a good start, let’s see where we go from here. I jotted down some possible conclusions</w:t>
+      </w:r>
+    </w:p>
+    <w:p>
+      <w:pPr>
+        <w:pStyle w:val="Textkrper"/>
+      </w:pPr>
+      <w:r>
+        <w:t xml:space="preserve">Infants are expected to recognize words more quickly with age (Fernald, Swingley &amp; Pinto, 2001; Swingley, Pinto &amp; Fernald, 1999; Swingley &amp; Fernald, 2002). This evidence has often guided decisions for the post-naming time window to be analyzed in mispronunciation sensitivity studies, including where to begin the time window (offset time) and how long this window should be (post-naming time window analyzed). Specifically, increasing age should lead to quicker reaction times, and therefore lower offset times. Yet, we found no evidence for a relationship between offset time and infant age nor that offset time modulated mispronunciation sensitivity. Indeed, a large majority used an offset time between 360 and 370 ms, which follows the best guess of Swingley and Aslin (2000) for the amount of time needed for infants to initiate eye movements in response to a spoken target word.</w:t>
+      </w:r>
+    </w:p>
+    <w:p>
+      <w:pPr>
+        <w:pStyle w:val="Textkrper"/>
+      </w:pPr>
+      <w:r>
+        <w:t xml:space="preserve">In contrast, the length of the post-naming window analyzed was related to infant age and also found to modulate mispronunciation sensitivity. Younger infants may take longer to reliably identify the target image, and as a result the length of the post-naming time window analyzed may be longer in younger infants. This was born out in the meta-analysis: studies that tested younger infants used a longer post-naming time window. Longer post-naming time windows, however, resulted in a smaller effect size for mispronunciation sensitivity. Critically, the developmental trajectory of mispronunciation sensitivity changed depending on the length of the post-naming time window analyzed. Longer time windows resulted in decreasing or no change in mispronunciation sensitivity, while shorter time windows resulting in increasing mispronunciation sensitivity. Given a set of mispronunciation sensitivity data, a conclusion regarding the development of mispronunciation sensitivity would be different depending on the length of the post-naming time window analyzed.</w:t>
+      </w:r>
+    </w:p>
+    <w:p>
+      <w:pPr>
+        <w:pStyle w:val="Textkrper"/>
+      </w:pPr>
+      <w:r>
+        <w:t xml:space="preserve">Unlike the timing variables, the origin of a potential relationship between the type of dependent variable calculated and mispronunciation sensitivity is much less clear. The majority of studies created a Difference Score, subtracting pre-naming phase PTL from that of post-naming phase PTL, while the remaining studies compared pre-naming PTL with post-naming PTL (Pre vs. Post) or analyzed post-naming PTL alone (Post). Both the Difference Score and the Pre vs. Post dependent variables consider pre-naming phase baseline preferences for the target compared to distractor image, but were found to differentially modulate mispronunciation sensitivity. There was no difference in mispronunciation sensitivity between the Post and Difference Score dependent variables, but in comparison to Post, studies that reported the Pre vs. Post dependent variable had lower effect sizes for mispronunciation sensitivity. Furthermore, studies reporting the Pre vs. Post dependent variable showed decreasing mispronunciation sensitivity with age, while studies reporting a Difference Score or Post dependent variable showed an increase. Similar to the length of the post-naming time window analyzed, given a set of mispronunciation sensitivity data, a conclusion regarding the development of mispronunciation sensitivity would be different depending on the choice of dependent variable.</w:t>
+      </w:r>
+    </w:p>
+    <w:p>
+      <w:pPr>
+        <w:pStyle w:val="Textkrper"/>
+      </w:pPr>
+      <w:r>
+        <w:t xml:space="preserve">A lack of a field standards can have dire consequences, as our analyses show. Depending on which analysis time window (see Figure 5) or dependent variable (see Figure 6) we focus on, we find support for any of the three possible trajectories of mispronunciation sensitivity. On the one hand, this limits the conclusions we can draw. Without access to the full datasets or analysis code of the studies included in this meta-analysis, it is difficult to pinpoint the exact role played by these data analysis choices. On the other hand, this finding emphasizes that current practices of free, potentially ad hoc choices regarding data analyses are not sustainable if the field wants to move towards quantitative evidence for theories of language development.</w:t>
+      </w:r>
+    </w:p>
+    <w:p>
+      <w:pPr>
+        <w:pStyle w:val="Textkrper"/>
+      </w:pPr>
+      <w:r>
+        <w:t xml:space="preserve">We take this opportunity to suggest several remedies. Preregistration can serve as proof of a priori decisions regarding data analysis or describing how data analysis decisions will be made once data is collected. The peer reviewed form of Registered Reports has already been adopted by a large number of developmental journals, and general journals that publish developmental works, showing the field’s increasing acceptance of such practices. Open data can allow others to re-analyze existing datasets to both examine the impact of analysis decisions and cumulatively analyze different datasets in the same way. Furthermore, experimenters can analyze the time course as a whole, instead of aggregating the proportion of target looking behavior over the entire trial. This allows for a more detailed assessment of infants’ fixations over time and reduces the need to reduce the time window of the post-naming phase for analysis. Both Growth Curve Analysis (Mirman et al., 2008; Law &amp; Edwards, 2015) and Permutation Clusters Analysis (Maris &amp; Oostenveld, 2007; Von Holzen &amp; Mani, 2012; Delle Luche et al., 2015) offer potential solutions to analyze the full time course. In general, however, it may be useful to establish standard analysis pipelines for mispronunciation studies. This would allow for a more uniform analysis of this phenomenon, as well as aid experimenters in future research planning.</w:t>
+      </w:r>
+    </w:p>
+    <w:p>
+      <w:pPr>
+        <w:pStyle w:val="Textkrper"/>
+      </w:pPr>
+      <w:r>
+        <w:t xml:space="preserve">[Christina: Are we submitting to a place with registered reports? We should!][Katie: We had been aiming for Cognition, but it doesn’t have registered reports. But, Dev Sci does, although we’re about 3,000 words above their word limit (Cognition doesn’t have a word limit).]</w:t>
+      </w:r>
+    </w:p>
+    <w:p>
+      <w:pPr>
+        <w:pStyle w:val="Textkrper"/>
+      </w:pPr>
+      <w:r>
+        <w:t xml:space="preserve">[Katie: this is a good paragraph, but I’m not sure where it fits. Its rather not specific for our current meta-analysis, but a general comment about the field.]</w:t>
+      </w:r>
+    </w:p>
+    <w:p>
+      <w:pPr>
+        <w:pStyle w:val="Textkrper"/>
+      </w:pPr>
+      <w:r>
+        <w:t xml:space="preserve">When it comes to designing studies, best practices and current standards might not always overlap. Indeed, across a set of previous meta-analyses it was shown that particularly infant research does not adjust sample sizes according to the effect in question (Bergmann et al., 2018). A meta-analysis is a first step in improving experiment planning by measuring the underlying effect and its variance, which is directly related to the sample needed to achieve satisfactory power in the null hypothesis significance testing framework. Failing to take effect sizes into account can both yield to underpowered research and to testing too many participants, both consequences are undesirable for a number of reasons that have been discussed in depth elsewhere. We will just briefly mention two that we consider most salient for theory building: Underpowered studies will lead to false negatives more frequently than expected, which in turn results in an unpublished body of literature (citationcitation). Overpowered studies mean that participants were tested unnecessarily, which has substantial ethical consequences particularly when working with infants and other difficult to recruit and test populations.</w:t>
+      </w:r>
+    </w:p>
+    <w:p>
+      <w:pPr>
+        <w:pStyle w:val="Textkrper"/>
+      </w:pPr>
+      <w:r>
+        <w:t xml:space="preserve">[Katie: I am not sure where to talk about this, or actually how to talk about this.]</w:t>
+      </w:r>
+      <w:r>
+        <w:t xml:space="preserve"> </w:t>
+      </w:r>
+      <w:r>
+        <w:t xml:space="preserve">For example, the Difference Score dependent variable substracts the pre-naming phase PTL from the post-naming phase PTL. Some studies compute this variable on the level of condition (e.g. White &amp; Morgan, 2008), but this reduces SOMETHING, WHICH IS A BAD SOMETHING.</w:t>
+      </w:r>
+    </w:p>
+    <w:p>
+      <w:pPr>
+        <w:pStyle w:val="berschrift2"/>
+      </w:pPr>
+      <w:bookmarkStart w:id="60" w:name="limitations"/>
+      <w:bookmarkEnd w:id="60"/>
+      <w:r>
+        <w:t xml:space="preserve">Limitations</w:t>
+      </w:r>
+    </w:p>
+    <w:p>
+      <w:pPr>
+        <w:pStyle w:val="FirstParagraph"/>
+      </w:pPr>
+      <w:r>
+        <w:t xml:space="preserve">The current meta-analysis aggregated studies designed to investigate mispronunciation sensitivity, but we note that these studies varied in their approach to study mispronunciation sensitivity. For example, some studies investigated specific questions which required additional manipulations, such as the impact of the number of phonological features changed in the mispronunciations on mispronunciation sensitivity (e.g. White &amp; Morgan, 2008; Mani &amp; Plunkett, 2011) or sensitivity to consonant and vowel mispronunciations (Mani &amp; Plunkett, 2007; 2010 keps and tups; Hojen et al., unpublished; Swingley, 2016). These studies varied in their experimental design, such as whether infants were familiar with the distractor image (e.g. White and Morgan (2008; see also Mani &amp; Plunkett, 2011; Skoruppa et al., 2013; Swingley, 2016) or whether the labels for the target and distractor images contained phonological overlap (Fernald, Swingley, &amp; Pinto, 2001). Futhermore, the infants included in this meta-analysis had a variety of native languages (English, Spanish, French, Dutch, German, Catalan, Danish, and Mandarin Chinese) and language backgrounds (monolingual, bilingual, monodialectal, multidialectal). Taken together, these variables have the potential to modulate infant mispronunciation sensitivity, but an investigation of these variables is out of the scope of the current meta-analysis. However, our dataset coded for and included these variables. We hope that future research will be able to better understand the role that these variables play in infants’ senstivity to mispronunciations.</w:t>
+      </w:r>
+    </w:p>
+    <w:p>
+      <w:pPr>
+        <w:pStyle w:val="Textkrper"/>
+      </w:pPr>
+      <w:r>
+        <w:t xml:space="preserve">Furthermore, the investigation of mispronunciation sensitivity does not singularly capture infant phono-lexical development. For example, studies investigating word form recognition, typically using the Headturn Preference Procedure (Mandel et al., 1995), allow for an investigation of the specificity of infants’ word form representations without requiring word-object associations, which is required in the Intermodal Preferential Looking Paradigm (Golinkoff et al., 1987; 2013). As a result, this approach can be used with infants of a much younger age than typically examined. These studies compare infants’ preference to listen to word lists that a correct compared to word lists that contain a mispronunciation (e.g. Bouchon et al., 2014; Swingley, 2005; Halle &amp; de Boysson-Bardies, 1996; Vihman et al., 2004; Vihman &amp; Majorano 2016; 2017; Poltrock &amp; Nazzi, 2015; Delle Luche et al., 2016). In contrast, studies investigating recognition of accented words use stimuli that are naturally occuring as opposed to artificially manipulated, to achieve an altered phonological form (e.g. van Heughten et al., 2018; 2015; Buckler et al., 2017; van Heughten &amp; Johnson, 2014; 2016; Best et al., 2009; Mulak et al., 2013; Schmale et al., 2010; 2012; Schmale &amp; Seidel, 2009; Floccia et al., 2012; Durrant et al., 2014; White &amp; Aslin, 2011). This allows for an evaluation of phono-lexical development in response to a type of language that infants may encounter in everyday life. These investigations offer complementary approaches to infant phono-lexical development.</w:t>
+      </w:r>
+    </w:p>
+    <w:p>
+      <w:pPr>
+        <w:pStyle w:val="berschrift2"/>
+      </w:pPr>
+      <w:bookmarkStart w:id="61" w:name="conclusion"/>
+      <w:bookmarkEnd w:id="61"/>
+      <w:r>
+        <w:t xml:space="preserve">Conclusion</w:t>
+      </w:r>
+    </w:p>
+    <w:p>
+      <w:pPr>
+        <w:pStyle w:val="FirstParagraph"/>
+      </w:pPr>
+      <w:r>
+        <w:t xml:space="preserve">This meta-analysis comprises an aggregation of almost two decades of research on mispronunciation sensitivity, finding that although infants accept both corect pronunciations and mispronunciations as labels for a target image, they are more likely to accept correct pronunciations, which indcates sensitivity to mispronunciations in familiar words. Despite the predictions of theories of infant phono-lexical development, this sensitivity was not modulated by infant age or vocabulary. This suggests that at a young age, infants’ representations for their first words may be already phonologically well-specified. We recommend future theoretical frameworks take this evidence into account.</w:t>
+      </w:r>
+    </w:p>
+    <w:p>
+      <w:pPr>
+        <w:pStyle w:val="Textkrper"/>
+      </w:pPr>
+      <w:r>
+        <w:t xml:space="preserve">Despite this overall finding, however, we note evidence that data analysis choices can modulate conclusions about mispronunciation sensitivity development. Future studies should be carefully planned with this evidence in mind. Ideally, future experimental design and data analysis would become standardized which may be aided by the growing trend of preregistration and open science practices. Our analysis highlights how meta-analyses can aid in identification of issues in a particular field and play a vital role in how the field addresses such issues.</w:t>
       </w:r>
     </w:p>
     <w:p>
       <w:pPr>
         <w:pStyle w:val="berschrift1"/>
       </w:pPr>
-      <w:bookmarkStart w:id="56" w:name="discussion"/>
-      <w:bookmarkEnd w:id="56"/>
-      <w:r>
-        <w:t xml:space="preserve">Discussion</w:t>
-      </w:r>
-    </w:p>
-    <w:p>
-      <w:pPr>
-        <w:pStyle w:val="FirstParagraph"/>
-      </w:pPr>
-      <w:r>
-        <w:t xml:space="preserve">To Summarize:</w:t>
-      </w:r>
-    </w:p>
-    <w:p>
-      <w:pPr>
-        <w:pStyle w:val="Textkrper"/>
-      </w:pPr>
-      <w:r>
-        <w:t xml:space="preserve">** Overall Meta-analytic Effect **</w:t>
-      </w:r>
-    </w:p>
-    <w:p>
-      <w:pPr>
-        <w:pStyle w:val="Compact"/>
-        <w:numPr>
-          <w:numId w:val="1001"/>
-          <w:ilvl w:val="0"/>
-        </w:numPr>
-      </w:pPr>
-      <w:r>
-        <w:t xml:space="preserve">Accept mispronunciations as labels for targets</w:t>
-      </w:r>
-    </w:p>
-    <w:p>
-      <w:pPr>
-        <w:pStyle w:val="Compact"/>
-        <w:numPr>
-          <w:numId w:val="1001"/>
-          <w:ilvl w:val="0"/>
-        </w:numPr>
-      </w:pPr>
-      <w:r>
-        <w:t xml:space="preserve">Sensitive to mispronunciations</w:t>
-      </w:r>
-    </w:p>
-    <w:p>
-      <w:pPr>
-        <w:pStyle w:val="Compact"/>
-        <w:numPr>
-          <w:numId w:val="1001"/>
-          <w:ilvl w:val="0"/>
-        </w:numPr>
-      </w:pPr>
-      <w:r>
-        <w:t xml:space="preserve">lack of change over development</w:t>
-      </w:r>
-    </w:p>
-    <w:p>
-      <w:pPr>
-        <w:pStyle w:val="FirstParagraph"/>
-      </w:pPr>
-      <w:r>
-        <w:t xml:space="preserve">** Vocabulary **</w:t>
-      </w:r>
-    </w:p>
-    <w:p>
-      <w:pPr>
-        <w:pStyle w:val="Compact"/>
-        <w:numPr>
-          <w:numId w:val="1002"/>
-          <w:ilvl w:val="0"/>
-        </w:numPr>
-      </w:pPr>
-      <w:r>
-        <w:t xml:space="preserve">no relationship?</w:t>
-      </w:r>
-    </w:p>
-    <w:p>
-      <w:pPr>
-        <w:pStyle w:val="Compact"/>
-        <w:numPr>
-          <w:numId w:val="1002"/>
-          <w:ilvl w:val="0"/>
-        </w:numPr>
-      </w:pPr>
-      <w:r>
-        <w:t xml:space="preserve">talk about how few studies report it</w:t>
-      </w:r>
-    </w:p>
-    <w:p>
-      <w:pPr>
-        <w:pStyle w:val="FirstParagraph"/>
-      </w:pPr>
-      <w:r>
-        <w:t xml:space="preserve">** Data Analysis Choices **</w:t>
-      </w:r>
-    </w:p>
-    <w:p>
-      <w:pPr>
-        <w:pStyle w:val="Compact"/>
-        <w:numPr>
-          <w:numId w:val="1003"/>
-          <w:ilvl w:val="0"/>
-        </w:numPr>
-      </w:pPr>
-      <w:r>
-        <w:t xml:space="preserve">Post-naming time window size and dependent variable impact misp sensitivity development</w:t>
-      </w:r>
-    </w:p>
-    <w:p>
-      <w:pPr>
-        <w:pStyle w:val="Compact"/>
-        <w:numPr>
-          <w:numId w:val="1003"/>
-          <w:ilvl w:val="0"/>
-        </w:numPr>
-      </w:pPr>
-      <w:r>
-        <w:t xml:space="preserve">Offset time does not impact misp sensitivity development</w:t>
-      </w:r>
-    </w:p>
-    <w:p>
-      <w:pPr>
-        <w:pStyle w:val="Compact"/>
-        <w:numPr>
-          <w:numId w:val="1003"/>
-          <w:ilvl w:val="0"/>
-        </w:numPr>
-      </w:pPr>
-      <w:r>
-        <w:t xml:space="preserve">the first two do not have theoretical frameworks to guide researchers, whereas offset time does</w:t>
-      </w:r>
-    </w:p>
-    <w:p>
-      <w:pPr>
-        <w:pStyle w:val="FirstParagraph"/>
-      </w:pPr>
-      <w:r>
-        <w:t xml:space="preserve">When it comes to designing studies, best practices and current standards might not always overlap. Indeed, across a set of previous meta-analyses it was shown that particularly infant research does not adjust sample sizes according to the effect in question (Bergmann et al., in press). A meta-analysis is a first step in improving experiment planning by measuring the underlying effect and its variance, which is directly related to the sample needed to achieve satisfactory power in the null hypothesis significance testing framework. Failing to take effect sizes into account can both yield to underpowered research and to testing too many participants, both consequences are undesirable for a number of reasons that have been discussed in depth elsewhere. We will just briefly mention two that we consider most salient for theory building: Underpowered studies will lead to false negatives more frequently than expected, which in turn results in an unpublished body of literature (citationcitation). Overpowered studies mean that participants were tested unnecessarily, which has substantial ethical consequences particularly when working with infants and other difficult to recruit and test populations.</w:t>
-      </w:r>
-    </w:p>
-    <w:p>
-      <w:pPr>
-        <w:pStyle w:val="Textkrper"/>
-      </w:pPr>
-      <w:r>
-        <w:t xml:space="preserve">From Christina: let’s make a note to put sth in the discussion about our curve being surprisingly flat for correctly pronounced words bc people adapt their analysis windows? Bc if you look at Molly’s reaction time paper, there is a steep increase.</w:t>
-      </w:r>
-    </w:p>
-    <w:p>
-      <w:pPr>
-        <w:pStyle w:val="berschrift1"/>
-      </w:pPr>
-      <w:bookmarkStart w:id="57" w:name="references"/>
-      <w:bookmarkEnd w:id="57"/>
+      <w:bookmarkStart w:id="62" w:name="references"/>
+      <w:bookmarkEnd w:id="62"/>
       <w:r>
         <w:t xml:space="preserve">References</w:t>
       </w:r>
@@ -5390,7 +5691,7 @@
     </w:lvl>
   </w:abstractNum>
   <w:abstractNum w:abstractNumId="990">
-    <w:nsid w:val="a93663ef"/>
+    <w:nsid w:val="f09335a5"/>
     <w:multiLevelType w:val="multilevel"/>
     <w:lvl w:ilvl="0">
       <w:numFmt w:val="bullet"/>
@@ -5461,87 +5762,6 @@
     <w:lvl w:ilvl="6">
       <w:numFmt w:val="bullet"/>
       <w:lvlText w:val=" "/>
-      <w:lvlJc w:val="left"/>
-      <w:pPr>
-        <w:tabs>
-          <w:tab w:val="num" w:pos="4320"/>
-        </w:tabs>
-        <w:ind w:left="4800" w:hanging="480"/>
-      </w:pPr>
-    </w:lvl>
-  </w:abstractNum>
-  <w:abstractNum w:abstractNumId="991">
-    <w:nsid w:val="cbb78857"/>
-    <w:multiLevelType w:val="multilevel"/>
-    <w:lvl w:ilvl="0">
-      <w:numFmt w:val="bullet"/>
-      <w:lvlText w:val="•"/>
-      <w:lvlJc w:val="left"/>
-      <w:pPr>
-        <w:tabs>
-          <w:tab w:val="num" w:pos="0"/>
-        </w:tabs>
-        <w:ind w:left="480" w:hanging="480"/>
-      </w:pPr>
-    </w:lvl>
-    <w:lvl w:ilvl="1">
-      <w:numFmt w:val="bullet"/>
-      <w:lvlText w:val="–"/>
-      <w:lvlJc w:val="left"/>
-      <w:pPr>
-        <w:tabs>
-          <w:tab w:val="num" w:pos="720"/>
-        </w:tabs>
-        <w:ind w:left="1200" w:hanging="480"/>
-      </w:pPr>
-    </w:lvl>
-    <w:lvl w:ilvl="2">
-      <w:numFmt w:val="bullet"/>
-      <w:lvlText w:val="•"/>
-      <w:lvlJc w:val="left"/>
-      <w:pPr>
-        <w:tabs>
-          <w:tab w:val="num" w:pos="1440"/>
-        </w:tabs>
-        <w:ind w:left="1920" w:hanging="480"/>
-      </w:pPr>
-    </w:lvl>
-    <w:lvl w:ilvl="3">
-      <w:numFmt w:val="bullet"/>
-      <w:lvlText w:val="–"/>
-      <w:lvlJc w:val="left"/>
-      <w:pPr>
-        <w:tabs>
-          <w:tab w:val="num" w:pos="2160"/>
-        </w:tabs>
-        <w:ind w:left="2640" w:hanging="480"/>
-      </w:pPr>
-    </w:lvl>
-    <w:lvl w:ilvl="4">
-      <w:numFmt w:val="bullet"/>
-      <w:lvlText w:val="•"/>
-      <w:lvlJc w:val="left"/>
-      <w:pPr>
-        <w:tabs>
-          <w:tab w:val="num" w:pos="2880"/>
-        </w:tabs>
-        <w:ind w:left="3360" w:hanging="480"/>
-      </w:pPr>
-    </w:lvl>
-    <w:lvl w:ilvl="5">
-      <w:numFmt w:val="bullet"/>
-      <w:lvlText w:val="–"/>
-      <w:lvlJc w:val="left"/>
-      <w:pPr>
-        <w:tabs>
-          <w:tab w:val="num" w:pos="3600"/>
-        </w:tabs>
-        <w:ind w:left="4080" w:hanging="480"/>
-      </w:pPr>
-    </w:lvl>
-    <w:lvl w:ilvl="6">
-      <w:numFmt w:val="bullet"/>
-      <w:lvlText w:val="•"/>
       <w:lvlJc w:val="left"/>
       <w:pPr>
         <w:tabs>
@@ -5589,15 +5809,6 @@
   </w:num>
   <w:num w:numId="1000">
     <w:abstractNumId w:val="990"/>
-  </w:num>
-  <w:num w:numId="1001">
-    <w:abstractNumId w:val="991"/>
-  </w:num>
-  <w:num w:numId="1002">
-    <w:abstractNumId w:val="991"/>
-  </w:num>
-  <w:num w:numId="1003">
-    <w:abstractNumId w:val="991"/>
   </w:num>
 </w:numbering>
 </file>

</xml_diff>

<commit_message>
added power/sample size for interaction
</commit_message>
<xml_diff>
--- a/Paper_Analyses.docx
+++ b/Paper_Analyses.docx
@@ -5963,7 +5963,31 @@
         <w:pStyle w:val="Textkrper"/>
       </w:pPr>
       <w:r>
-        <w:t xml:space="preserve">The estimated effect for mispronunciation sensitivity in this meta-analysis is 0.50, and the most frequently observed sample size is 24 participants. If we were to assume that researchers assess mispronunciation sensitivity in a simple ANOVA, the resulting power is 0.92. Reversely, to achieve 80% power, one would need to test 17 participants. These calculations suggest that for the comparison of responses for correct pronunciations and mispronunciations, the studies included in this meta-analysis contain well-powered analyses. However, many studies in this meta-analysis included further factors to be tested, leading to two-way interactions (age versus mispronunciation sensitivity is a common example), which will require even larger sample sizes. We thus strongly advocate for a consideration of power and the reported effect sizes to test infants’ mispronunciation sensitivity.</w:t>
+        <w:t xml:space="preserve">The estimated effect for mispronunciation sensitivity in this meta-analysis is 0.50, and the most frequently observed sample size is 24 participants. If we were to assume that researchers assess mispronunciation sensitivity in a simple ANOVA, the resulting power is 0.92. Reversely, to achieve 80% power, one would need to test 17 participants. These calculations suggest that for the comparison of responses for correct pronunciations and mispronunciations, the studies included in this meta-analysis contain well-powered analyses. However, many studies in this meta-analysis included further factors to be tested, leading to two-way interactions (age versus mispronunciation sensitivity is a common example), which by some estimates requre four times the sample size to detect an effect of similar magnitue as the main effect for both ANOVA</w:t>
+      </w:r>
+      <w:r>
+        <w:t xml:space="preserve"> </w:t>
+      </w:r>
+      <w:r>
+        <w:t xml:space="preserve">(Fleiss, 1986)</w:t>
+      </w:r>
+      <w:r>
+        <w:t xml:space="preserve"> </w:t>
+      </w:r>
+      <w:r>
+        <w:t xml:space="preserve">and mixed-effect-model</w:t>
+      </w:r>
+      <w:r>
+        <w:t xml:space="preserve"> </w:t>
+      </w:r>
+      <w:r>
+        <w:t xml:space="preserve">(Leon &amp; Heo, 2009)</w:t>
+      </w:r>
+      <w:r>
+        <w:t xml:space="preserve"> </w:t>
+      </w:r>
+      <w:r>
+        <w:t xml:space="preserve">analyses. We thus strongly advocate for a consideration of power and the reported effect sizes to test infants’ mispronunciation sensitivity.</w:t>
       </w:r>
     </w:p>
     <w:p>
@@ -6901,6 +6925,26 @@
         <w:pStyle w:val="Textkrper"/>
       </w:pPr>
       <w:r>
+        <w:t xml:space="preserve">Fleiss, J. L. (1986).</w:t>
+      </w:r>
+      <w:r>
+        <w:t xml:space="preserve"> </w:t>
+      </w:r>
+      <w:r>
+        <w:rPr>
+          <w:i/>
+        </w:rPr>
+        <w:t xml:space="preserve">The Design and Analysis of Clinical Experiments</w:t>
+      </w:r>
+      <w:r>
+        <w:t xml:space="preserve">. New York: Wiley; Sons.</w:t>
+      </w:r>
+    </w:p>
+    <w:p>
+      <w:pPr>
+        <w:pStyle w:val="Textkrper"/>
+      </w:pPr>
+      <w:r>
         <w:t xml:space="preserve">Frank, M. C., Braginsky, M., Yurovsky, D., &amp; Marchman, V. A. (2017). Wordbank: An open repository for developmental vocabulary data.</w:t>
       </w:r>
       <w:r>
@@ -7128,6 +7172,46 @@
         <w:pStyle w:val="Textkrper"/>
       </w:pPr>
       <w:r>
+        <w:t xml:space="preserve">Leon, A. C., &amp; Heo, M. (2009). Sample sizes required to detect interactions between two binary fixed-effects in a mixed-effects linear regression model.</w:t>
+      </w:r>
+      <w:r>
+        <w:t xml:space="preserve"> </w:t>
+      </w:r>
+      <w:r>
+        <w:rPr>
+          <w:i/>
+        </w:rPr>
+        <w:t xml:space="preserve">Computational Statistics and Data Analysis</w:t>
+      </w:r>
+      <w:r>
+        <w:t xml:space="preserve">,</w:t>
+      </w:r>
+      <w:r>
+        <w:t xml:space="preserve"> </w:t>
+      </w:r>
+      <w:r>
+        <w:rPr>
+          <w:i/>
+        </w:rPr>
+        <w:t xml:space="preserve">53</w:t>
+      </w:r>
+      <w:r>
+        <w:t xml:space="preserve">(3), 603–608. doi:</w:t>
+      </w:r>
+      <w:hyperlink r:id="rId92">
+        <w:r>
+          <w:rPr>
+            <w:rStyle w:val="Hyperlink"/>
+          </w:rPr>
+          <w:t xml:space="preserve">10.1016/j.csda.2008.06.010</w:t>
+        </w:r>
+      </w:hyperlink>
+    </w:p>
+    <w:p>
+      <w:pPr>
+        <w:pStyle w:val="Textkrper"/>
+      </w:pPr>
+      <w:r>
         <w:t xml:space="preserve">Mani, N., &amp; Plunkett, K. (2007). Phonological specificity of vowels and consonants in early lexical representations.</w:t>
       </w:r>
       <w:r>
@@ -7154,7 +7238,7 @@
       <w:r>
         <w:t xml:space="preserve">(2), 252–272. doi:</w:t>
       </w:r>
-      <w:hyperlink r:id="rId92">
+      <w:hyperlink r:id="rId93">
         <w:r>
           <w:rPr>
             <w:rStyle w:val="Hyperlink"/>
@@ -7194,7 +7278,7 @@
       <w:r>
         <w:t xml:space="preserve">(5), 445–470. doi:</w:t>
       </w:r>
-      <w:hyperlink r:id="rId93">
+      <w:hyperlink r:id="rId94">
         <w:r>
           <w:rPr>
             <w:rStyle w:val="Hyperlink"/>
@@ -7234,7 +7318,7 @@
       <w:r>
         <w:t xml:space="preserve">(03), 606–627. doi:</w:t>
       </w:r>
-      <w:hyperlink r:id="rId94">
+      <w:hyperlink r:id="rId95">
         <w:r>
           <w:rPr>
             <w:rStyle w:val="Hyperlink"/>
@@ -7274,7 +7358,7 @@
       <w:r>
         <w:t xml:space="preserve">, 3–21. doi:</w:t>
       </w:r>
-      <w:hyperlink r:id="rId95">
+      <w:hyperlink r:id="rId96">
         <w:r>
           <w:rPr>
             <w:rStyle w:val="Hyperlink"/>
@@ -7314,7 +7398,7 @@
       <w:r>
         <w:t xml:space="preserve">(1), 177–190. doi:</w:t>
       </w:r>
-      <w:hyperlink r:id="rId96">
+      <w:hyperlink r:id="rId97">
         <w:r>
           <w:rPr>
             <w:rStyle w:val="Hyperlink"/>
@@ -7354,7 +7438,7 @@
       <w:r>
         <w:t xml:space="preserve">(4), 416–432. doi:</w:t>
       </w:r>
-      <w:hyperlink r:id="rId97">
+      <w:hyperlink r:id="rId98">
         <w:r>
           <w:rPr>
             <w:rStyle w:val="Hyperlink"/>
@@ -7394,7 +7478,7 @@
       <w:r>
         <w:t xml:space="preserve">(4), 475–494. doi:</w:t>
       </w:r>
-      <w:hyperlink r:id="rId98">
+      <w:hyperlink r:id="rId99">
         <w:r>
           <w:rPr>
             <w:rStyle w:val="Hyperlink"/>
@@ -7434,7 +7518,7 @@
       <w:r>
         <w:t xml:space="preserve">(7), e1000097. doi:</w:t>
       </w:r>
-      <w:hyperlink r:id="rId99">
+      <w:hyperlink r:id="rId100">
         <w:r>
           <w:rPr>
             <w:rStyle w:val="Hyperlink"/>
@@ -7474,7 +7558,7 @@
       <w:r>
         <w:t xml:space="preserve">(1), 105–125. doi:</w:t>
       </w:r>
-      <w:hyperlink r:id="rId100">
+      <w:hyperlink r:id="rId101">
         <w:r>
           <w:rPr>
             <w:rStyle w:val="Hyperlink"/>
@@ -7514,7 +7598,7 @@
       <w:r>
         <w:t xml:space="preserve">(6), 2064–2074. doi:</w:t>
       </w:r>
-      <w:hyperlink r:id="rId101">
+      <w:hyperlink r:id="rId102">
         <w:r>
           <w:rPr>
             <w:rStyle w:val="Hyperlink"/>
@@ -7545,7 +7629,7 @@
       <w:r>
         <w:t xml:space="preserve"> </w:t>
       </w:r>
-      <w:hyperlink r:id="rId102">
+      <w:hyperlink r:id="rId103">
         <w:r>
           <w:rPr>
             <w:rStyle w:val="Hyperlink"/>
@@ -7573,7 +7657,7 @@
       <w:r>
         <w:t xml:space="preserve">, (October 2017), 1–18. doi:</w:t>
       </w:r>
-      <w:hyperlink r:id="rId103">
+      <w:hyperlink r:id="rId104">
         <w:r>
           <w:rPr>
             <w:rStyle w:val="Hyperlink"/>
@@ -7615,7 +7699,7 @@
       <w:r>
         <w:t xml:space="preserve"> </w:t>
       </w:r>
-      <w:hyperlink r:id="rId104">
+      <w:hyperlink r:id="rId105">
         <w:r>
           <w:rPr>
             <w:rStyle w:val="Hyperlink"/>
@@ -7655,7 +7739,7 @@
       <w:r>
         <w:t xml:space="preserve">(5), 1096–108. doi:</w:t>
       </w:r>
-      <w:hyperlink r:id="rId105">
+      <w:hyperlink r:id="rId106">
         <w:r>
           <w:rPr>
             <w:rStyle w:val="Hyperlink"/>
@@ -7695,7 +7779,7 @@
       <w:r>
         <w:t xml:space="preserve">(11), 1359–1366. doi:</w:t>
       </w:r>
-      <w:hyperlink r:id="rId106">
+      <w:hyperlink r:id="rId107">
         <w:r>
           <w:rPr>
             <w:rStyle w:val="Hyperlink"/>
@@ -7735,7 +7819,7 @@
       <w:r>
         <w:t xml:space="preserve">(2), 534–547. doi:</w:t>
       </w:r>
-      <w:hyperlink r:id="rId107">
+      <w:hyperlink r:id="rId108">
         <w:r>
           <w:rPr>
             <w:rStyle w:val="Hyperlink"/>
@@ -7775,7 +7859,7 @@
       <w:r>
         <w:t xml:space="preserve">(6), 1007–1029. doi:</w:t>
       </w:r>
-      <w:hyperlink r:id="rId108">
+      <w:hyperlink r:id="rId109">
         <w:r>
           <w:rPr>
             <w:rStyle w:val="Hyperlink"/>
@@ -7815,7 +7899,7 @@
       <w:r>
         <w:t xml:space="preserve">(6640), 381–382. doi:</w:t>
       </w:r>
-      <w:hyperlink r:id="rId109">
+      <w:hyperlink r:id="rId110">
         <w:r>
           <w:rPr>
             <w:rStyle w:val="Hyperlink"/>
@@ -7855,7 +7939,7 @@
       <w:r>
         <w:t xml:space="preserve">(2), 252–269. doi:</w:t>
       </w:r>
-      <w:hyperlink r:id="rId110">
+      <w:hyperlink r:id="rId111">
         <w:r>
           <w:rPr>
             <w:rStyle w:val="Hyperlink"/>
@@ -7895,7 +7979,7 @@
       <w:r>
         <w:t xml:space="preserve">(7), 1011–1023. doi:</w:t>
       </w:r>
-      <w:hyperlink r:id="rId111">
+      <w:hyperlink r:id="rId112">
         <w:r>
           <w:rPr>
             <w:rStyle w:val="Hyperlink"/>
@@ -7935,7 +8019,7 @@
       <w:r>
         <w:t xml:space="preserve">(2), 147–166. doi:</w:t>
       </w:r>
-      <w:hyperlink r:id="rId112">
+      <w:hyperlink r:id="rId113">
         <w:r>
           <w:rPr>
             <w:rStyle w:val="Hyperlink"/>
@@ -7975,7 +8059,7 @@
       <w:r>
         <w:t xml:space="preserve">(5), 480–484. doi:</w:t>
       </w:r>
-      <w:hyperlink r:id="rId113">
+      <w:hyperlink r:id="rId114">
         <w:r>
           <w:rPr>
             <w:rStyle w:val="Hyperlink"/>
@@ -8015,7 +8099,7 @@
       <w:r>
         <w:t xml:space="preserve">(2), 172–175. doi:</w:t>
       </w:r>
-      <w:hyperlink r:id="rId114">
+      <w:hyperlink r:id="rId115">
         <w:r>
           <w:rPr>
             <w:rStyle w:val="Hyperlink"/>
@@ -8046,7 +8130,7 @@
       <w:r>
         <w:t xml:space="preserve">(pp. 174–179). doi:</w:t>
       </w:r>
-      <w:hyperlink r:id="rId115">
+      <w:hyperlink r:id="rId116">
         <w:r>
           <w:rPr>
             <w:rStyle w:val="Hyperlink"/>
@@ -8086,7 +8170,7 @@
       <w:r>
         <w:t xml:space="preserve">(6), 661–665. doi:</w:t>
       </w:r>
-      <w:hyperlink r:id="rId116">
+      <w:hyperlink r:id="rId117">
         <w:r>
           <w:rPr>
             <w:rStyle w:val="Hyperlink"/>
@@ -8126,7 +8210,7 @@
       <w:r>
         <w:t xml:space="preserve">(3), 1–48. doi:</w:t>
       </w:r>
-      <w:hyperlink r:id="rId117">
+      <w:hyperlink r:id="rId118">
         <w:r>
           <w:rPr>
             <w:rStyle w:val="Hyperlink"/>
@@ -8166,7 +8250,7 @@
       <w:r>
         <w:t xml:space="preserve">, 569–586. doi:</w:t>
       </w:r>
-      <w:hyperlink r:id="rId118">
+      <w:hyperlink r:id="rId119">
         <w:r>
           <w:rPr>
             <w:rStyle w:val="Hyperlink"/>
@@ -8206,7 +8290,7 @@
       <w:r>
         <w:t xml:space="preserve">(2), 197–234. doi:</w:t>
       </w:r>
-      <w:hyperlink r:id="rId119">
+      <w:hyperlink r:id="rId120">
         <w:r>
           <w:rPr>
             <w:rStyle w:val="Hyperlink"/>
@@ -8246,7 +8330,7 @@
       <w:r>
         <w:t xml:space="preserve">(1), 114–132. doi:</w:t>
       </w:r>
-      <w:hyperlink r:id="rId120">
+      <w:hyperlink r:id="rId121">
         <w:r>
           <w:rPr>
             <w:rStyle w:val="Hyperlink"/>
@@ -8286,7 +8370,7 @@
       <w:r>
         <w:t xml:space="preserve">(6), 591–609. doi:</w:t>
       </w:r>
-      <w:hyperlink r:id="rId121">
+      <w:hyperlink r:id="rId122">
         <w:r>
           <w:rPr>
             <w:rStyle w:val="Hyperlink"/>
@@ -8700,7 +8784,7 @@
     </w:lvl>
   </w:abstractNum>
   <w:abstractNum w:abstractNumId="990">
-    <w:nsid w:val="1c112258"/>
+    <w:nsid w:val="3dbec128"/>
     <w:multiLevelType w:val="multilevel"/>
     <w:lvl w:ilvl="0">
       <w:numFmt w:val="bullet"/>

</xml_diff>